<commit_message>
KFS Template for TL
</commit_message>
<xml_diff>
--- a/docx-template/FACILITY KEY FACTS STATEMENT-TL.docx
+++ b/docx-template/FACILITY KEY FACTS STATEMENT-TL.docx
@@ -426,7 +426,7 @@
                 <w:szCs w:val="18"/>
                 <w:rtl w:val="0"/>
               </w:rPr>
-              <w:t xml:space="preserve">{{kfsData.terms.sanctionLimit.inNumber}}</w:t>
+              <w:t xml:space="preserve">₹{{kfsData.terms.sanctionLimit.inNumber}}</w:t>
               <w:br w:type="textWrapping"/>
               <w:br w:type="textWrapping"/>
               <w:t xml:space="preserve">Sanctioned Amount is the aggregate maximum amount, which is agreed to be granted by the Lender to the Borrower in one or more Tranche Facilities determined on the basis of the market value of collateral provided by the Borrower(s) and/or the Security Provider(s) on the Effective Date. </w:t>
@@ -1101,7 +1101,7 @@
                 <w:szCs w:val="18"/>
                 <w:rtl w:val="0"/>
               </w:rPr>
-              <w:t xml:space="preserve">{{kfsData.installmentDetails.dueDay}}</w:t>
+              <w:t xml:space="preserve">{{kfsData.termLoanDetails.dueDay}}</w:t>
             </w:r>
             <w:r>
               <w:rPr>
@@ -3655,7 +3655,7 @@
                 <w:szCs w:val="18"/>
                 <w:rtl w:val="0"/>
               </w:rPr>
-              <w:t xml:space="preserve">{{kfsData.applicableFees.defaultingFee.baseFee.value}} + 18% GST</w:t>
+              <w:t xml:space="preserve">{{dishonourCharges}}</w:t>
             </w:r>
           </w:p>
           <w:p>
@@ -5303,7 +5303,7 @@
                 <w:szCs w:val="18"/>
                 <w:rtl w:val="0"/>
               </w:rPr>
-              <w:t xml:space="preserve">{{kfsData.applicableFees.mandateSwapCharges.baseFee.value}} + 18% GST</w:t>
+              <w:t xml:space="preserve">{{bankMandateSwapCharges}}</w:t>
             </w:r>
           </w:p>
         </w:tc>
@@ -5404,7 +5404,7 @@
                 <w:szCs w:val="18"/>
                 <w:rtl w:val="0"/>
               </w:rPr>
-              <w:t xml:space="preserve">{{kfsData.applicableFees.renewalFee.baseFee.value}} + 18% GST</w:t>
+              <w:t xml:space="preserve">{{renewalFee}}</w:t>
             </w:r>
           </w:p>
         </w:tc>
@@ -5522,7 +5522,12 @@
                 <w:szCs w:val="18"/>
                 <w:rtl w:val="0"/>
               </w:rPr>
-              <w:t xml:space="preserve">{{kfsData.applicableFees.additionalSecurityPledgingFee.baseFee.value}} + 18% GST</w:t>
+              <w:t xml:space="preserve">{{additionalSecurityPledging}}</w:t>
+            </w:r>
+            <w:r>
+              <w:rPr>
+                <w:rtl w:val="0"/>
+              </w:rPr>
             </w:r>
           </w:p>
         </w:tc>
@@ -7365,7 +7370,7 @@
                 <w:szCs w:val="18"/>
                 <w:rtl w:val="0"/>
               </w:rPr>
-              <w:t xml:space="preserve">{{kfsData.terms.creditLimit.inNumber}}</w:t>
+              <w:t xml:space="preserve">₹{{kfsData.terms.creditLimit.inNumber}}</w:t>
             </w:r>
           </w:p>
         </w:tc>
@@ -7475,7 +7480,7 @@
                 <w:szCs w:val="18"/>
                 <w:rtl w:val="0"/>
               </w:rPr>
-              <w:t xml:space="preserve">{{kfsData.terms.months}} months {{kfsData.terms.days} days</w:t>
+              <w:t xml:space="preserve">{{kfsData.terms.months}} months {{kfsData.terms.days}} days</w:t>
             </w:r>
           </w:p>
         </w:tc>
@@ -8300,7 +8305,7 @@
                 <w:szCs w:val="18"/>
                 <w:rtl w:val="0"/>
               </w:rPr>
-              <w:t xml:space="preserve">{{kfsData.installmentDetails.totalInterestPaid}}</w:t>
+              <w:t xml:space="preserve">{{totalInterestPaid}}</w:t>
             </w:r>
           </w:p>
         </w:tc>
@@ -8409,7 +8414,7 @@
                 <w:szCs w:val="18"/>
                 <w:rtl w:val="0"/>
               </w:rPr>
-              <w:t xml:space="preserve">{{kfsData.applicableFees.processingFees.totalFee}}</w:t>
+              <w:t xml:space="preserve">₹{{processingFeeTotalValue}}</w:t>
             </w:r>
           </w:p>
         </w:tc>
@@ -8518,7 +8523,7 @@
                 <w:szCs w:val="18"/>
                 <w:rtl w:val="0"/>
               </w:rPr>
-              <w:t xml:space="preserve">{{kfsData.applicableFees.processingFees.totalFee}}</w:t>
+              <w:t xml:space="preserve">₹{{processingFeeTotalValue}}</w:t>
             </w:r>
           </w:p>
         </w:tc>
@@ -8737,7 +8742,7 @@
                 <w:szCs w:val="18"/>
                 <w:rtl w:val="0"/>
               </w:rPr>
-              <w:t xml:space="preserve">{{kfsData.installmentDetails.netDisbursementAmount}}</w:t>
+              <w:t xml:space="preserve">₹{{kfsData.installmentDetails.netDisbursementAmount}}</w:t>
             </w:r>
           </w:p>
         </w:tc>
@@ -8846,7 +8851,7 @@
                 <w:szCs w:val="18"/>
                 <w:rtl w:val="0"/>
               </w:rPr>
-              <w:t xml:space="preserve">{{kfsData.installmentDetails.totalInstallmentAmount}}</w:t>
+              <w:t xml:space="preserve">₹{{totalInstallmentAmount}}</w:t>
             </w:r>
           </w:p>
         </w:tc>
@@ -9286,8 +9291,8 @@
         <w:gridCol w:w="1290"/>
         <w:gridCol w:w="1695"/>
         <w:gridCol w:w="1305"/>
-        <w:gridCol w:w="1455"/>
-        <w:gridCol w:w="1530"/>
+        <w:gridCol w:w="1485"/>
+        <w:gridCol w:w="1500"/>
         <w:gridCol w:w="1560"/>
         <w:tblGridChange w:id="0">
           <w:tblGrid>
@@ -9295,8 +9300,8 @@
             <w:gridCol w:w="1290"/>
             <w:gridCol w:w="1695"/>
             <w:gridCol w:w="1305"/>
-            <w:gridCol w:w="1455"/>
-            <w:gridCol w:w="1530"/>
+            <w:gridCol w:w="1485"/>
+            <w:gridCol w:w="1500"/>
             <w:gridCol w:w="1560"/>
           </w:tblGrid>
         </w:tblGridChange>
@@ -9959,7 +9964,7 @@
                 <w:szCs w:val="18"/>
                 <w:rtl w:val="0"/>
               </w:rPr>
-              <w:t xml:space="preserve">₹{{kfsData.installmentDetails.totalInstallmentAmount}}</w:t>
+              <w:t xml:space="preserve">₹{{totalInstallmentAmount}}</w:t>
             </w:r>
           </w:p>
         </w:tc>
@@ -9994,7 +9999,7 @@
                 <w:szCs w:val="18"/>
                 <w:rtl w:val="0"/>
               </w:rPr>
-              <w:t xml:space="preserve">₹{{kfsData.installmentDetails.totalPrincipalPaid}}</w:t>
+              <w:t xml:space="preserve">₹{{totalPrinciplePaid}}</w:t>
             </w:r>
           </w:p>
         </w:tc>
@@ -10029,7 +10034,7 @@
                 <w:szCs w:val="18"/>
                 <w:rtl w:val="0"/>
               </w:rPr>
-              <w:t xml:space="preserve">₹{{kfsData.installmentDetails.totalInterestPaid}}</w:t>
+              <w:t xml:space="preserve">₹{{totalInterestPaid}}</w:t>
             </w:r>
           </w:p>
         </w:tc>

</xml_diff>

<commit_message>
KFS Template for TL (#42)
</commit_message>
<xml_diff>
--- a/docx-template/FACILITY KEY FACTS STATEMENT-TL.docx
+++ b/docx-template/FACILITY KEY FACTS STATEMENT-TL.docx
@@ -426,7 +426,7 @@
                 <w:szCs w:val="18"/>
                 <w:rtl w:val="0"/>
               </w:rPr>
-              <w:t xml:space="preserve">{{kfsData.terms.sanctionLimit.inNumber}}</w:t>
+              <w:t xml:space="preserve">₹{{kfsData.terms.sanctionLimit.inNumber}}</w:t>
               <w:br w:type="textWrapping"/>
               <w:br w:type="textWrapping"/>
               <w:t xml:space="preserve">Sanctioned Amount is the aggregate maximum amount, which is agreed to be granted by the Lender to the Borrower in one or more Tranche Facilities determined on the basis of the market value of collateral provided by the Borrower(s) and/or the Security Provider(s) on the Effective Date. </w:t>
@@ -1101,7 +1101,7 @@
                 <w:szCs w:val="18"/>
                 <w:rtl w:val="0"/>
               </w:rPr>
-              <w:t xml:space="preserve">{{kfsData.installmentDetails.dueDay}}</w:t>
+              <w:t xml:space="preserve">{{kfsData.termLoanDetails.dueDay}}</w:t>
             </w:r>
             <w:r>
               <w:rPr>
@@ -3655,7 +3655,7 @@
                 <w:szCs w:val="18"/>
                 <w:rtl w:val="0"/>
               </w:rPr>
-              <w:t xml:space="preserve">{{kfsData.applicableFees.defaultingFee.baseFee.value}} + 18% GST</w:t>
+              <w:t xml:space="preserve">{{dishonourCharges}}</w:t>
             </w:r>
           </w:p>
           <w:p>
@@ -5303,7 +5303,7 @@
                 <w:szCs w:val="18"/>
                 <w:rtl w:val="0"/>
               </w:rPr>
-              <w:t xml:space="preserve">{{kfsData.applicableFees.mandateSwapCharges.baseFee.value}} + 18% GST</w:t>
+              <w:t xml:space="preserve">{{bankMandateSwapCharges}}</w:t>
             </w:r>
           </w:p>
         </w:tc>
@@ -5404,7 +5404,7 @@
                 <w:szCs w:val="18"/>
                 <w:rtl w:val="0"/>
               </w:rPr>
-              <w:t xml:space="preserve">{{kfsData.applicableFees.renewalFee.baseFee.value}} + 18% GST</w:t>
+              <w:t xml:space="preserve">{{renewalFee}}</w:t>
             </w:r>
           </w:p>
         </w:tc>
@@ -5522,7 +5522,12 @@
                 <w:szCs w:val="18"/>
                 <w:rtl w:val="0"/>
               </w:rPr>
-              <w:t xml:space="preserve">{{kfsData.applicableFees.additionalSecurityPledgingFee.baseFee.value}} + 18% GST</w:t>
+              <w:t xml:space="preserve">{{additionalSecurityPledging}}</w:t>
+            </w:r>
+            <w:r>
+              <w:rPr>
+                <w:rtl w:val="0"/>
+              </w:rPr>
             </w:r>
           </w:p>
         </w:tc>
@@ -7365,7 +7370,7 @@
                 <w:szCs w:val="18"/>
                 <w:rtl w:val="0"/>
               </w:rPr>
-              <w:t xml:space="preserve">{{kfsData.terms.creditLimit.inNumber}}</w:t>
+              <w:t xml:space="preserve">₹{{kfsData.terms.creditLimit.inNumber}}</w:t>
             </w:r>
           </w:p>
         </w:tc>
@@ -7475,7 +7480,7 @@
                 <w:szCs w:val="18"/>
                 <w:rtl w:val="0"/>
               </w:rPr>
-              <w:t xml:space="preserve">{{kfsData.terms.months}} months {{kfsData.terms.days} days</w:t>
+              <w:t xml:space="preserve">{{kfsData.terms.months}} months {{kfsData.terms.days}} days</w:t>
             </w:r>
           </w:p>
         </w:tc>
@@ -8300,7 +8305,7 @@
                 <w:szCs w:val="18"/>
                 <w:rtl w:val="0"/>
               </w:rPr>
-              <w:t xml:space="preserve">{{kfsData.installmentDetails.totalInterestPaid}}</w:t>
+              <w:t xml:space="preserve">{{totalInterestPaid}}</w:t>
             </w:r>
           </w:p>
         </w:tc>
@@ -8409,7 +8414,7 @@
                 <w:szCs w:val="18"/>
                 <w:rtl w:val="0"/>
               </w:rPr>
-              <w:t xml:space="preserve">{{kfsData.applicableFees.processingFees.totalFee}}</w:t>
+              <w:t xml:space="preserve">₹{{processingFeeTotalValue}}</w:t>
             </w:r>
           </w:p>
         </w:tc>
@@ -8518,7 +8523,7 @@
                 <w:szCs w:val="18"/>
                 <w:rtl w:val="0"/>
               </w:rPr>
-              <w:t xml:space="preserve">{{kfsData.applicableFees.processingFees.totalFee}}</w:t>
+              <w:t xml:space="preserve">₹{{processingFeeTotalValue}}</w:t>
             </w:r>
           </w:p>
         </w:tc>
@@ -8737,7 +8742,7 @@
                 <w:szCs w:val="18"/>
                 <w:rtl w:val="0"/>
               </w:rPr>
-              <w:t xml:space="preserve">{{kfsData.installmentDetails.netDisbursementAmount}}</w:t>
+              <w:t xml:space="preserve">₹{{kfsData.installmentDetails.netDisbursementAmount}}</w:t>
             </w:r>
           </w:p>
         </w:tc>
@@ -8846,7 +8851,7 @@
                 <w:szCs w:val="18"/>
                 <w:rtl w:val="0"/>
               </w:rPr>
-              <w:t xml:space="preserve">{{kfsData.installmentDetails.totalInstallmentAmount}}</w:t>
+              <w:t xml:space="preserve">₹{{totalInstallmentAmount}}</w:t>
             </w:r>
           </w:p>
         </w:tc>
@@ -9286,8 +9291,8 @@
         <w:gridCol w:w="1290"/>
         <w:gridCol w:w="1695"/>
         <w:gridCol w:w="1305"/>
-        <w:gridCol w:w="1455"/>
-        <w:gridCol w:w="1530"/>
+        <w:gridCol w:w="1485"/>
+        <w:gridCol w:w="1500"/>
         <w:gridCol w:w="1560"/>
         <w:tblGridChange w:id="0">
           <w:tblGrid>
@@ -9295,8 +9300,8 @@
             <w:gridCol w:w="1290"/>
             <w:gridCol w:w="1695"/>
             <w:gridCol w:w="1305"/>
-            <w:gridCol w:w="1455"/>
-            <w:gridCol w:w="1530"/>
+            <w:gridCol w:w="1485"/>
+            <w:gridCol w:w="1500"/>
             <w:gridCol w:w="1560"/>
           </w:tblGrid>
         </w:tblGridChange>
@@ -9959,7 +9964,7 @@
                 <w:szCs w:val="18"/>
                 <w:rtl w:val="0"/>
               </w:rPr>
-              <w:t xml:space="preserve">₹{{kfsData.installmentDetails.totalInstallmentAmount}}</w:t>
+              <w:t xml:space="preserve">₹{{totalInstallmentAmount}}</w:t>
             </w:r>
           </w:p>
         </w:tc>
@@ -9994,7 +9999,7 @@
                 <w:szCs w:val="18"/>
                 <w:rtl w:val="0"/>
               </w:rPr>
-              <w:t xml:space="preserve">₹{{kfsData.installmentDetails.totalPrincipalPaid}}</w:t>
+              <w:t xml:space="preserve">₹{{totalPrinciplePaid}}</w:t>
             </w:r>
           </w:p>
         </w:tc>
@@ -10029,7 +10034,7 @@
                 <w:szCs w:val="18"/>
                 <w:rtl w:val="0"/>
               </w:rPr>
-              <w:t xml:space="preserve">₹{{kfsData.installmentDetails.totalInterestPaid}}</w:t>
+              <w:t xml:space="preserve">₹{{totalInterestPaid}}</w:t>
             </w:r>
           </w:p>
         </w:tc>

</xml_diff>

<commit_message>
added new kfs changes
</commit_message>
<xml_diff>
--- a/docx-template/FACILITY KEY FACTS STATEMENT-TL.docx
+++ b/docx-template/FACILITY KEY FACTS STATEMENT-TL.docx
@@ -2658,11 +2658,8 @@
             </w:pPr>
             <w:r>
               <w:rPr>
-                <w:sz w:val="18"/>
-                <w:szCs w:val="18"/>
-                <w:rtl w:val="0"/>
-              </w:rPr>
-              <w:t xml:space="preserve">NIL</w:t>
+                <w:rtl w:val="0"/>
+              </w:rPr>
             </w:r>
           </w:p>
         </w:tc>
@@ -3583,23 +3580,6 @@
             </w:pPr>
             <w:r>
               <w:rPr>
-                <w:sz w:val="18"/>
-                <w:szCs w:val="18"/>
-                <w:rtl w:val="0"/>
-              </w:rPr>
-              <w:t xml:space="preserve">{{dishonourCharges}}</w:t>
-            </w:r>
-          </w:p>
-          <w:p>
-            <w:pPr>
-              <w:spacing w:line="259" w:lineRule="auto"/>
-              <w:rPr>
-                <w:sz w:val="18"/>
-                <w:szCs w:val="18"/>
-              </w:rPr>
-            </w:pPr>
-            <w:r>
-              <w:rPr>
                 <w:rtl w:val="0"/>
               </w:rPr>
             </w:r>
@@ -3617,14 +3597,8 @@
             </w:pPr>
             <w:r>
               <w:rPr>
-                <w:i w:val="1"/>
-                <w:iCs w:val="1"/>
-                <w:sz w:val="18"/>
-                <w:szCs w:val="18"/>
-                <w:rtl w:val="0"/>
-              </w:rPr>
-              <w:br w:type="textWrapping"/>
-              <w:t xml:space="preserve">Charged in the event of dishonour of any Payment Instruction issued by the Obligor(s) or any non-registration of any Payment Instruction issued by the Obligor(s) due to any action or omission of the Obligor(s), the Obligor(s) shall be liable to a flat charge separately for each dishonour or non-registration of Payment Instruction so issued by the Obligor(s) as set out in the Facility Documents.</w:t>
+                <w:rtl w:val="0"/>
+              </w:rPr>
             </w:r>
           </w:p>
         </w:tc>
@@ -3738,14 +3712,6 @@
             </w:pPr>
             <w:r>
               <w:rPr>
-                <w:sz w:val="18"/>
-                <w:szCs w:val="18"/>
-                <w:rtl w:val="0"/>
-              </w:rPr>
-              <w:t xml:space="preserve">NIL </w:t>
-            </w:r>
-            <w:r>
-              <w:rPr>
                 <w:rtl w:val="0"/>
               </w:rPr>
             </w:r>
@@ -3844,11 +3810,8 @@
             </w:pPr>
             <w:r>
               <w:rPr>
-                <w:sz w:val="18"/>
-                <w:szCs w:val="18"/>
-                <w:rtl w:val="0"/>
-              </w:rPr>
-              <w:t xml:space="preserve">NIL</w:t>
+                <w:rtl w:val="0"/>
+              </w:rPr>
             </w:r>
           </w:p>
         </w:tc>
@@ -4046,11 +4009,8 @@
             </w:pPr>
             <w:r>
               <w:rPr>
-                <w:sz w:val="18"/>
-                <w:szCs w:val="18"/>
-                <w:rtl w:val="0"/>
-              </w:rPr>
-              <w:t xml:space="preserve">{{recoverySecurityInvocationFee}}</w:t>
+                <w:rtl w:val="0"/>
+              </w:rPr>
             </w:r>
           </w:p>
         </w:tc>
@@ -4147,11 +4107,8 @@
             </w:pPr>
             <w:r>
               <w:rPr>
-                <w:sz w:val="18"/>
-                <w:szCs w:val="18"/>
-                <w:rtl w:val="0"/>
-              </w:rPr>
-              <w:t xml:space="preserve">{{bankMandateSwapCharges}}</w:t>
+                <w:rtl w:val="0"/>
+              </w:rPr>
             </w:r>
           </w:p>
         </w:tc>
@@ -4248,11 +4205,8 @@
             </w:pPr>
             <w:r>
               <w:rPr>
-                <w:sz w:val="18"/>
-                <w:szCs w:val="18"/>
-                <w:rtl w:val="0"/>
-              </w:rPr>
-              <w:t xml:space="preserve">{{renewalFee}}</w:t>
+                <w:rtl w:val="0"/>
+              </w:rPr>
             </w:r>
           </w:p>
         </w:tc>
@@ -4366,14 +4320,6 @@
             </w:pPr>
             <w:r>
               <w:rPr>
-                <w:sz w:val="18"/>
-                <w:szCs w:val="18"/>
-                <w:rtl w:val="0"/>
-              </w:rPr>
-              <w:t xml:space="preserve">{{additionalSecurityPledging}}</w:t>
-            </w:r>
-            <w:r>
-              <w:rPr>
                 <w:rtl w:val="0"/>
               </w:rPr>
             </w:r>
@@ -4472,11 +4418,8 @@
             </w:pPr>
             <w:r>
               <w:rPr>
-                <w:sz w:val="18"/>
-                <w:szCs w:val="18"/>
-                <w:rtl w:val="0"/>
-              </w:rPr>
-              <w:t xml:space="preserve">NIL</w:t>
+                <w:rtl w:val="0"/>
+              </w:rPr>
             </w:r>
           </w:p>
         </w:tc>
@@ -4590,11 +4533,8 @@
             </w:pPr>
             <w:r>
               <w:rPr>
-                <w:sz w:val="18"/>
-                <w:szCs w:val="18"/>
-                <w:rtl w:val="0"/>
-              </w:rPr>
-              <w:t xml:space="preserve">NA</w:t>
+                <w:rtl w:val="0"/>
+              </w:rPr>
             </w:r>
           </w:p>
         </w:tc>
@@ -4691,11 +4631,8 @@
             </w:pPr>
             <w:r>
               <w:rPr>
-                <w:sz w:val="18"/>
-                <w:szCs w:val="18"/>
-                <w:rtl w:val="0"/>
-              </w:rPr>
-              <w:t xml:space="preserve">NA</w:t>
+                <w:rtl w:val="0"/>
+              </w:rPr>
             </w:r>
           </w:p>
         </w:tc>
@@ -5169,7 +5106,40 @@
                 <w:szCs w:val="18"/>
                 <w:rtl w:val="0"/>
               </w:rPr>
-              <w:t xml:space="preserve">Contact : {{kfsData.grievanceOfficer.lsp.phoneNumber}}</w:t>
+              <w:t xml:space="preserve">Contact: </w:t>
+            </w:r>
+            <w:r>
+              <w:rPr>
+                <w:sz w:val="18"/>
+                <w:szCs w:val="18"/>
+                <w:highlight w:val="white"/>
+                <w:rtl w:val="0"/>
+              </w:rPr>
+              <w:t xml:space="preserve">Grievance Redressal Form</w:t>
+            </w:r>
+            <w:r>
+              <w:rPr>
+                <w:color w:val="7030a0"/>
+                <w:sz w:val="21"/>
+                <w:szCs w:val="21"/>
+                <w:highlight w:val="white"/>
+                <w:rtl w:val="0"/>
+              </w:rPr>
+              <w:t xml:space="preserve"> </w:t>
+            </w:r>
+            <w:r>
+              <w:rPr>
+                <w:color w:val="7030a0"/>
+                <w:sz w:val="21"/>
+                <w:szCs w:val="21"/>
+                <w:rtl w:val="0"/>
+              </w:rPr>
+              <w:t xml:space="preserve">https://app.cred.club/k63y/8lqxt1uy</w:t>
+            </w:r>
+            <w:r>
+              <w:rPr>
+                <w:rtl w:val="0"/>
+              </w:rPr>
             </w:r>
           </w:p>
         </w:tc>
@@ -5792,7 +5762,7 @@
                 <w:szCs w:val="18"/>
                 <w:rtl w:val="0"/>
               </w:rPr>
-              <w:t xml:space="preserve">Name: {{kfsData.lspDetails.name}}</w:t>
+              <w:t xml:space="preserve">Name: {{kfsData.lspDetails.name}} and its recovery agents (Please refer CRED’s privacy policy for a list of its empaneled recovery agents)</w:t>
             </w:r>
           </w:p>
           <w:p>
@@ -5815,6 +5785,305 @@
         </w:tc>
       </w:tr>
     </w:tbl>
+    <w:p>
+      <w:pPr>
+        <w:spacing w:after="3" w:line="358" w:lineRule="auto"/>
+        <w:ind w:right="348"/>
+        <w:rPr>
+          <w:b w:val="1"/>
+          <w:bCs w:val="1"/>
+          <w:sz w:val="18"/>
+          <w:szCs w:val="18"/>
+        </w:rPr>
+      </w:pPr>
+      <w:r>
+        <w:rPr>
+          <w:rtl w:val="0"/>
+        </w:rPr>
+      </w:r>
+    </w:p>
+    <w:p>
+      <w:pPr>
+        <w:spacing w:before="200" w:line="331.2" w:lineRule="auto"/>
+        <w:ind w:right="320"/>
+        <w:rPr>
+          <w:b w:val="1"/>
+          <w:bCs w:val="1"/>
+          <w:sz w:val="18"/>
+          <w:szCs w:val="18"/>
+        </w:rPr>
+      </w:pPr>
+      <w:r>
+        <w:rPr>
+          <w:b w:val="1"/>
+          <w:bCs w:val="1"/>
+          <w:sz w:val="18"/>
+          <w:szCs w:val="18"/>
+          <w:rtl w:val="0"/>
+        </w:rPr>
+        <w:t xml:space="preserve">Recovery Mechanism:</w:t>
+      </w:r>
+    </w:p>
+    <w:p>
+      <w:pPr>
+        <w:numPr>
+          <w:ilvl w:val="0"/>
+          <w:numId w:val="3"/>
+        </w:numPr>
+        <w:spacing w:line="358" w:lineRule="auto"/>
+        <w:ind w:left="800" w:hanging="360"/>
+        <w:rPr>
+          <w:sz w:val="18"/>
+          <w:szCs w:val="18"/>
+        </w:rPr>
+      </w:pPr>
+      <w:r>
+        <w:rPr>
+          <w:sz w:val="18"/>
+          <w:szCs w:val="18"/>
+          <w:rtl w:val="0"/>
+        </w:rPr>
+        <w:t xml:space="preserve">The Borrower may note that CRED (Dreamplug Technologies Private Limited) shall be the lending services provider for the Lenders and the CRED App shall be the digital lending app for all purposes.</w:t>
+      </w:r>
+    </w:p>
+    <w:p>
+      <w:pPr>
+        <w:numPr>
+          <w:ilvl w:val="0"/>
+          <w:numId w:val="3"/>
+        </w:numPr>
+        <w:spacing w:line="358" w:lineRule="auto"/>
+        <w:ind w:left="800" w:hanging="360"/>
+        <w:rPr>
+          <w:sz w:val="18"/>
+          <w:szCs w:val="18"/>
+        </w:rPr>
+      </w:pPr>
+      <w:r>
+        <w:rPr>
+          <w:sz w:val="18"/>
+          <w:szCs w:val="18"/>
+          <w:rtl w:val="0"/>
+        </w:rPr>
+        <w:t xml:space="preserve">The collection and recovery activities shall be carried on by the Lenders, the lending service provider in accordance with the collection code of conduct prescribed by the Lenders.</w:t>
+      </w:r>
+    </w:p>
+    <w:p>
+      <w:pPr>
+        <w:numPr>
+          <w:ilvl w:val="0"/>
+          <w:numId w:val="3"/>
+        </w:numPr>
+        <w:spacing w:line="358" w:lineRule="auto"/>
+        <w:ind w:left="800" w:hanging="360"/>
+        <w:rPr>
+          <w:sz w:val="18"/>
+          <w:szCs w:val="18"/>
+        </w:rPr>
+      </w:pPr>
+      <w:r>
+        <w:rPr>
+          <w:sz w:val="18"/>
+          <w:szCs w:val="18"/>
+          <w:rtl w:val="0"/>
+        </w:rPr>
+        <w:t xml:space="preserve">The Borrower may note that the collection agencies will reach out on behalf of the lending service provider and / or the Lenders at the registered contact number and/or address of the Borrower.</w:t>
+      </w:r>
+    </w:p>
+    <w:p>
+      <w:pPr>
+        <w:numPr>
+          <w:ilvl w:val="0"/>
+          <w:numId w:val="3"/>
+        </w:numPr>
+        <w:spacing w:line="358" w:lineRule="auto"/>
+        <w:ind w:left="800" w:hanging="360"/>
+        <w:rPr>
+          <w:sz w:val="18"/>
+          <w:szCs w:val="18"/>
+        </w:rPr>
+      </w:pPr>
+      <w:r>
+        <w:rPr>
+          <w:sz w:val="18"/>
+          <w:szCs w:val="18"/>
+          <w:rtl w:val="0"/>
+        </w:rPr>
+        <w:t xml:space="preserve">The Borrower shall note that the account shall be classified as Non-Performing Asset (NPA) as per the extant RBI Circulars/Regulations when the payment of Loan instalment (principal and/or interest) remains overdue for more than 90 days, that is, the account will be marked as NPA on the 91st day of continuous default from the original due date. To further clarify, an illustrative example of the way any account shall be classified as NPA is provided above in the loan agreement.</w:t>
+      </w:r>
+    </w:p>
+    <w:p>
+      <w:pPr>
+        <w:spacing w:before="200" w:line="331.2" w:lineRule="auto"/>
+        <w:ind w:right="100"/>
+        <w:jc w:val="both"/>
+        <w:rPr>
+          <w:sz w:val="18"/>
+          <w:szCs w:val="18"/>
+        </w:rPr>
+      </w:pPr>
+      <w:r>
+        <w:rPr>
+          <w:sz w:val="18"/>
+          <w:szCs w:val="18"/>
+          <w:rtl w:val="0"/>
+        </w:rPr>
+        <w:t xml:space="preserve">Process to handle customer complaints/grievances:</w:t>
+      </w:r>
+    </w:p>
+    <w:p>
+      <w:pPr>
+        <w:spacing w:before="200" w:line="331.2" w:lineRule="auto"/>
+        <w:ind w:left="440" w:firstLine="0"/>
+        <w:rPr>
+          <w:sz w:val="18"/>
+          <w:szCs w:val="18"/>
+        </w:rPr>
+      </w:pPr>
+      <w:r>
+        <w:rPr>
+          <w:sz w:val="18"/>
+          <w:szCs w:val="18"/>
+          <w:rtl w:val="0"/>
+        </w:rPr>
+        <w:t xml:space="preserve">Customers who wish to provide feedback or send in their complaints may use the following channels:</w:t>
+      </w:r>
+    </w:p>
+    <w:p>
+      <w:pPr>
+        <w:numPr>
+          <w:ilvl w:val="0"/>
+          <w:numId w:val="2"/>
+        </w:numPr>
+        <w:spacing w:line="358" w:lineRule="auto"/>
+        <w:ind w:left="800" w:hanging="360"/>
+        <w:rPr>
+          <w:sz w:val="18"/>
+          <w:szCs w:val="18"/>
+        </w:rPr>
+      </w:pPr>
+      <w:r>
+        <w:rPr>
+          <w:sz w:val="18"/>
+          <w:szCs w:val="18"/>
+          <w:rtl w:val="0"/>
+        </w:rPr>
+        <w:t xml:space="preserve">Contact CRED Support through the chat-bot on the CRED App.</w:t>
+      </w:r>
+    </w:p>
+    <w:p>
+      <w:pPr>
+        <w:numPr>
+          <w:ilvl w:val="0"/>
+          <w:numId w:val="2"/>
+        </w:numPr>
+        <w:spacing w:line="358" w:lineRule="auto"/>
+        <w:ind w:left="800" w:hanging="360"/>
+        <w:rPr>
+          <w:sz w:val="18"/>
+          <w:szCs w:val="18"/>
+        </w:rPr>
+      </w:pPr>
+      <w:r>
+        <w:rPr>
+          <w:sz w:val="18"/>
+          <w:szCs w:val="18"/>
+          <w:rtl w:val="0"/>
+        </w:rPr>
+        <w:t xml:space="preserve">Contact CRED through the Grievance Redressal Form available at </w:t>
+      </w:r>
+      <w:r>
+        <w:rPr>
+          <w:sz w:val="18"/>
+          <w:szCs w:val="18"/>
+          <w:u w:val="single"/>
+          <w:rtl w:val="0"/>
+        </w:rPr>
+        <w:t xml:space="preserve">https://app.cred.club/k63y/8lqxt1uy </w:t>
+      </w:r>
+      <w:r>
+        <w:rPr>
+          <w:sz w:val="18"/>
+          <w:szCs w:val="18"/>
+          <w:rtl w:val="0"/>
+        </w:rPr>
+        <w:t xml:space="preserve">.Please note that the Lender has authorized CRED to handle the Borrower’s grievances on their behalf. Lender may, at its discretion, direct the Borrower to CRED to resolve grievances.</w:t>
+      </w:r>
+    </w:p>
+    <w:p>
+      <w:pPr>
+        <w:numPr>
+          <w:ilvl w:val="0"/>
+          <w:numId w:val="2"/>
+        </w:numPr>
+        <w:spacing w:line="358" w:lineRule="auto"/>
+        <w:ind w:left="800" w:hanging="360"/>
+        <w:rPr>
+          <w:sz w:val="18"/>
+          <w:szCs w:val="18"/>
+        </w:rPr>
+      </w:pPr>
+      <w:r>
+        <w:rPr>
+          <w:sz w:val="18"/>
+          <w:szCs w:val="18"/>
+          <w:rtl w:val="0"/>
+        </w:rPr>
+        <w:t xml:space="preserve">Email Lender at (DSP Email ID)  in for any complaints/ grievances</w:t>
+      </w:r>
+    </w:p>
+    <w:p>
+      <w:pPr>
+        <w:spacing w:after="3" w:line="358" w:lineRule="auto"/>
+        <w:ind w:right="348"/>
+        <w:rPr>
+          <w:sz w:val="18"/>
+          <w:szCs w:val="18"/>
+        </w:rPr>
+      </w:pPr>
+      <w:r>
+        <w:rPr>
+          <w:sz w:val="18"/>
+          <w:szCs w:val="18"/>
+          <w:rtl w:val="0"/>
+        </w:rPr>
+        <w:t xml:space="preserve">In case the complaint is not resolved within the given time or if he/she is not satisfied with the solution provided by the Lenders or Lending Service Provider within 30 days of their receiving the complaint, the Borrower can approach the Nodal Grievance Redressal Officer of any Party. The name and contact of such officer for each Party is as provided below. The details are also provided in the respective Party’s websites: </w:t>
+      </w:r>
+      <w:r>
+        <w:rPr>
+          <w:sz w:val="18"/>
+          <w:szCs w:val="18"/>
+          <w:u w:val="single"/>
+          <w:rtl w:val="0"/>
+        </w:rPr>
+        <w:t xml:space="preserve">www.dspfin.com</w:t>
+      </w:r>
+      <w:r>
+        <w:rPr>
+          <w:sz w:val="18"/>
+          <w:szCs w:val="18"/>
+          <w:rtl w:val="0"/>
+        </w:rPr>
+        <w:t xml:space="preserve"> (for the Lender) and </w:t>
+      </w:r>
+      <w:r>
+        <w:rPr>
+          <w:sz w:val="18"/>
+          <w:szCs w:val="18"/>
+          <w:u w:val="single"/>
+          <w:rtl w:val="0"/>
+        </w:rPr>
+        <w:t xml:space="preserve">http://cred.club</w:t>
+      </w:r>
+      <w:r>
+        <w:rPr>
+          <w:sz w:val="18"/>
+          <w:szCs w:val="18"/>
+          <w:rtl w:val="0"/>
+        </w:rPr>
+        <w:t xml:space="preserve"> (for CRED).</w:t>
+      </w:r>
+    </w:p>
     <w:p>
       <w:pPr>
         <w:spacing w:after="3" w:line="358" w:lineRule="auto"/>
@@ -5920,7 +6189,7 @@
           <w:szCs w:val="18"/>
           <w:rtl w:val="0"/>
         </w:rPr>
-        <w:t xml:space="preserve">For the purpose of APR calculation, it has been assumed that the Facility shall be disbursed and fully drawn immediately post-sanction as a single Tranche Facility. In the event, the Facility is disbursed in multiple Tranche Facilities, the APR shall be disclosed in the Drawdown Advice and the relevant KFS.</w:t>
+        <w:t xml:space="preserve">For the purpose of APR calculation, it has been assumed that the entire Tranche Facility Amount has been disbursed and fully drawn immediately post-sanction. </w:t>
       </w:r>
     </w:p>
     <w:p>
@@ -6199,7 +6468,7 @@
                 <w:szCs w:val="18"/>
                 <w:rtl w:val="0"/>
               </w:rPr>
-              <w:t xml:space="preserve">Facility Amount (SI no. 2 of the Facility KFS - Part 1)</w:t>
+              <w:t xml:space="preserve">Tranche Facility Amount (SI no. 2 of the KFS - Part 1)</w:t>
             </w:r>
           </w:p>
         </w:tc>
@@ -6308,7 +6577,7 @@
                 <w:szCs w:val="18"/>
                 <w:rtl w:val="0"/>
               </w:rPr>
-              <w:t xml:space="preserve">Loan term (SI no. 4 of the Facility KFS - Part 1)</w:t>
+              <w:t xml:space="preserve">Loan term (SI no. 4 of the KFS - Part 1)</w:t>
             </w:r>
           </w:p>
         </w:tc>
@@ -6583,7 +6852,7 @@
                 <w:szCs w:val="18"/>
                 <w:rtl w:val="0"/>
               </w:rPr>
-              <w:t xml:space="preserve">(Sl No. 5 of the Facility KFS – Part 1)</w:t>
+              <w:t xml:space="preserve">(Sl No. 5 of the KFS – Part 1)</w:t>
             </w:r>
           </w:p>
         </w:tc>
@@ -6805,7 +7074,7 @@
                 <w:szCs w:val="18"/>
                 <w:rtl w:val="0"/>
               </w:rPr>
-              <w:t xml:space="preserve">Commencement of repayments, post sanction (Sl No. 5 of the Facility KFS– Part 1)</w:t>
+              <w:t xml:space="preserve">Commencement of repayments, post sanction (Sl No. 5 of the KFS– Part 1)</w:t>
             </w:r>
           </w:p>
         </w:tc>
@@ -6838,7 +7107,7 @@
                 <w:szCs w:val="18"/>
                 <w:rtl w:val="0"/>
               </w:rPr>
-              <w:t xml:space="preserve">{{dueDay}} of the month immediately following the date of disbursement </w:t>
+              <w:t xml:space="preserve">{{dueDay}} of the month immediately following the date of disbursement of the Tranche Facility</w:t>
             </w:r>
           </w:p>
         </w:tc>
@@ -6914,7 +7183,7 @@
                 <w:szCs w:val="18"/>
                 <w:rtl w:val="0"/>
               </w:rPr>
-              <w:t xml:space="preserve">Interest rate type (SI no. 6 of the Facility KFS - Part 1)</w:t>
+              <w:t xml:space="preserve">Interest rate type (SI no. 6 of the KFS - Part 1)</w:t>
             </w:r>
           </w:p>
         </w:tc>
@@ -7024,7 +7293,7 @@
                 <w:szCs w:val="18"/>
                 <w:rtl w:val="0"/>
               </w:rPr>
-              <w:t xml:space="preserve">Rate of Interest (SI no. 6 of the Facility KFS - Part 1)</w:t>
+              <w:t xml:space="preserve">Rate of Interest (SI no. 6 of the KFS - Part 1)</w:t>
             </w:r>
           </w:p>
         </w:tc>
@@ -7243,7 +7512,7 @@
                 <w:szCs w:val="18"/>
                 <w:rtl w:val="0"/>
               </w:rPr>
-              <w:t xml:space="preserve">Fee/ Charges payable (including GST) (SI no. 8 of the Facility KFS - Part 1)</w:t>
+              <w:t xml:space="preserve">Fee/ Charges payable (including GST) (SI no. 8 of the KFS - Part 1)</w:t>
             </w:r>
           </w:p>
         </w:tc>
@@ -7352,7 +7621,7 @@
                 <w:szCs w:val="18"/>
                 <w:rtl w:val="0"/>
               </w:rPr>
-              <w:t xml:space="preserve">Payable to DSP Finance Pvt. Ltd. (SI no. 8A of the Facility KFS - Part 1)</w:t>
+              <w:t xml:space="preserve">Payable to DSP Finance Pvt. Ltd. (SI no. 8A of the KFS - Part 1)</w:t>
             </w:r>
           </w:p>
         </w:tc>
@@ -7461,7 +7730,7 @@
                 <w:szCs w:val="18"/>
                 <w:rtl w:val="0"/>
               </w:rPr>
-              <w:t xml:space="preserve">Payable to third-party through DSP Finance  (SI no. 8B of the Facility KFS - Part 1)</w:t>
+              <w:t xml:space="preserve">Payable to third-party through DSP Finance  (SI no. 8B of the KFS - Part 1)</w:t>
             </w:r>
           </w:p>
         </w:tc>
@@ -7789,7 +8058,7 @@
                 <w:szCs w:val="18"/>
                 <w:rtl w:val="0"/>
               </w:rPr>
-              <w:t xml:space="preserve">Annual Percentage rate- Effective annualized interest rate (SI no. 9 of the Facility KFS - Part 1)</w:t>
+              <w:t xml:space="preserve">Annual Percentage rate- Effective annualized interest rate (SI no. 9 of the KFS - Part 1)</w:t>
             </w:r>
           </w:p>
         </w:tc>
@@ -8041,6 +8310,9 @@
                 <w:rtl w:val="0"/>
               </w:rPr>
               <w:t xml:space="preserve">{{dueDay}}</w:t>
+              <w:br w:type="textWrapping"/>
+              <w:br w:type="textWrapping"/>
+              <w:t xml:space="preserve">If the Tranche Facility is disbursed after the 18th day of any month, the Due Date for the EMIs in respect of the Tranche Facility shall not commence from the month immediately succeeding the month of such disbursement but from the month succeeding such month.</w:t>
             </w:r>
           </w:p>
         </w:tc>
@@ -8109,7 +8381,7 @@
           <w:szCs w:val="18"/>
           <w:rtl w:val="0"/>
         </w:rPr>
-        <w:t xml:space="preserve">For the purpose of repayment schedule, it has been assumed that the Facility shall be disbursed and fully drawn immediately post-sanction as a single Tranche Facility. In the event, the Facility is disbursed in multiple Tranche Facilities, the repayment schedule shall be disclosed in the Drawdown Advice and the relevant KFS.</w:t>
+        <w:t xml:space="preserve">For the purpose of repayment schedule, it has been assumed that the entire Tranche Facility Amount has been disbursed and fully drawn immediately post-sanction.</w:t>
       </w:r>
     </w:p>
     <w:p>
@@ -8996,22 +9268,775 @@
         <w:rPr/>
       </w:pPr>
       <w:r>
+        <w:br w:type="page"/>
+      </w:r>
+      <w:r>
+        <w:rPr>
+          <w:rtl w:val="0"/>
+        </w:rPr>
+      </w:r>
+    </w:p>
+    <w:p>
+      <w:pPr>
+        <w:widowControl w:val="0"/>
+        <w:spacing w:line="240" w:lineRule="auto"/>
+        <w:ind w:left="720" w:firstLine="0"/>
+        <w:jc w:val="center"/>
+        <w:rPr>
+          <w:b w:val="1"/>
+          <w:bCs w:val="1"/>
+          <w:sz w:val="18"/>
+          <w:szCs w:val="18"/>
+        </w:rPr>
+      </w:pPr>
+      <w:r>
+        <w:rPr>
+          <w:b w:val="1"/>
+          <w:bCs w:val="1"/>
+          <w:sz w:val="18"/>
+          <w:szCs w:val="18"/>
+          <w:rtl w:val="0"/>
+        </w:rPr>
+        <w:t xml:space="preserve">Part 3: KFS Declaration</w:t>
+      </w:r>
+    </w:p>
+    <w:p>
+      <w:pPr>
+        <w:widowControl w:val="0"/>
+        <w:spacing w:line="240" w:lineRule="auto"/>
+        <w:ind w:left="720" w:firstLine="0"/>
+        <w:jc w:val="both"/>
+        <w:rPr>
+          <w:sz w:val="18"/>
+          <w:szCs w:val="18"/>
+        </w:rPr>
+      </w:pPr>
+      <w:r>
+        <w:rPr>
+          <w:rtl w:val="0"/>
+        </w:rPr>
+      </w:r>
+    </w:p>
+    <w:p>
+      <w:pPr>
+        <w:widowControl w:val="0"/>
+        <w:spacing w:line="240" w:lineRule="auto"/>
+        <w:ind w:left="720" w:firstLine="0"/>
+        <w:jc w:val="both"/>
+        <w:rPr>
+          <w:sz w:val="18"/>
+          <w:szCs w:val="18"/>
+        </w:rPr>
+      </w:pPr>
+      <w:r>
+        <w:rPr>
+          <w:rtl w:val="0"/>
+        </w:rPr>
+      </w:r>
+    </w:p>
+    <w:p>
+      <w:pPr>
+        <w:widowControl w:val="0"/>
+        <w:spacing w:line="240" w:lineRule="auto"/>
+        <w:ind w:left="720" w:firstLine="0"/>
+        <w:jc w:val="both"/>
+        <w:rPr>
+          <w:sz w:val="18"/>
+          <w:szCs w:val="18"/>
+        </w:rPr>
+      </w:pPr>
+      <w:r>
+        <w:rPr>
+          <w:sz w:val="18"/>
+          <w:szCs w:val="18"/>
+          <w:rtl w:val="0"/>
+        </w:rPr>
+        <w:t xml:space="preserve">By checking the 'I Accept' button at the end of this declaration, the Borrower(s) hereby expressly agrees and acknowledges that the Borrower(s), as the acceptor/Borrower(s): </w:t>
+      </w:r>
+    </w:p>
+    <w:p>
+      <w:pPr>
+        <w:widowControl w:val="0"/>
+        <w:numPr>
+          <w:ilvl w:val="1"/>
+          <w:numId w:val="1"/>
+        </w:numPr>
+        <w:spacing w:line="240" w:lineRule="auto"/>
+        <w:ind w:left="1440" w:hanging="360"/>
+        <w:jc w:val="both"/>
+        <w:rPr>
+          <w:sz w:val="18"/>
+          <w:szCs w:val="18"/>
+        </w:rPr>
+      </w:pPr>
+      <w:r>
+        <w:rPr>
+          <w:sz w:val="18"/>
+          <w:szCs w:val="18"/>
+          <w:rtl w:val="0"/>
+        </w:rPr>
+        <w:t xml:space="preserve">In cases where the Borrower(s) is an individual, the Borrower(s) is at least 18 (Eighteen) years of age,</w:t>
+      </w:r>
+    </w:p>
+    <w:p>
+      <w:pPr>
+        <w:widowControl w:val="0"/>
+        <w:numPr>
+          <w:ilvl w:val="1"/>
+          <w:numId w:val="1"/>
+        </w:numPr>
+        <w:spacing w:line="240" w:lineRule="auto"/>
+        <w:ind w:left="1440" w:hanging="360"/>
+        <w:jc w:val="both"/>
+        <w:rPr>
+          <w:sz w:val="18"/>
+          <w:szCs w:val="18"/>
+        </w:rPr>
+      </w:pPr>
+      <w:r>
+        <w:rPr>
+          <w:sz w:val="18"/>
+          <w:szCs w:val="18"/>
+          <w:rtl w:val="0"/>
+        </w:rPr>
+        <w:t xml:space="preserve">In cases where the Borrower(s) is an incorporated entity, the Borrower(s) is duly incorporated/organised/registered and validly existing under the laws of India and the authorised representative of the Borrower is at least 18 (Eighteen) years of age and is duly authorised to execute the Facility Documents,</w:t>
+      </w:r>
+    </w:p>
+    <w:p>
+      <w:pPr>
+        <w:widowControl w:val="0"/>
+        <w:numPr>
+          <w:ilvl w:val="1"/>
+          <w:numId w:val="1"/>
+        </w:numPr>
+        <w:spacing w:line="240" w:lineRule="auto"/>
+        <w:ind w:left="1440" w:hanging="360"/>
+        <w:jc w:val="both"/>
+        <w:rPr>
+          <w:sz w:val="18"/>
+          <w:szCs w:val="18"/>
+        </w:rPr>
+      </w:pPr>
+      <w:r>
+        <w:rPr>
+          <w:sz w:val="18"/>
+          <w:szCs w:val="18"/>
+          <w:rtl w:val="0"/>
+        </w:rPr>
+        <w:t xml:space="preserve">Can understand, read, and write in the English language, </w:t>
+      </w:r>
+    </w:p>
+    <w:p>
+      <w:pPr>
+        <w:widowControl w:val="0"/>
+        <w:numPr>
+          <w:ilvl w:val="1"/>
+          <w:numId w:val="1"/>
+        </w:numPr>
+        <w:spacing w:line="240" w:lineRule="auto"/>
+        <w:ind w:left="1440" w:hanging="360"/>
+        <w:jc w:val="both"/>
+        <w:rPr>
+          <w:sz w:val="18"/>
+          <w:szCs w:val="18"/>
+        </w:rPr>
+      </w:pPr>
+      <w:r>
+        <w:rPr>
+          <w:sz w:val="18"/>
+          <w:szCs w:val="18"/>
+          <w:rtl w:val="0"/>
+        </w:rPr>
+        <w:t xml:space="preserve">Have read/ reviewed and understood the Key Facts Statement in relation to the Tranche Facility and shall be bound by terms of the Key Facts Statement once issued; and</w:t>
+      </w:r>
+    </w:p>
+    <w:p>
+      <w:pPr>
+        <w:widowControl w:val="0"/>
+        <w:numPr>
+          <w:ilvl w:val="1"/>
+          <w:numId w:val="1"/>
+        </w:numPr>
+        <w:spacing w:line="240" w:lineRule="auto"/>
+        <w:ind w:left="1440" w:hanging="360"/>
+        <w:jc w:val="both"/>
+        <w:rPr>
+          <w:b w:val="1"/>
+          <w:bCs w:val="1"/>
+          <w:sz w:val="18"/>
+          <w:szCs w:val="18"/>
+        </w:rPr>
+      </w:pPr>
+      <w:r>
+        <w:rPr>
+          <w:sz w:val="18"/>
+          <w:szCs w:val="18"/>
+          <w:rtl w:val="0"/>
+        </w:rPr>
+        <w:t xml:space="preserve">Disbursement of the Tranche Facility shall constitute the Borrower’s irrevocable and unconditional acceptance to the terms of the KFS. </w:t>
+      </w:r>
+      <w:r>
         <w:rPr>
           <w:rtl w:val="0"/>
         </w:rPr>
       </w:r>
     </w:p>
     <w:sectPr>
+      <w:headerReference r:id="rId6" w:type="default"/>
+      <w:footerReference r:id="rId7" w:type="default"/>
       <w:pgSz w:h="15840" w:w="12240" w:orient="portrait"/>
-      <w:pgMar w:bottom="1440" w:top="1440" w:left="1440" w:right="1440" w:header="720" w:footer="720"/>
+      <w:pgMar w:bottom="1440" w:top="1440" w:left="1440" w:right="1440" w:header="720" w:footer="144"/>
       <w:pgNumType w:start="1"/>
     </w:sectPr>
   </w:body>
 </w:document>
 </file>
 
+<file path=word/footer1.xml><?xml version="1.0" encoding="utf-8"?>
+<w:ftr xmlns:mc="http://schemas.openxmlformats.org/markup-compatibility/2006" xmlns:o="urn:schemas-microsoft-com:office:office" xmlns:r="http://schemas.openxmlformats.org/officeDocument/2006/relationships" xmlns:m="http://schemas.openxmlformats.org/officeDocument/2006/math" xmlns:v="urn:schemas-microsoft-com:vml" xmlns:wp="http://schemas.openxmlformats.org/drawingml/2006/wordprocessingDrawing" xmlns:w10="urn:schemas-microsoft-com:office:word" xmlns:w="http://schemas.openxmlformats.org/wordprocessingml/2006/main" xmlns:wne="http://schemas.microsoft.com/office/word/2006/wordml" xmlns:sl="http://schemas.openxmlformats.org/schemaLibrary/2006/main" xmlns:a="http://schemas.openxmlformats.org/drawingml/2006/main" xmlns:pic="http://schemas.openxmlformats.org/drawingml/2006/picture" xmlns:c="http://schemas.openxmlformats.org/drawingml/2006/chart" xmlns:lc="http://schemas.openxmlformats.org/drawingml/2006/lockedCanvas" xmlns:dgm="http://schemas.openxmlformats.org/drawingml/2006/diagram" xmlns:wps="http://schemas.microsoft.com/office/word/2010/wordprocessingShape" xmlns:wpg="http://schemas.microsoft.com/office/word/2010/wordprocessingGroup" xmlns:w14="http://schemas.microsoft.com/office/word/2010/wordml" xmlns:w15="http://schemas.microsoft.com/office/word/2012/wordml" xmlns:w16="http://schemas.microsoft.com/office/word/2018/wordml" xmlns:w16cex="http://schemas.microsoft.com/office/word/2018/wordml/cex" xmlns:w16cid="http://schemas.microsoft.com/office/word/2016/wordml/cid" xmlns="http://schemas.microsoft.com/office/tasks/2019/documenttasks" xmlns:cr="http://schemas.microsoft.com/office/comments/2020/reactions">
+  <w:p>
+    <w:pPr>
+      <w:rPr/>
+    </w:pPr>
+    <w:r>
+      <w:rPr>
+        <w:b w:val="1"/>
+        <w:bCs w:val="1"/>
+        <w:color w:val="008072"/>
+        <w:sz w:val="16"/>
+        <w:szCs w:val="16"/>
+        <w:rtl w:val="0"/>
+      </w:rPr>
+      <w:t xml:space="preserve">DSP Finance Private Limited</w:t>
+    </w:r>
+    <w:r>
+      <w:rPr>
+        <w:sz w:val="16"/>
+        <w:szCs w:val="16"/>
+        <w:rtl w:val="0"/>
+      </w:rPr>
+      <w:t xml:space="preserve"> (Formerly known as DSP Investment Managers Private Limited)</w:t>
+      <w:br w:type="textWrapping"/>
+    </w:r>
+    <w:r>
+      <w:rPr>
+        <w:b w:val="1"/>
+        <w:bCs w:val="1"/>
+        <w:sz w:val="16"/>
+        <w:szCs w:val="16"/>
+        <w:rtl w:val="0"/>
+      </w:rPr>
+      <w:t xml:space="preserve">Regd. Off.:</w:t>
+    </w:r>
+    <w:r>
+      <w:rPr>
+        <w:sz w:val="16"/>
+        <w:szCs w:val="16"/>
+        <w:rtl w:val="0"/>
+      </w:rPr>
+      <w:t xml:space="preserve"> Mafatlal Centre, 11th Floor, Nariman Point, Mumbai 400 021, India</w:t>
+      <w:br w:type="textWrapping"/>
+    </w:r>
+    <w:r>
+      <w:rPr>
+        <w:b w:val="1"/>
+        <w:bCs w:val="1"/>
+        <w:sz w:val="16"/>
+        <w:szCs w:val="16"/>
+        <w:rtl w:val="0"/>
+      </w:rPr>
+      <w:t xml:space="preserve">CIN: </w:t>
+    </w:r>
+    <w:r>
+      <w:rPr>
+        <w:sz w:val="16"/>
+        <w:szCs w:val="16"/>
+        <w:rtl w:val="0"/>
+      </w:rPr>
+      <w:t xml:space="preserve">U64920MH1996PTC099483 • +91 22 4942 7777 • </w:t>
+    </w:r>
+    <w:r>
+      <w:rPr>
+        <w:b w:val="1"/>
+        <w:bCs w:val="1"/>
+        <w:sz w:val="16"/>
+        <w:szCs w:val="16"/>
+        <w:rtl w:val="0"/>
+      </w:rPr>
+      <w:t xml:space="preserve">www.dspfin.com</w:t>
+    </w:r>
+    <w:r>
+      <w:rPr>
+        <w:sz w:val="16"/>
+        <w:szCs w:val="16"/>
+        <w:rtl w:val="0"/>
+      </w:rPr>
+      <w:t xml:space="preserve"> • </w:t>
+    </w:r>
+    <w:r>
+      <w:rPr>
+        <w:b w:val="1"/>
+        <w:bCs w:val="1"/>
+        <w:sz w:val="16"/>
+        <w:szCs w:val="16"/>
+        <w:rtl w:val="0"/>
+      </w:rPr>
+      <w:t xml:space="preserve">Email: </w:t>
+    </w:r>
+    <w:hyperlink r:id="rId1">
+      <w:r>
+        <w:rPr>
+          <w:b w:val="1"/>
+          <w:bCs w:val="1"/>
+          <w:sz w:val="16"/>
+          <w:szCs w:val="16"/>
+          <w:rtl w:val="0"/>
+        </w:rPr>
+        <w:t xml:space="preserve">support@dspfin.com</w:t>
+      </w:r>
+    </w:hyperlink>
+    <w:r>
+      <w:rPr>
+        <w:rFonts w:ascii="Calibri" w:cs="Calibri" w:eastAsia="Calibri" w:hAnsi="Calibri"/>
+        <w:sz w:val="18"/>
+        <w:szCs w:val="18"/>
+        <w:rtl w:val="0"/>
+      </w:rPr>
+      <w:br w:type="textWrapping"/>
+      <w:br w:type="textWrapping"/>
+    </w:r>
+    <w:r>
+      <w:rPr>
+        <w:color w:val="af005f"/>
+        <w:sz w:val="16"/>
+        <w:szCs w:val="16"/>
+        <w:rtl w:val="0"/>
+      </w:rPr>
+      <w:tab/>
+      <w:tab/>
+      <w:tab/>
+      <w:tab/>
+      <w:tab/>
+      <w:tab/>
+    </w:r>
+    <w:r>
+      <w:rPr>
+        <w:sz w:val="16"/>
+        <w:szCs w:val="16"/>
+      </w:rPr>
+      <w:fldChar w:fldCharType="begin"/>
+      <w:instrText xml:space="preserve">PAGE</w:instrText>
+      <w:fldChar w:fldCharType="separate"/>
+      <w:fldChar w:fldCharType="end"/>
+    </w:r>
+    <w:r>
+      <w:rPr>
+        <w:rtl w:val="0"/>
+      </w:rPr>
+    </w:r>
+  </w:p>
+</w:ftr>
+</file>
+
+<file path=word/header1.xml><?xml version="1.0" encoding="utf-8"?>
+<w:hdr xmlns:mc="http://schemas.openxmlformats.org/markup-compatibility/2006" xmlns:o="urn:schemas-microsoft-com:office:office" xmlns:r="http://schemas.openxmlformats.org/officeDocument/2006/relationships" xmlns:m="http://schemas.openxmlformats.org/officeDocument/2006/math" xmlns:v="urn:schemas-microsoft-com:vml" xmlns:wp="http://schemas.openxmlformats.org/drawingml/2006/wordprocessingDrawing" xmlns:w10="urn:schemas-microsoft-com:office:word" xmlns:w="http://schemas.openxmlformats.org/wordprocessingml/2006/main" xmlns:wne="http://schemas.microsoft.com/office/word/2006/wordml" xmlns:sl="http://schemas.openxmlformats.org/schemaLibrary/2006/main" xmlns:a="http://schemas.openxmlformats.org/drawingml/2006/main" xmlns:pic="http://schemas.openxmlformats.org/drawingml/2006/picture" xmlns:c="http://schemas.openxmlformats.org/drawingml/2006/chart" xmlns:lc="http://schemas.openxmlformats.org/drawingml/2006/lockedCanvas" xmlns:dgm="http://schemas.openxmlformats.org/drawingml/2006/diagram" xmlns:wps="http://schemas.microsoft.com/office/word/2010/wordprocessingShape" xmlns:wpg="http://schemas.microsoft.com/office/word/2010/wordprocessingGroup" xmlns:w14="http://schemas.microsoft.com/office/word/2010/wordml" xmlns:w15="http://schemas.microsoft.com/office/word/2012/wordml" xmlns:w16="http://schemas.microsoft.com/office/word/2018/wordml" xmlns:w16cex="http://schemas.microsoft.com/office/word/2018/wordml/cex" xmlns:w16cid="http://schemas.microsoft.com/office/word/2016/wordml/cid" xmlns="http://schemas.microsoft.com/office/tasks/2019/documenttasks" xmlns:cr="http://schemas.microsoft.com/office/comments/2020/reactions">
+  <w:p>
+    <w:pPr>
+      <w:rPr/>
+    </w:pPr>
+    <w:r>
+      <w:rPr>
+        <w:rtl w:val="0"/>
+      </w:rPr>
+    </w:r>
+    <w:r>
+      <w:drawing>
+        <wp:anchor allowOverlap="1" behindDoc="0" distB="114300" distT="114300" distL="114300" distR="114300" hidden="0" layoutInCell="1" locked="0" relativeHeight="0" simplePos="0">
+          <wp:simplePos x="0" y="0"/>
+          <wp:positionH relativeFrom="column">
+            <wp:posOffset>19051</wp:posOffset>
+          </wp:positionH>
+          <wp:positionV relativeFrom="paragraph">
+            <wp:posOffset>19051</wp:posOffset>
+          </wp:positionV>
+          <wp:extent cx="914400" cy="630936"/>
+          <wp:effectExtent b="0" l="0" r="0" t="0"/>
+          <wp:wrapTopAndBottom distB="114300" distT="114300"/>
+          <wp:docPr id="1" name="image1.png"/>
+          <a:graphic>
+            <a:graphicData uri="http://schemas.openxmlformats.org/drawingml/2006/picture">
+              <pic:pic>
+                <pic:nvPicPr>
+                  <pic:cNvPr id="0" name="image1.png"/>
+                  <pic:cNvPicPr preferRelativeResize="0"/>
+                </pic:nvPicPr>
+                <pic:blipFill>
+                  <a:blip r:embed="rId1"/>
+                  <a:srcRect b="0" l="0" r="0" t="0"/>
+                  <a:stretch>
+                    <a:fillRect/>
+                  </a:stretch>
+                </pic:blipFill>
+                <pic:spPr>
+                  <a:xfrm>
+                    <a:off x="0" y="0"/>
+                    <a:ext cx="914400" cy="630936"/>
+                  </a:xfrm>
+                  <a:prstGeom prst="rect"/>
+                  <a:ln/>
+                </pic:spPr>
+              </pic:pic>
+            </a:graphicData>
+          </a:graphic>
+        </wp:anchor>
+      </w:drawing>
+    </w:r>
+  </w:p>
+</w:hdr>
+</file>
+
 <file path=word/numbering.xml><?xml version="1.0" encoding="utf-8"?>
-<w:numbering xmlns:mc="http://schemas.openxmlformats.org/markup-compatibility/2006" xmlns:o="urn:schemas-microsoft-com:office:office" xmlns:r="http://schemas.openxmlformats.org/officeDocument/2006/relationships" xmlns:m="http://schemas.openxmlformats.org/officeDocument/2006/math" xmlns:v="urn:schemas-microsoft-com:vml" xmlns:wp="http://schemas.openxmlformats.org/drawingml/2006/wordprocessingDrawing" xmlns:w10="urn:schemas-microsoft-com:office:word" xmlns:w="http://schemas.openxmlformats.org/wordprocessingml/2006/main" xmlns:wne="http://schemas.microsoft.com/office/word/2006/wordml" xmlns:sl="http://schemas.openxmlformats.org/schemaLibrary/2006/main" xmlns:a="http://schemas.openxmlformats.org/drawingml/2006/main" xmlns:pic="http://schemas.openxmlformats.org/drawingml/2006/picture" xmlns:c="http://schemas.openxmlformats.org/drawingml/2006/chart" xmlns:lc="http://schemas.openxmlformats.org/drawingml/2006/lockedCanvas" xmlns:dgm="http://schemas.openxmlformats.org/drawingml/2006/diagram" xmlns:wps="http://schemas.microsoft.com/office/word/2010/wordprocessingShape" xmlns:wpg="http://schemas.microsoft.com/office/word/2010/wordprocessingGroup" xmlns:w14="http://schemas.microsoft.com/office/word/2010/wordml" xmlns:w15="http://schemas.microsoft.com/office/word/2012/wordml" xmlns:w16="http://schemas.microsoft.com/office/word/2018/wordml" xmlns:w16cex="http://schemas.microsoft.com/office/word/2018/wordml/cex" xmlns:w16cid="http://schemas.microsoft.com/office/word/2016/wordml/cid" xmlns="http://schemas.microsoft.com/office/tasks/2019/documenttasks" xmlns:cr="http://schemas.microsoft.com/office/comments/2020/reactions"/>
+<w:numbering xmlns:mc="http://schemas.openxmlformats.org/markup-compatibility/2006" xmlns:o="urn:schemas-microsoft-com:office:office" xmlns:r="http://schemas.openxmlformats.org/officeDocument/2006/relationships" xmlns:m="http://schemas.openxmlformats.org/officeDocument/2006/math" xmlns:v="urn:schemas-microsoft-com:vml" xmlns:wp="http://schemas.openxmlformats.org/drawingml/2006/wordprocessingDrawing" xmlns:w10="urn:schemas-microsoft-com:office:word" xmlns:w="http://schemas.openxmlformats.org/wordprocessingml/2006/main" xmlns:wne="http://schemas.microsoft.com/office/word/2006/wordml" xmlns:sl="http://schemas.openxmlformats.org/schemaLibrary/2006/main" xmlns:a="http://schemas.openxmlformats.org/drawingml/2006/main" xmlns:pic="http://schemas.openxmlformats.org/drawingml/2006/picture" xmlns:c="http://schemas.openxmlformats.org/drawingml/2006/chart" xmlns:lc="http://schemas.openxmlformats.org/drawingml/2006/lockedCanvas" xmlns:dgm="http://schemas.openxmlformats.org/drawingml/2006/diagram" xmlns:wps="http://schemas.microsoft.com/office/word/2010/wordprocessingShape" xmlns:wpg="http://schemas.microsoft.com/office/word/2010/wordprocessingGroup" xmlns:w14="http://schemas.microsoft.com/office/word/2010/wordml" xmlns:w15="http://schemas.microsoft.com/office/word/2012/wordml" xmlns:w16="http://schemas.microsoft.com/office/word/2018/wordml" xmlns:w16cex="http://schemas.microsoft.com/office/word/2018/wordml/cex" xmlns:w16cid="http://schemas.microsoft.com/office/word/2016/wordml/cid" xmlns="http://schemas.microsoft.com/office/tasks/2019/documenttasks" xmlns:cr="http://schemas.microsoft.com/office/comments/2020/reactions">
+  <w:abstractNum w:abstractNumId="1">
+    <w:lvl w:ilvl="0">
+      <w:start w:val="1"/>
+      <w:numFmt w:val="decimal"/>
+      <w:lvlText w:val="%1."/>
+      <w:lvlJc w:val="left"/>
+      <w:pPr>
+        <w:ind w:left="720" w:hanging="360"/>
+      </w:pPr>
+      <w:rPr>
+        <w:u w:val="none"/>
+      </w:rPr>
+    </w:lvl>
+    <w:lvl w:ilvl="1">
+      <w:start w:val="1"/>
+      <w:numFmt w:val="lowerLetter"/>
+      <w:lvlText w:val="%2."/>
+      <w:lvlJc w:val="left"/>
+      <w:pPr>
+        <w:ind w:left="1440" w:hanging="360"/>
+      </w:pPr>
+      <w:rPr>
+        <w:u w:val="none"/>
+      </w:rPr>
+    </w:lvl>
+    <w:lvl w:ilvl="2">
+      <w:start w:val="1"/>
+      <w:numFmt w:val="lowerRoman"/>
+      <w:lvlText w:val="%3."/>
+      <w:lvlJc w:val="right"/>
+      <w:pPr>
+        <w:ind w:left="2160" w:hanging="360"/>
+      </w:pPr>
+      <w:rPr>
+        <w:u w:val="none"/>
+      </w:rPr>
+    </w:lvl>
+    <w:lvl w:ilvl="3">
+      <w:start w:val="1"/>
+      <w:numFmt w:val="decimal"/>
+      <w:lvlText w:val="%4."/>
+      <w:lvlJc w:val="left"/>
+      <w:pPr>
+        <w:ind w:left="2880" w:hanging="360"/>
+      </w:pPr>
+      <w:rPr>
+        <w:u w:val="none"/>
+      </w:rPr>
+    </w:lvl>
+    <w:lvl w:ilvl="4">
+      <w:start w:val="1"/>
+      <w:numFmt w:val="lowerLetter"/>
+      <w:lvlText w:val="%5."/>
+      <w:lvlJc w:val="left"/>
+      <w:pPr>
+        <w:ind w:left="3600" w:hanging="360"/>
+      </w:pPr>
+      <w:rPr>
+        <w:u w:val="none"/>
+      </w:rPr>
+    </w:lvl>
+    <w:lvl w:ilvl="5">
+      <w:start w:val="1"/>
+      <w:numFmt w:val="lowerRoman"/>
+      <w:lvlText w:val="%6."/>
+      <w:lvlJc w:val="right"/>
+      <w:pPr>
+        <w:ind w:left="4320" w:hanging="360"/>
+      </w:pPr>
+      <w:rPr>
+        <w:u w:val="none"/>
+      </w:rPr>
+    </w:lvl>
+    <w:lvl w:ilvl="6">
+      <w:start w:val="1"/>
+      <w:numFmt w:val="decimal"/>
+      <w:lvlText w:val="%7."/>
+      <w:lvlJc w:val="left"/>
+      <w:pPr>
+        <w:ind w:left="5040" w:hanging="360"/>
+      </w:pPr>
+      <w:rPr>
+        <w:u w:val="none"/>
+      </w:rPr>
+    </w:lvl>
+    <w:lvl w:ilvl="7">
+      <w:start w:val="1"/>
+      <w:numFmt w:val="lowerLetter"/>
+      <w:lvlText w:val="%8."/>
+      <w:lvlJc w:val="left"/>
+      <w:pPr>
+        <w:ind w:left="5760" w:hanging="360"/>
+      </w:pPr>
+      <w:rPr>
+        <w:u w:val="none"/>
+      </w:rPr>
+    </w:lvl>
+    <w:lvl w:ilvl="8">
+      <w:start w:val="1"/>
+      <w:numFmt w:val="lowerRoman"/>
+      <w:lvlText w:val="%9."/>
+      <w:lvlJc w:val="right"/>
+      <w:pPr>
+        <w:ind w:left="6480" w:hanging="360"/>
+      </w:pPr>
+      <w:rPr>
+        <w:u w:val="none"/>
+      </w:rPr>
+    </w:lvl>
+  </w:abstractNum>
+  <w:abstractNum w:abstractNumId="2">
+    <w:lvl w:ilvl="0">
+      <w:start w:val="1"/>
+      <w:numFmt w:val="decimal"/>
+      <w:lvlText w:val="%1."/>
+      <w:lvlJc w:val="left"/>
+      <w:pPr>
+        <w:ind w:left="720" w:hanging="360"/>
+      </w:pPr>
+      <w:rPr>
+        <w:u w:val="none"/>
+      </w:rPr>
+    </w:lvl>
+    <w:lvl w:ilvl="1">
+      <w:start w:val="1"/>
+      <w:numFmt w:val="lowerLetter"/>
+      <w:lvlText w:val="%2."/>
+      <w:lvlJc w:val="left"/>
+      <w:pPr>
+        <w:ind w:left="1440" w:hanging="360"/>
+      </w:pPr>
+      <w:rPr>
+        <w:u w:val="none"/>
+      </w:rPr>
+    </w:lvl>
+    <w:lvl w:ilvl="2">
+      <w:start w:val="1"/>
+      <w:numFmt w:val="lowerRoman"/>
+      <w:lvlText w:val="%3."/>
+      <w:lvlJc w:val="left"/>
+      <w:pPr>
+        <w:ind w:left="2160" w:hanging="360"/>
+      </w:pPr>
+      <w:rPr>
+        <w:u w:val="none"/>
+      </w:rPr>
+    </w:lvl>
+    <w:lvl w:ilvl="3">
+      <w:start w:val="1"/>
+      <w:numFmt w:val="decimal"/>
+      <w:lvlText w:val="%4."/>
+      <w:lvlJc w:val="left"/>
+      <w:pPr>
+        <w:ind w:left="2880" w:hanging="360"/>
+      </w:pPr>
+      <w:rPr>
+        <w:u w:val="none"/>
+      </w:rPr>
+    </w:lvl>
+    <w:lvl w:ilvl="4">
+      <w:start w:val="1"/>
+      <w:numFmt w:val="lowerLetter"/>
+      <w:lvlText w:val="%5."/>
+      <w:lvlJc w:val="left"/>
+      <w:pPr>
+        <w:ind w:left="3600" w:hanging="360"/>
+      </w:pPr>
+      <w:rPr>
+        <w:u w:val="none"/>
+      </w:rPr>
+    </w:lvl>
+    <w:lvl w:ilvl="5">
+      <w:start w:val="1"/>
+      <w:numFmt w:val="lowerRoman"/>
+      <w:lvlText w:val="%6."/>
+      <w:lvlJc w:val="left"/>
+      <w:pPr>
+        <w:ind w:left="4320" w:hanging="360"/>
+      </w:pPr>
+      <w:rPr>
+        <w:u w:val="none"/>
+      </w:rPr>
+    </w:lvl>
+    <w:lvl w:ilvl="6">
+      <w:start w:val="1"/>
+      <w:numFmt w:val="decimal"/>
+      <w:lvlText w:val="%7."/>
+      <w:lvlJc w:val="left"/>
+      <w:pPr>
+        <w:ind w:left="5040" w:hanging="360"/>
+      </w:pPr>
+      <w:rPr>
+        <w:u w:val="none"/>
+      </w:rPr>
+    </w:lvl>
+    <w:lvl w:ilvl="7">
+      <w:start w:val="1"/>
+      <w:numFmt w:val="lowerLetter"/>
+      <w:lvlText w:val="%8."/>
+      <w:lvlJc w:val="left"/>
+      <w:pPr>
+        <w:ind w:left="5760" w:hanging="360"/>
+      </w:pPr>
+      <w:rPr>
+        <w:u w:val="none"/>
+      </w:rPr>
+    </w:lvl>
+    <w:lvl w:ilvl="8">
+      <w:start w:val="1"/>
+      <w:numFmt w:val="lowerRoman"/>
+      <w:lvlText w:val="%9."/>
+      <w:lvlJc w:val="left"/>
+      <w:pPr>
+        <w:ind w:left="6480" w:hanging="360"/>
+      </w:pPr>
+      <w:rPr>
+        <w:u w:val="none"/>
+      </w:rPr>
+    </w:lvl>
+  </w:abstractNum>
+  <w:abstractNum w:abstractNumId="3">
+    <w:lvl w:ilvl="0">
+      <w:start w:val="1"/>
+      <w:numFmt w:val="decimal"/>
+      <w:lvlText w:val="%1."/>
+      <w:lvlJc w:val="left"/>
+      <w:pPr>
+        <w:ind w:left="720" w:hanging="360"/>
+      </w:pPr>
+      <w:rPr>
+        <w:u w:val="none"/>
+      </w:rPr>
+    </w:lvl>
+    <w:lvl w:ilvl="1">
+      <w:start w:val="1"/>
+      <w:numFmt w:val="lowerLetter"/>
+      <w:lvlText w:val="%2."/>
+      <w:lvlJc w:val="left"/>
+      <w:pPr>
+        <w:ind w:left="1440" w:hanging="360"/>
+      </w:pPr>
+      <w:rPr>
+        <w:u w:val="none"/>
+      </w:rPr>
+    </w:lvl>
+    <w:lvl w:ilvl="2">
+      <w:start w:val="1"/>
+      <w:numFmt w:val="lowerRoman"/>
+      <w:lvlText w:val="%3."/>
+      <w:lvlJc w:val="left"/>
+      <w:pPr>
+        <w:ind w:left="2160" w:hanging="360"/>
+      </w:pPr>
+      <w:rPr>
+        <w:u w:val="none"/>
+      </w:rPr>
+    </w:lvl>
+    <w:lvl w:ilvl="3">
+      <w:start w:val="1"/>
+      <w:numFmt w:val="decimal"/>
+      <w:lvlText w:val="%4."/>
+      <w:lvlJc w:val="left"/>
+      <w:pPr>
+        <w:ind w:left="2880" w:hanging="360"/>
+      </w:pPr>
+      <w:rPr>
+        <w:u w:val="none"/>
+      </w:rPr>
+    </w:lvl>
+    <w:lvl w:ilvl="4">
+      <w:start w:val="1"/>
+      <w:numFmt w:val="lowerLetter"/>
+      <w:lvlText w:val="%5."/>
+      <w:lvlJc w:val="left"/>
+      <w:pPr>
+        <w:ind w:left="3600" w:hanging="360"/>
+      </w:pPr>
+      <w:rPr>
+        <w:u w:val="none"/>
+      </w:rPr>
+    </w:lvl>
+    <w:lvl w:ilvl="5">
+      <w:start w:val="1"/>
+      <w:numFmt w:val="lowerRoman"/>
+      <w:lvlText w:val="%6."/>
+      <w:lvlJc w:val="left"/>
+      <w:pPr>
+        <w:ind w:left="4320" w:hanging="360"/>
+      </w:pPr>
+      <w:rPr>
+        <w:u w:val="none"/>
+      </w:rPr>
+    </w:lvl>
+    <w:lvl w:ilvl="6">
+      <w:start w:val="1"/>
+      <w:numFmt w:val="decimal"/>
+      <w:lvlText w:val="%7."/>
+      <w:lvlJc w:val="left"/>
+      <w:pPr>
+        <w:ind w:left="5040" w:hanging="360"/>
+      </w:pPr>
+      <w:rPr>
+        <w:u w:val="none"/>
+      </w:rPr>
+    </w:lvl>
+    <w:lvl w:ilvl="7">
+      <w:start w:val="1"/>
+      <w:numFmt w:val="lowerLetter"/>
+      <w:lvlText w:val="%8."/>
+      <w:lvlJc w:val="left"/>
+      <w:pPr>
+        <w:ind w:left="5760" w:hanging="360"/>
+      </w:pPr>
+      <w:rPr>
+        <w:u w:val="none"/>
+      </w:rPr>
+    </w:lvl>
+    <w:lvl w:ilvl="8">
+      <w:start w:val="1"/>
+      <w:numFmt w:val="lowerRoman"/>
+      <w:lvlText w:val="%9."/>
+      <w:lvlJc w:val="left"/>
+      <w:pPr>
+        <w:ind w:left="6480" w:hanging="360"/>
+      </w:pPr>
+      <w:rPr>
+        <w:u w:val="none"/>
+      </w:rPr>
+    </w:lvl>
+  </w:abstractNum>
+  <w:num w:numId="1">
+    <w:abstractNumId w:val="1"/>
+  </w:num>
+  <w:num w:numId="2">
+    <w:abstractNumId w:val="2"/>
+  </w:num>
+  <w:num w:numId="3">
+    <w:abstractNumId w:val="3"/>
+  </w:num>
+</w:numbering>
 </file>
 
 <file path=word/styles.xml><?xml version="1.0" encoding="utf-8"?>

</xml_diff>

<commit_message>
added new kfs changes (#46)
</commit_message>
<xml_diff>
--- a/docx-template/FACILITY KEY FACTS STATEMENT-TL.docx
+++ b/docx-template/FACILITY KEY FACTS STATEMENT-TL.docx
@@ -2658,11 +2658,8 @@
             </w:pPr>
             <w:r>
               <w:rPr>
-                <w:sz w:val="18"/>
-                <w:szCs w:val="18"/>
-                <w:rtl w:val="0"/>
-              </w:rPr>
-              <w:t xml:space="preserve">NIL</w:t>
+                <w:rtl w:val="0"/>
+              </w:rPr>
             </w:r>
           </w:p>
         </w:tc>
@@ -3583,23 +3580,6 @@
             </w:pPr>
             <w:r>
               <w:rPr>
-                <w:sz w:val="18"/>
-                <w:szCs w:val="18"/>
-                <w:rtl w:val="0"/>
-              </w:rPr>
-              <w:t xml:space="preserve">{{dishonourCharges}}</w:t>
-            </w:r>
-          </w:p>
-          <w:p>
-            <w:pPr>
-              <w:spacing w:line="259" w:lineRule="auto"/>
-              <w:rPr>
-                <w:sz w:val="18"/>
-                <w:szCs w:val="18"/>
-              </w:rPr>
-            </w:pPr>
-            <w:r>
-              <w:rPr>
                 <w:rtl w:val="0"/>
               </w:rPr>
             </w:r>
@@ -3617,14 +3597,8 @@
             </w:pPr>
             <w:r>
               <w:rPr>
-                <w:i w:val="1"/>
-                <w:iCs w:val="1"/>
-                <w:sz w:val="18"/>
-                <w:szCs w:val="18"/>
-                <w:rtl w:val="0"/>
-              </w:rPr>
-              <w:br w:type="textWrapping"/>
-              <w:t xml:space="preserve">Charged in the event of dishonour of any Payment Instruction issued by the Obligor(s) or any non-registration of any Payment Instruction issued by the Obligor(s) due to any action or omission of the Obligor(s), the Obligor(s) shall be liable to a flat charge separately for each dishonour or non-registration of Payment Instruction so issued by the Obligor(s) as set out in the Facility Documents.</w:t>
+                <w:rtl w:val="0"/>
+              </w:rPr>
             </w:r>
           </w:p>
         </w:tc>
@@ -3738,14 +3712,6 @@
             </w:pPr>
             <w:r>
               <w:rPr>
-                <w:sz w:val="18"/>
-                <w:szCs w:val="18"/>
-                <w:rtl w:val="0"/>
-              </w:rPr>
-              <w:t xml:space="preserve">NIL </w:t>
-            </w:r>
-            <w:r>
-              <w:rPr>
                 <w:rtl w:val="0"/>
               </w:rPr>
             </w:r>
@@ -3844,11 +3810,8 @@
             </w:pPr>
             <w:r>
               <w:rPr>
-                <w:sz w:val="18"/>
-                <w:szCs w:val="18"/>
-                <w:rtl w:val="0"/>
-              </w:rPr>
-              <w:t xml:space="preserve">NIL</w:t>
+                <w:rtl w:val="0"/>
+              </w:rPr>
             </w:r>
           </w:p>
         </w:tc>
@@ -4046,11 +4009,8 @@
             </w:pPr>
             <w:r>
               <w:rPr>
-                <w:sz w:val="18"/>
-                <w:szCs w:val="18"/>
-                <w:rtl w:val="0"/>
-              </w:rPr>
-              <w:t xml:space="preserve">{{recoverySecurityInvocationFee}}</w:t>
+                <w:rtl w:val="0"/>
+              </w:rPr>
             </w:r>
           </w:p>
         </w:tc>
@@ -4147,11 +4107,8 @@
             </w:pPr>
             <w:r>
               <w:rPr>
-                <w:sz w:val="18"/>
-                <w:szCs w:val="18"/>
-                <w:rtl w:val="0"/>
-              </w:rPr>
-              <w:t xml:space="preserve">{{bankMandateSwapCharges}}</w:t>
+                <w:rtl w:val="0"/>
+              </w:rPr>
             </w:r>
           </w:p>
         </w:tc>
@@ -4248,11 +4205,8 @@
             </w:pPr>
             <w:r>
               <w:rPr>
-                <w:sz w:val="18"/>
-                <w:szCs w:val="18"/>
-                <w:rtl w:val="0"/>
-              </w:rPr>
-              <w:t xml:space="preserve">{{renewalFee}}</w:t>
+                <w:rtl w:val="0"/>
+              </w:rPr>
             </w:r>
           </w:p>
         </w:tc>
@@ -4366,14 +4320,6 @@
             </w:pPr>
             <w:r>
               <w:rPr>
-                <w:sz w:val="18"/>
-                <w:szCs w:val="18"/>
-                <w:rtl w:val="0"/>
-              </w:rPr>
-              <w:t xml:space="preserve">{{additionalSecurityPledging}}</w:t>
-            </w:r>
-            <w:r>
-              <w:rPr>
                 <w:rtl w:val="0"/>
               </w:rPr>
             </w:r>
@@ -4472,11 +4418,8 @@
             </w:pPr>
             <w:r>
               <w:rPr>
-                <w:sz w:val="18"/>
-                <w:szCs w:val="18"/>
-                <w:rtl w:val="0"/>
-              </w:rPr>
-              <w:t xml:space="preserve">NIL</w:t>
+                <w:rtl w:val="0"/>
+              </w:rPr>
             </w:r>
           </w:p>
         </w:tc>
@@ -4590,11 +4533,8 @@
             </w:pPr>
             <w:r>
               <w:rPr>
-                <w:sz w:val="18"/>
-                <w:szCs w:val="18"/>
-                <w:rtl w:val="0"/>
-              </w:rPr>
-              <w:t xml:space="preserve">NA</w:t>
+                <w:rtl w:val="0"/>
+              </w:rPr>
             </w:r>
           </w:p>
         </w:tc>
@@ -4691,11 +4631,8 @@
             </w:pPr>
             <w:r>
               <w:rPr>
-                <w:sz w:val="18"/>
-                <w:szCs w:val="18"/>
-                <w:rtl w:val="0"/>
-              </w:rPr>
-              <w:t xml:space="preserve">NA</w:t>
+                <w:rtl w:val="0"/>
+              </w:rPr>
             </w:r>
           </w:p>
         </w:tc>
@@ -5169,7 +5106,40 @@
                 <w:szCs w:val="18"/>
                 <w:rtl w:val="0"/>
               </w:rPr>
-              <w:t xml:space="preserve">Contact : {{kfsData.grievanceOfficer.lsp.phoneNumber}}</w:t>
+              <w:t xml:space="preserve">Contact: </w:t>
+            </w:r>
+            <w:r>
+              <w:rPr>
+                <w:sz w:val="18"/>
+                <w:szCs w:val="18"/>
+                <w:highlight w:val="white"/>
+                <w:rtl w:val="0"/>
+              </w:rPr>
+              <w:t xml:space="preserve">Grievance Redressal Form</w:t>
+            </w:r>
+            <w:r>
+              <w:rPr>
+                <w:color w:val="7030a0"/>
+                <w:sz w:val="21"/>
+                <w:szCs w:val="21"/>
+                <w:highlight w:val="white"/>
+                <w:rtl w:val="0"/>
+              </w:rPr>
+              <w:t xml:space="preserve"> </w:t>
+            </w:r>
+            <w:r>
+              <w:rPr>
+                <w:color w:val="7030a0"/>
+                <w:sz w:val="21"/>
+                <w:szCs w:val="21"/>
+                <w:rtl w:val="0"/>
+              </w:rPr>
+              <w:t xml:space="preserve">https://app.cred.club/k63y/8lqxt1uy</w:t>
+            </w:r>
+            <w:r>
+              <w:rPr>
+                <w:rtl w:val="0"/>
+              </w:rPr>
             </w:r>
           </w:p>
         </w:tc>
@@ -5792,7 +5762,7 @@
                 <w:szCs w:val="18"/>
                 <w:rtl w:val="0"/>
               </w:rPr>
-              <w:t xml:space="preserve">Name: {{kfsData.lspDetails.name}}</w:t>
+              <w:t xml:space="preserve">Name: {{kfsData.lspDetails.name}} and its recovery agents (Please refer CRED’s privacy policy for a list of its empaneled recovery agents)</w:t>
             </w:r>
           </w:p>
           <w:p>
@@ -5815,6 +5785,305 @@
         </w:tc>
       </w:tr>
     </w:tbl>
+    <w:p>
+      <w:pPr>
+        <w:spacing w:after="3" w:line="358" w:lineRule="auto"/>
+        <w:ind w:right="348"/>
+        <w:rPr>
+          <w:b w:val="1"/>
+          <w:bCs w:val="1"/>
+          <w:sz w:val="18"/>
+          <w:szCs w:val="18"/>
+        </w:rPr>
+      </w:pPr>
+      <w:r>
+        <w:rPr>
+          <w:rtl w:val="0"/>
+        </w:rPr>
+      </w:r>
+    </w:p>
+    <w:p>
+      <w:pPr>
+        <w:spacing w:before="200" w:line="331.2" w:lineRule="auto"/>
+        <w:ind w:right="320"/>
+        <w:rPr>
+          <w:b w:val="1"/>
+          <w:bCs w:val="1"/>
+          <w:sz w:val="18"/>
+          <w:szCs w:val="18"/>
+        </w:rPr>
+      </w:pPr>
+      <w:r>
+        <w:rPr>
+          <w:b w:val="1"/>
+          <w:bCs w:val="1"/>
+          <w:sz w:val="18"/>
+          <w:szCs w:val="18"/>
+          <w:rtl w:val="0"/>
+        </w:rPr>
+        <w:t xml:space="preserve">Recovery Mechanism:</w:t>
+      </w:r>
+    </w:p>
+    <w:p>
+      <w:pPr>
+        <w:numPr>
+          <w:ilvl w:val="0"/>
+          <w:numId w:val="3"/>
+        </w:numPr>
+        <w:spacing w:line="358" w:lineRule="auto"/>
+        <w:ind w:left="800" w:hanging="360"/>
+        <w:rPr>
+          <w:sz w:val="18"/>
+          <w:szCs w:val="18"/>
+        </w:rPr>
+      </w:pPr>
+      <w:r>
+        <w:rPr>
+          <w:sz w:val="18"/>
+          <w:szCs w:val="18"/>
+          <w:rtl w:val="0"/>
+        </w:rPr>
+        <w:t xml:space="preserve">The Borrower may note that CRED (Dreamplug Technologies Private Limited) shall be the lending services provider for the Lenders and the CRED App shall be the digital lending app for all purposes.</w:t>
+      </w:r>
+    </w:p>
+    <w:p>
+      <w:pPr>
+        <w:numPr>
+          <w:ilvl w:val="0"/>
+          <w:numId w:val="3"/>
+        </w:numPr>
+        <w:spacing w:line="358" w:lineRule="auto"/>
+        <w:ind w:left="800" w:hanging="360"/>
+        <w:rPr>
+          <w:sz w:val="18"/>
+          <w:szCs w:val="18"/>
+        </w:rPr>
+      </w:pPr>
+      <w:r>
+        <w:rPr>
+          <w:sz w:val="18"/>
+          <w:szCs w:val="18"/>
+          <w:rtl w:val="0"/>
+        </w:rPr>
+        <w:t xml:space="preserve">The collection and recovery activities shall be carried on by the Lenders, the lending service provider in accordance with the collection code of conduct prescribed by the Lenders.</w:t>
+      </w:r>
+    </w:p>
+    <w:p>
+      <w:pPr>
+        <w:numPr>
+          <w:ilvl w:val="0"/>
+          <w:numId w:val="3"/>
+        </w:numPr>
+        <w:spacing w:line="358" w:lineRule="auto"/>
+        <w:ind w:left="800" w:hanging="360"/>
+        <w:rPr>
+          <w:sz w:val="18"/>
+          <w:szCs w:val="18"/>
+        </w:rPr>
+      </w:pPr>
+      <w:r>
+        <w:rPr>
+          <w:sz w:val="18"/>
+          <w:szCs w:val="18"/>
+          <w:rtl w:val="0"/>
+        </w:rPr>
+        <w:t xml:space="preserve">The Borrower may note that the collection agencies will reach out on behalf of the lending service provider and / or the Lenders at the registered contact number and/or address of the Borrower.</w:t>
+      </w:r>
+    </w:p>
+    <w:p>
+      <w:pPr>
+        <w:numPr>
+          <w:ilvl w:val="0"/>
+          <w:numId w:val="3"/>
+        </w:numPr>
+        <w:spacing w:line="358" w:lineRule="auto"/>
+        <w:ind w:left="800" w:hanging="360"/>
+        <w:rPr>
+          <w:sz w:val="18"/>
+          <w:szCs w:val="18"/>
+        </w:rPr>
+      </w:pPr>
+      <w:r>
+        <w:rPr>
+          <w:sz w:val="18"/>
+          <w:szCs w:val="18"/>
+          <w:rtl w:val="0"/>
+        </w:rPr>
+        <w:t xml:space="preserve">The Borrower shall note that the account shall be classified as Non-Performing Asset (NPA) as per the extant RBI Circulars/Regulations when the payment of Loan instalment (principal and/or interest) remains overdue for more than 90 days, that is, the account will be marked as NPA on the 91st day of continuous default from the original due date. To further clarify, an illustrative example of the way any account shall be classified as NPA is provided above in the loan agreement.</w:t>
+      </w:r>
+    </w:p>
+    <w:p>
+      <w:pPr>
+        <w:spacing w:before="200" w:line="331.2" w:lineRule="auto"/>
+        <w:ind w:right="100"/>
+        <w:jc w:val="both"/>
+        <w:rPr>
+          <w:sz w:val="18"/>
+          <w:szCs w:val="18"/>
+        </w:rPr>
+      </w:pPr>
+      <w:r>
+        <w:rPr>
+          <w:sz w:val="18"/>
+          <w:szCs w:val="18"/>
+          <w:rtl w:val="0"/>
+        </w:rPr>
+        <w:t xml:space="preserve">Process to handle customer complaints/grievances:</w:t>
+      </w:r>
+    </w:p>
+    <w:p>
+      <w:pPr>
+        <w:spacing w:before="200" w:line="331.2" w:lineRule="auto"/>
+        <w:ind w:left="440" w:firstLine="0"/>
+        <w:rPr>
+          <w:sz w:val="18"/>
+          <w:szCs w:val="18"/>
+        </w:rPr>
+      </w:pPr>
+      <w:r>
+        <w:rPr>
+          <w:sz w:val="18"/>
+          <w:szCs w:val="18"/>
+          <w:rtl w:val="0"/>
+        </w:rPr>
+        <w:t xml:space="preserve">Customers who wish to provide feedback or send in their complaints may use the following channels:</w:t>
+      </w:r>
+    </w:p>
+    <w:p>
+      <w:pPr>
+        <w:numPr>
+          <w:ilvl w:val="0"/>
+          <w:numId w:val="2"/>
+        </w:numPr>
+        <w:spacing w:line="358" w:lineRule="auto"/>
+        <w:ind w:left="800" w:hanging="360"/>
+        <w:rPr>
+          <w:sz w:val="18"/>
+          <w:szCs w:val="18"/>
+        </w:rPr>
+      </w:pPr>
+      <w:r>
+        <w:rPr>
+          <w:sz w:val="18"/>
+          <w:szCs w:val="18"/>
+          <w:rtl w:val="0"/>
+        </w:rPr>
+        <w:t xml:space="preserve">Contact CRED Support through the chat-bot on the CRED App.</w:t>
+      </w:r>
+    </w:p>
+    <w:p>
+      <w:pPr>
+        <w:numPr>
+          <w:ilvl w:val="0"/>
+          <w:numId w:val="2"/>
+        </w:numPr>
+        <w:spacing w:line="358" w:lineRule="auto"/>
+        <w:ind w:left="800" w:hanging="360"/>
+        <w:rPr>
+          <w:sz w:val="18"/>
+          <w:szCs w:val="18"/>
+        </w:rPr>
+      </w:pPr>
+      <w:r>
+        <w:rPr>
+          <w:sz w:val="18"/>
+          <w:szCs w:val="18"/>
+          <w:rtl w:val="0"/>
+        </w:rPr>
+        <w:t xml:space="preserve">Contact CRED through the Grievance Redressal Form available at </w:t>
+      </w:r>
+      <w:r>
+        <w:rPr>
+          <w:sz w:val="18"/>
+          <w:szCs w:val="18"/>
+          <w:u w:val="single"/>
+          <w:rtl w:val="0"/>
+        </w:rPr>
+        <w:t xml:space="preserve">https://app.cred.club/k63y/8lqxt1uy </w:t>
+      </w:r>
+      <w:r>
+        <w:rPr>
+          <w:sz w:val="18"/>
+          <w:szCs w:val="18"/>
+          <w:rtl w:val="0"/>
+        </w:rPr>
+        <w:t xml:space="preserve">.Please note that the Lender has authorized CRED to handle the Borrower’s grievances on their behalf. Lender may, at its discretion, direct the Borrower to CRED to resolve grievances.</w:t>
+      </w:r>
+    </w:p>
+    <w:p>
+      <w:pPr>
+        <w:numPr>
+          <w:ilvl w:val="0"/>
+          <w:numId w:val="2"/>
+        </w:numPr>
+        <w:spacing w:line="358" w:lineRule="auto"/>
+        <w:ind w:left="800" w:hanging="360"/>
+        <w:rPr>
+          <w:sz w:val="18"/>
+          <w:szCs w:val="18"/>
+        </w:rPr>
+      </w:pPr>
+      <w:r>
+        <w:rPr>
+          <w:sz w:val="18"/>
+          <w:szCs w:val="18"/>
+          <w:rtl w:val="0"/>
+        </w:rPr>
+        <w:t xml:space="preserve">Email Lender at (DSP Email ID)  in for any complaints/ grievances</w:t>
+      </w:r>
+    </w:p>
+    <w:p>
+      <w:pPr>
+        <w:spacing w:after="3" w:line="358" w:lineRule="auto"/>
+        <w:ind w:right="348"/>
+        <w:rPr>
+          <w:sz w:val="18"/>
+          <w:szCs w:val="18"/>
+        </w:rPr>
+      </w:pPr>
+      <w:r>
+        <w:rPr>
+          <w:sz w:val="18"/>
+          <w:szCs w:val="18"/>
+          <w:rtl w:val="0"/>
+        </w:rPr>
+        <w:t xml:space="preserve">In case the complaint is not resolved within the given time or if he/she is not satisfied with the solution provided by the Lenders or Lending Service Provider within 30 days of their receiving the complaint, the Borrower can approach the Nodal Grievance Redressal Officer of any Party. The name and contact of such officer for each Party is as provided below. The details are also provided in the respective Party’s websites: </w:t>
+      </w:r>
+      <w:r>
+        <w:rPr>
+          <w:sz w:val="18"/>
+          <w:szCs w:val="18"/>
+          <w:u w:val="single"/>
+          <w:rtl w:val="0"/>
+        </w:rPr>
+        <w:t xml:space="preserve">www.dspfin.com</w:t>
+      </w:r>
+      <w:r>
+        <w:rPr>
+          <w:sz w:val="18"/>
+          <w:szCs w:val="18"/>
+          <w:rtl w:val="0"/>
+        </w:rPr>
+        <w:t xml:space="preserve"> (for the Lender) and </w:t>
+      </w:r>
+      <w:r>
+        <w:rPr>
+          <w:sz w:val="18"/>
+          <w:szCs w:val="18"/>
+          <w:u w:val="single"/>
+          <w:rtl w:val="0"/>
+        </w:rPr>
+        <w:t xml:space="preserve">http://cred.club</w:t>
+      </w:r>
+      <w:r>
+        <w:rPr>
+          <w:sz w:val="18"/>
+          <w:szCs w:val="18"/>
+          <w:rtl w:val="0"/>
+        </w:rPr>
+        <w:t xml:space="preserve"> (for CRED).</w:t>
+      </w:r>
+    </w:p>
     <w:p>
       <w:pPr>
         <w:spacing w:after="3" w:line="358" w:lineRule="auto"/>
@@ -5920,7 +6189,7 @@
           <w:szCs w:val="18"/>
           <w:rtl w:val="0"/>
         </w:rPr>
-        <w:t xml:space="preserve">For the purpose of APR calculation, it has been assumed that the Facility shall be disbursed and fully drawn immediately post-sanction as a single Tranche Facility. In the event, the Facility is disbursed in multiple Tranche Facilities, the APR shall be disclosed in the Drawdown Advice and the relevant KFS.</w:t>
+        <w:t xml:space="preserve">For the purpose of APR calculation, it has been assumed that the entire Tranche Facility Amount has been disbursed and fully drawn immediately post-sanction. </w:t>
       </w:r>
     </w:p>
     <w:p>
@@ -6199,7 +6468,7 @@
                 <w:szCs w:val="18"/>
                 <w:rtl w:val="0"/>
               </w:rPr>
-              <w:t xml:space="preserve">Facility Amount (SI no. 2 of the Facility KFS - Part 1)</w:t>
+              <w:t xml:space="preserve">Tranche Facility Amount (SI no. 2 of the KFS - Part 1)</w:t>
             </w:r>
           </w:p>
         </w:tc>
@@ -6308,7 +6577,7 @@
                 <w:szCs w:val="18"/>
                 <w:rtl w:val="0"/>
               </w:rPr>
-              <w:t xml:space="preserve">Loan term (SI no. 4 of the Facility KFS - Part 1)</w:t>
+              <w:t xml:space="preserve">Loan term (SI no. 4 of the KFS - Part 1)</w:t>
             </w:r>
           </w:p>
         </w:tc>
@@ -6583,7 +6852,7 @@
                 <w:szCs w:val="18"/>
                 <w:rtl w:val="0"/>
               </w:rPr>
-              <w:t xml:space="preserve">(Sl No. 5 of the Facility KFS – Part 1)</w:t>
+              <w:t xml:space="preserve">(Sl No. 5 of the KFS – Part 1)</w:t>
             </w:r>
           </w:p>
         </w:tc>
@@ -6805,7 +7074,7 @@
                 <w:szCs w:val="18"/>
                 <w:rtl w:val="0"/>
               </w:rPr>
-              <w:t xml:space="preserve">Commencement of repayments, post sanction (Sl No. 5 of the Facility KFS– Part 1)</w:t>
+              <w:t xml:space="preserve">Commencement of repayments, post sanction (Sl No. 5 of the KFS– Part 1)</w:t>
             </w:r>
           </w:p>
         </w:tc>
@@ -6838,7 +7107,7 @@
                 <w:szCs w:val="18"/>
                 <w:rtl w:val="0"/>
               </w:rPr>
-              <w:t xml:space="preserve">{{dueDay}} of the month immediately following the date of disbursement </w:t>
+              <w:t xml:space="preserve">{{dueDay}} of the month immediately following the date of disbursement of the Tranche Facility</w:t>
             </w:r>
           </w:p>
         </w:tc>
@@ -6914,7 +7183,7 @@
                 <w:szCs w:val="18"/>
                 <w:rtl w:val="0"/>
               </w:rPr>
-              <w:t xml:space="preserve">Interest rate type (SI no. 6 of the Facility KFS - Part 1)</w:t>
+              <w:t xml:space="preserve">Interest rate type (SI no. 6 of the KFS - Part 1)</w:t>
             </w:r>
           </w:p>
         </w:tc>
@@ -7024,7 +7293,7 @@
                 <w:szCs w:val="18"/>
                 <w:rtl w:val="0"/>
               </w:rPr>
-              <w:t xml:space="preserve">Rate of Interest (SI no. 6 of the Facility KFS - Part 1)</w:t>
+              <w:t xml:space="preserve">Rate of Interest (SI no. 6 of the KFS - Part 1)</w:t>
             </w:r>
           </w:p>
         </w:tc>
@@ -7243,7 +7512,7 @@
                 <w:szCs w:val="18"/>
                 <w:rtl w:val="0"/>
               </w:rPr>
-              <w:t xml:space="preserve">Fee/ Charges payable (including GST) (SI no. 8 of the Facility KFS - Part 1)</w:t>
+              <w:t xml:space="preserve">Fee/ Charges payable (including GST) (SI no. 8 of the KFS - Part 1)</w:t>
             </w:r>
           </w:p>
         </w:tc>
@@ -7352,7 +7621,7 @@
                 <w:szCs w:val="18"/>
                 <w:rtl w:val="0"/>
               </w:rPr>
-              <w:t xml:space="preserve">Payable to DSP Finance Pvt. Ltd. (SI no. 8A of the Facility KFS - Part 1)</w:t>
+              <w:t xml:space="preserve">Payable to DSP Finance Pvt. Ltd. (SI no. 8A of the KFS - Part 1)</w:t>
             </w:r>
           </w:p>
         </w:tc>
@@ -7461,7 +7730,7 @@
                 <w:szCs w:val="18"/>
                 <w:rtl w:val="0"/>
               </w:rPr>
-              <w:t xml:space="preserve">Payable to third-party through DSP Finance  (SI no. 8B of the Facility KFS - Part 1)</w:t>
+              <w:t xml:space="preserve">Payable to third-party through DSP Finance  (SI no. 8B of the KFS - Part 1)</w:t>
             </w:r>
           </w:p>
         </w:tc>
@@ -7789,7 +8058,7 @@
                 <w:szCs w:val="18"/>
                 <w:rtl w:val="0"/>
               </w:rPr>
-              <w:t xml:space="preserve">Annual Percentage rate- Effective annualized interest rate (SI no. 9 of the Facility KFS - Part 1)</w:t>
+              <w:t xml:space="preserve">Annual Percentage rate- Effective annualized interest rate (SI no. 9 of the KFS - Part 1)</w:t>
             </w:r>
           </w:p>
         </w:tc>
@@ -8041,6 +8310,9 @@
                 <w:rtl w:val="0"/>
               </w:rPr>
               <w:t xml:space="preserve">{{dueDay}}</w:t>
+              <w:br w:type="textWrapping"/>
+              <w:br w:type="textWrapping"/>
+              <w:t xml:space="preserve">If the Tranche Facility is disbursed after the 18th day of any month, the Due Date for the EMIs in respect of the Tranche Facility shall not commence from the month immediately succeeding the month of such disbursement but from the month succeeding such month.</w:t>
             </w:r>
           </w:p>
         </w:tc>
@@ -8109,7 +8381,7 @@
           <w:szCs w:val="18"/>
           <w:rtl w:val="0"/>
         </w:rPr>
-        <w:t xml:space="preserve">For the purpose of repayment schedule, it has been assumed that the Facility shall be disbursed and fully drawn immediately post-sanction as a single Tranche Facility. In the event, the Facility is disbursed in multiple Tranche Facilities, the repayment schedule shall be disclosed in the Drawdown Advice and the relevant KFS.</w:t>
+        <w:t xml:space="preserve">For the purpose of repayment schedule, it has been assumed that the entire Tranche Facility Amount has been disbursed and fully drawn immediately post-sanction.</w:t>
       </w:r>
     </w:p>
     <w:p>
@@ -8996,22 +9268,775 @@
         <w:rPr/>
       </w:pPr>
       <w:r>
+        <w:br w:type="page"/>
+      </w:r>
+      <w:r>
+        <w:rPr>
+          <w:rtl w:val="0"/>
+        </w:rPr>
+      </w:r>
+    </w:p>
+    <w:p>
+      <w:pPr>
+        <w:widowControl w:val="0"/>
+        <w:spacing w:line="240" w:lineRule="auto"/>
+        <w:ind w:left="720" w:firstLine="0"/>
+        <w:jc w:val="center"/>
+        <w:rPr>
+          <w:b w:val="1"/>
+          <w:bCs w:val="1"/>
+          <w:sz w:val="18"/>
+          <w:szCs w:val="18"/>
+        </w:rPr>
+      </w:pPr>
+      <w:r>
+        <w:rPr>
+          <w:b w:val="1"/>
+          <w:bCs w:val="1"/>
+          <w:sz w:val="18"/>
+          <w:szCs w:val="18"/>
+          <w:rtl w:val="0"/>
+        </w:rPr>
+        <w:t xml:space="preserve">Part 3: KFS Declaration</w:t>
+      </w:r>
+    </w:p>
+    <w:p>
+      <w:pPr>
+        <w:widowControl w:val="0"/>
+        <w:spacing w:line="240" w:lineRule="auto"/>
+        <w:ind w:left="720" w:firstLine="0"/>
+        <w:jc w:val="both"/>
+        <w:rPr>
+          <w:sz w:val="18"/>
+          <w:szCs w:val="18"/>
+        </w:rPr>
+      </w:pPr>
+      <w:r>
+        <w:rPr>
+          <w:rtl w:val="0"/>
+        </w:rPr>
+      </w:r>
+    </w:p>
+    <w:p>
+      <w:pPr>
+        <w:widowControl w:val="0"/>
+        <w:spacing w:line="240" w:lineRule="auto"/>
+        <w:ind w:left="720" w:firstLine="0"/>
+        <w:jc w:val="both"/>
+        <w:rPr>
+          <w:sz w:val="18"/>
+          <w:szCs w:val="18"/>
+        </w:rPr>
+      </w:pPr>
+      <w:r>
+        <w:rPr>
+          <w:rtl w:val="0"/>
+        </w:rPr>
+      </w:r>
+    </w:p>
+    <w:p>
+      <w:pPr>
+        <w:widowControl w:val="0"/>
+        <w:spacing w:line="240" w:lineRule="auto"/>
+        <w:ind w:left="720" w:firstLine="0"/>
+        <w:jc w:val="both"/>
+        <w:rPr>
+          <w:sz w:val="18"/>
+          <w:szCs w:val="18"/>
+        </w:rPr>
+      </w:pPr>
+      <w:r>
+        <w:rPr>
+          <w:sz w:val="18"/>
+          <w:szCs w:val="18"/>
+          <w:rtl w:val="0"/>
+        </w:rPr>
+        <w:t xml:space="preserve">By checking the 'I Accept' button at the end of this declaration, the Borrower(s) hereby expressly agrees and acknowledges that the Borrower(s), as the acceptor/Borrower(s): </w:t>
+      </w:r>
+    </w:p>
+    <w:p>
+      <w:pPr>
+        <w:widowControl w:val="0"/>
+        <w:numPr>
+          <w:ilvl w:val="1"/>
+          <w:numId w:val="1"/>
+        </w:numPr>
+        <w:spacing w:line="240" w:lineRule="auto"/>
+        <w:ind w:left="1440" w:hanging="360"/>
+        <w:jc w:val="both"/>
+        <w:rPr>
+          <w:sz w:val="18"/>
+          <w:szCs w:val="18"/>
+        </w:rPr>
+      </w:pPr>
+      <w:r>
+        <w:rPr>
+          <w:sz w:val="18"/>
+          <w:szCs w:val="18"/>
+          <w:rtl w:val="0"/>
+        </w:rPr>
+        <w:t xml:space="preserve">In cases where the Borrower(s) is an individual, the Borrower(s) is at least 18 (Eighteen) years of age,</w:t>
+      </w:r>
+    </w:p>
+    <w:p>
+      <w:pPr>
+        <w:widowControl w:val="0"/>
+        <w:numPr>
+          <w:ilvl w:val="1"/>
+          <w:numId w:val="1"/>
+        </w:numPr>
+        <w:spacing w:line="240" w:lineRule="auto"/>
+        <w:ind w:left="1440" w:hanging="360"/>
+        <w:jc w:val="both"/>
+        <w:rPr>
+          <w:sz w:val="18"/>
+          <w:szCs w:val="18"/>
+        </w:rPr>
+      </w:pPr>
+      <w:r>
+        <w:rPr>
+          <w:sz w:val="18"/>
+          <w:szCs w:val="18"/>
+          <w:rtl w:val="0"/>
+        </w:rPr>
+        <w:t xml:space="preserve">In cases where the Borrower(s) is an incorporated entity, the Borrower(s) is duly incorporated/organised/registered and validly existing under the laws of India and the authorised representative of the Borrower is at least 18 (Eighteen) years of age and is duly authorised to execute the Facility Documents,</w:t>
+      </w:r>
+    </w:p>
+    <w:p>
+      <w:pPr>
+        <w:widowControl w:val="0"/>
+        <w:numPr>
+          <w:ilvl w:val="1"/>
+          <w:numId w:val="1"/>
+        </w:numPr>
+        <w:spacing w:line="240" w:lineRule="auto"/>
+        <w:ind w:left="1440" w:hanging="360"/>
+        <w:jc w:val="both"/>
+        <w:rPr>
+          <w:sz w:val="18"/>
+          <w:szCs w:val="18"/>
+        </w:rPr>
+      </w:pPr>
+      <w:r>
+        <w:rPr>
+          <w:sz w:val="18"/>
+          <w:szCs w:val="18"/>
+          <w:rtl w:val="0"/>
+        </w:rPr>
+        <w:t xml:space="preserve">Can understand, read, and write in the English language, </w:t>
+      </w:r>
+    </w:p>
+    <w:p>
+      <w:pPr>
+        <w:widowControl w:val="0"/>
+        <w:numPr>
+          <w:ilvl w:val="1"/>
+          <w:numId w:val="1"/>
+        </w:numPr>
+        <w:spacing w:line="240" w:lineRule="auto"/>
+        <w:ind w:left="1440" w:hanging="360"/>
+        <w:jc w:val="both"/>
+        <w:rPr>
+          <w:sz w:val="18"/>
+          <w:szCs w:val="18"/>
+        </w:rPr>
+      </w:pPr>
+      <w:r>
+        <w:rPr>
+          <w:sz w:val="18"/>
+          <w:szCs w:val="18"/>
+          <w:rtl w:val="0"/>
+        </w:rPr>
+        <w:t xml:space="preserve">Have read/ reviewed and understood the Key Facts Statement in relation to the Tranche Facility and shall be bound by terms of the Key Facts Statement once issued; and</w:t>
+      </w:r>
+    </w:p>
+    <w:p>
+      <w:pPr>
+        <w:widowControl w:val="0"/>
+        <w:numPr>
+          <w:ilvl w:val="1"/>
+          <w:numId w:val="1"/>
+        </w:numPr>
+        <w:spacing w:line="240" w:lineRule="auto"/>
+        <w:ind w:left="1440" w:hanging="360"/>
+        <w:jc w:val="both"/>
+        <w:rPr>
+          <w:b w:val="1"/>
+          <w:bCs w:val="1"/>
+          <w:sz w:val="18"/>
+          <w:szCs w:val="18"/>
+        </w:rPr>
+      </w:pPr>
+      <w:r>
+        <w:rPr>
+          <w:sz w:val="18"/>
+          <w:szCs w:val="18"/>
+          <w:rtl w:val="0"/>
+        </w:rPr>
+        <w:t xml:space="preserve">Disbursement of the Tranche Facility shall constitute the Borrower’s irrevocable and unconditional acceptance to the terms of the KFS. </w:t>
+      </w:r>
+      <w:r>
         <w:rPr>
           <w:rtl w:val="0"/>
         </w:rPr>
       </w:r>
     </w:p>
     <w:sectPr>
+      <w:headerReference r:id="rId6" w:type="default"/>
+      <w:footerReference r:id="rId7" w:type="default"/>
       <w:pgSz w:h="15840" w:w="12240" w:orient="portrait"/>
-      <w:pgMar w:bottom="1440" w:top="1440" w:left="1440" w:right="1440" w:header="720" w:footer="720"/>
+      <w:pgMar w:bottom="1440" w:top="1440" w:left="1440" w:right="1440" w:header="720" w:footer="144"/>
       <w:pgNumType w:start="1"/>
     </w:sectPr>
   </w:body>
 </w:document>
 </file>
 
+<file path=word/footer1.xml><?xml version="1.0" encoding="utf-8"?>
+<w:ftr xmlns:mc="http://schemas.openxmlformats.org/markup-compatibility/2006" xmlns:o="urn:schemas-microsoft-com:office:office" xmlns:r="http://schemas.openxmlformats.org/officeDocument/2006/relationships" xmlns:m="http://schemas.openxmlformats.org/officeDocument/2006/math" xmlns:v="urn:schemas-microsoft-com:vml" xmlns:wp="http://schemas.openxmlformats.org/drawingml/2006/wordprocessingDrawing" xmlns:w10="urn:schemas-microsoft-com:office:word" xmlns:w="http://schemas.openxmlformats.org/wordprocessingml/2006/main" xmlns:wne="http://schemas.microsoft.com/office/word/2006/wordml" xmlns:sl="http://schemas.openxmlformats.org/schemaLibrary/2006/main" xmlns:a="http://schemas.openxmlformats.org/drawingml/2006/main" xmlns:pic="http://schemas.openxmlformats.org/drawingml/2006/picture" xmlns:c="http://schemas.openxmlformats.org/drawingml/2006/chart" xmlns:lc="http://schemas.openxmlformats.org/drawingml/2006/lockedCanvas" xmlns:dgm="http://schemas.openxmlformats.org/drawingml/2006/diagram" xmlns:wps="http://schemas.microsoft.com/office/word/2010/wordprocessingShape" xmlns:wpg="http://schemas.microsoft.com/office/word/2010/wordprocessingGroup" xmlns:w14="http://schemas.microsoft.com/office/word/2010/wordml" xmlns:w15="http://schemas.microsoft.com/office/word/2012/wordml" xmlns:w16="http://schemas.microsoft.com/office/word/2018/wordml" xmlns:w16cex="http://schemas.microsoft.com/office/word/2018/wordml/cex" xmlns:w16cid="http://schemas.microsoft.com/office/word/2016/wordml/cid" xmlns="http://schemas.microsoft.com/office/tasks/2019/documenttasks" xmlns:cr="http://schemas.microsoft.com/office/comments/2020/reactions">
+  <w:p>
+    <w:pPr>
+      <w:rPr/>
+    </w:pPr>
+    <w:r>
+      <w:rPr>
+        <w:b w:val="1"/>
+        <w:bCs w:val="1"/>
+        <w:color w:val="008072"/>
+        <w:sz w:val="16"/>
+        <w:szCs w:val="16"/>
+        <w:rtl w:val="0"/>
+      </w:rPr>
+      <w:t xml:space="preserve">DSP Finance Private Limited</w:t>
+    </w:r>
+    <w:r>
+      <w:rPr>
+        <w:sz w:val="16"/>
+        <w:szCs w:val="16"/>
+        <w:rtl w:val="0"/>
+      </w:rPr>
+      <w:t xml:space="preserve"> (Formerly known as DSP Investment Managers Private Limited)</w:t>
+      <w:br w:type="textWrapping"/>
+    </w:r>
+    <w:r>
+      <w:rPr>
+        <w:b w:val="1"/>
+        <w:bCs w:val="1"/>
+        <w:sz w:val="16"/>
+        <w:szCs w:val="16"/>
+        <w:rtl w:val="0"/>
+      </w:rPr>
+      <w:t xml:space="preserve">Regd. Off.:</w:t>
+    </w:r>
+    <w:r>
+      <w:rPr>
+        <w:sz w:val="16"/>
+        <w:szCs w:val="16"/>
+        <w:rtl w:val="0"/>
+      </w:rPr>
+      <w:t xml:space="preserve"> Mafatlal Centre, 11th Floor, Nariman Point, Mumbai 400 021, India</w:t>
+      <w:br w:type="textWrapping"/>
+    </w:r>
+    <w:r>
+      <w:rPr>
+        <w:b w:val="1"/>
+        <w:bCs w:val="1"/>
+        <w:sz w:val="16"/>
+        <w:szCs w:val="16"/>
+        <w:rtl w:val="0"/>
+      </w:rPr>
+      <w:t xml:space="preserve">CIN: </w:t>
+    </w:r>
+    <w:r>
+      <w:rPr>
+        <w:sz w:val="16"/>
+        <w:szCs w:val="16"/>
+        <w:rtl w:val="0"/>
+      </w:rPr>
+      <w:t xml:space="preserve">U64920MH1996PTC099483 • +91 22 4942 7777 • </w:t>
+    </w:r>
+    <w:r>
+      <w:rPr>
+        <w:b w:val="1"/>
+        <w:bCs w:val="1"/>
+        <w:sz w:val="16"/>
+        <w:szCs w:val="16"/>
+        <w:rtl w:val="0"/>
+      </w:rPr>
+      <w:t xml:space="preserve">www.dspfin.com</w:t>
+    </w:r>
+    <w:r>
+      <w:rPr>
+        <w:sz w:val="16"/>
+        <w:szCs w:val="16"/>
+        <w:rtl w:val="0"/>
+      </w:rPr>
+      <w:t xml:space="preserve"> • </w:t>
+    </w:r>
+    <w:r>
+      <w:rPr>
+        <w:b w:val="1"/>
+        <w:bCs w:val="1"/>
+        <w:sz w:val="16"/>
+        <w:szCs w:val="16"/>
+        <w:rtl w:val="0"/>
+      </w:rPr>
+      <w:t xml:space="preserve">Email: </w:t>
+    </w:r>
+    <w:hyperlink r:id="rId1">
+      <w:r>
+        <w:rPr>
+          <w:b w:val="1"/>
+          <w:bCs w:val="1"/>
+          <w:sz w:val="16"/>
+          <w:szCs w:val="16"/>
+          <w:rtl w:val="0"/>
+        </w:rPr>
+        <w:t xml:space="preserve">support@dspfin.com</w:t>
+      </w:r>
+    </w:hyperlink>
+    <w:r>
+      <w:rPr>
+        <w:rFonts w:ascii="Calibri" w:cs="Calibri" w:eastAsia="Calibri" w:hAnsi="Calibri"/>
+        <w:sz w:val="18"/>
+        <w:szCs w:val="18"/>
+        <w:rtl w:val="0"/>
+      </w:rPr>
+      <w:br w:type="textWrapping"/>
+      <w:br w:type="textWrapping"/>
+    </w:r>
+    <w:r>
+      <w:rPr>
+        <w:color w:val="af005f"/>
+        <w:sz w:val="16"/>
+        <w:szCs w:val="16"/>
+        <w:rtl w:val="0"/>
+      </w:rPr>
+      <w:tab/>
+      <w:tab/>
+      <w:tab/>
+      <w:tab/>
+      <w:tab/>
+      <w:tab/>
+    </w:r>
+    <w:r>
+      <w:rPr>
+        <w:sz w:val="16"/>
+        <w:szCs w:val="16"/>
+      </w:rPr>
+      <w:fldChar w:fldCharType="begin"/>
+      <w:instrText xml:space="preserve">PAGE</w:instrText>
+      <w:fldChar w:fldCharType="separate"/>
+      <w:fldChar w:fldCharType="end"/>
+    </w:r>
+    <w:r>
+      <w:rPr>
+        <w:rtl w:val="0"/>
+      </w:rPr>
+    </w:r>
+  </w:p>
+</w:ftr>
+</file>
+
+<file path=word/header1.xml><?xml version="1.0" encoding="utf-8"?>
+<w:hdr xmlns:mc="http://schemas.openxmlformats.org/markup-compatibility/2006" xmlns:o="urn:schemas-microsoft-com:office:office" xmlns:r="http://schemas.openxmlformats.org/officeDocument/2006/relationships" xmlns:m="http://schemas.openxmlformats.org/officeDocument/2006/math" xmlns:v="urn:schemas-microsoft-com:vml" xmlns:wp="http://schemas.openxmlformats.org/drawingml/2006/wordprocessingDrawing" xmlns:w10="urn:schemas-microsoft-com:office:word" xmlns:w="http://schemas.openxmlformats.org/wordprocessingml/2006/main" xmlns:wne="http://schemas.microsoft.com/office/word/2006/wordml" xmlns:sl="http://schemas.openxmlformats.org/schemaLibrary/2006/main" xmlns:a="http://schemas.openxmlformats.org/drawingml/2006/main" xmlns:pic="http://schemas.openxmlformats.org/drawingml/2006/picture" xmlns:c="http://schemas.openxmlformats.org/drawingml/2006/chart" xmlns:lc="http://schemas.openxmlformats.org/drawingml/2006/lockedCanvas" xmlns:dgm="http://schemas.openxmlformats.org/drawingml/2006/diagram" xmlns:wps="http://schemas.microsoft.com/office/word/2010/wordprocessingShape" xmlns:wpg="http://schemas.microsoft.com/office/word/2010/wordprocessingGroup" xmlns:w14="http://schemas.microsoft.com/office/word/2010/wordml" xmlns:w15="http://schemas.microsoft.com/office/word/2012/wordml" xmlns:w16="http://schemas.microsoft.com/office/word/2018/wordml" xmlns:w16cex="http://schemas.microsoft.com/office/word/2018/wordml/cex" xmlns:w16cid="http://schemas.microsoft.com/office/word/2016/wordml/cid" xmlns="http://schemas.microsoft.com/office/tasks/2019/documenttasks" xmlns:cr="http://schemas.microsoft.com/office/comments/2020/reactions">
+  <w:p>
+    <w:pPr>
+      <w:rPr/>
+    </w:pPr>
+    <w:r>
+      <w:rPr>
+        <w:rtl w:val="0"/>
+      </w:rPr>
+    </w:r>
+    <w:r>
+      <w:drawing>
+        <wp:anchor allowOverlap="1" behindDoc="0" distB="114300" distT="114300" distL="114300" distR="114300" hidden="0" layoutInCell="1" locked="0" relativeHeight="0" simplePos="0">
+          <wp:simplePos x="0" y="0"/>
+          <wp:positionH relativeFrom="column">
+            <wp:posOffset>19051</wp:posOffset>
+          </wp:positionH>
+          <wp:positionV relativeFrom="paragraph">
+            <wp:posOffset>19051</wp:posOffset>
+          </wp:positionV>
+          <wp:extent cx="914400" cy="630936"/>
+          <wp:effectExtent b="0" l="0" r="0" t="0"/>
+          <wp:wrapTopAndBottom distB="114300" distT="114300"/>
+          <wp:docPr id="1" name="image1.png"/>
+          <a:graphic>
+            <a:graphicData uri="http://schemas.openxmlformats.org/drawingml/2006/picture">
+              <pic:pic>
+                <pic:nvPicPr>
+                  <pic:cNvPr id="0" name="image1.png"/>
+                  <pic:cNvPicPr preferRelativeResize="0"/>
+                </pic:nvPicPr>
+                <pic:blipFill>
+                  <a:blip r:embed="rId1"/>
+                  <a:srcRect b="0" l="0" r="0" t="0"/>
+                  <a:stretch>
+                    <a:fillRect/>
+                  </a:stretch>
+                </pic:blipFill>
+                <pic:spPr>
+                  <a:xfrm>
+                    <a:off x="0" y="0"/>
+                    <a:ext cx="914400" cy="630936"/>
+                  </a:xfrm>
+                  <a:prstGeom prst="rect"/>
+                  <a:ln/>
+                </pic:spPr>
+              </pic:pic>
+            </a:graphicData>
+          </a:graphic>
+        </wp:anchor>
+      </w:drawing>
+    </w:r>
+  </w:p>
+</w:hdr>
+</file>
+
 <file path=word/numbering.xml><?xml version="1.0" encoding="utf-8"?>
-<w:numbering xmlns:mc="http://schemas.openxmlformats.org/markup-compatibility/2006" xmlns:o="urn:schemas-microsoft-com:office:office" xmlns:r="http://schemas.openxmlformats.org/officeDocument/2006/relationships" xmlns:m="http://schemas.openxmlformats.org/officeDocument/2006/math" xmlns:v="urn:schemas-microsoft-com:vml" xmlns:wp="http://schemas.openxmlformats.org/drawingml/2006/wordprocessingDrawing" xmlns:w10="urn:schemas-microsoft-com:office:word" xmlns:w="http://schemas.openxmlformats.org/wordprocessingml/2006/main" xmlns:wne="http://schemas.microsoft.com/office/word/2006/wordml" xmlns:sl="http://schemas.openxmlformats.org/schemaLibrary/2006/main" xmlns:a="http://schemas.openxmlformats.org/drawingml/2006/main" xmlns:pic="http://schemas.openxmlformats.org/drawingml/2006/picture" xmlns:c="http://schemas.openxmlformats.org/drawingml/2006/chart" xmlns:lc="http://schemas.openxmlformats.org/drawingml/2006/lockedCanvas" xmlns:dgm="http://schemas.openxmlformats.org/drawingml/2006/diagram" xmlns:wps="http://schemas.microsoft.com/office/word/2010/wordprocessingShape" xmlns:wpg="http://schemas.microsoft.com/office/word/2010/wordprocessingGroup" xmlns:w14="http://schemas.microsoft.com/office/word/2010/wordml" xmlns:w15="http://schemas.microsoft.com/office/word/2012/wordml" xmlns:w16="http://schemas.microsoft.com/office/word/2018/wordml" xmlns:w16cex="http://schemas.microsoft.com/office/word/2018/wordml/cex" xmlns:w16cid="http://schemas.microsoft.com/office/word/2016/wordml/cid" xmlns="http://schemas.microsoft.com/office/tasks/2019/documenttasks" xmlns:cr="http://schemas.microsoft.com/office/comments/2020/reactions"/>
+<w:numbering xmlns:mc="http://schemas.openxmlformats.org/markup-compatibility/2006" xmlns:o="urn:schemas-microsoft-com:office:office" xmlns:r="http://schemas.openxmlformats.org/officeDocument/2006/relationships" xmlns:m="http://schemas.openxmlformats.org/officeDocument/2006/math" xmlns:v="urn:schemas-microsoft-com:vml" xmlns:wp="http://schemas.openxmlformats.org/drawingml/2006/wordprocessingDrawing" xmlns:w10="urn:schemas-microsoft-com:office:word" xmlns:w="http://schemas.openxmlformats.org/wordprocessingml/2006/main" xmlns:wne="http://schemas.microsoft.com/office/word/2006/wordml" xmlns:sl="http://schemas.openxmlformats.org/schemaLibrary/2006/main" xmlns:a="http://schemas.openxmlformats.org/drawingml/2006/main" xmlns:pic="http://schemas.openxmlformats.org/drawingml/2006/picture" xmlns:c="http://schemas.openxmlformats.org/drawingml/2006/chart" xmlns:lc="http://schemas.openxmlformats.org/drawingml/2006/lockedCanvas" xmlns:dgm="http://schemas.openxmlformats.org/drawingml/2006/diagram" xmlns:wps="http://schemas.microsoft.com/office/word/2010/wordprocessingShape" xmlns:wpg="http://schemas.microsoft.com/office/word/2010/wordprocessingGroup" xmlns:w14="http://schemas.microsoft.com/office/word/2010/wordml" xmlns:w15="http://schemas.microsoft.com/office/word/2012/wordml" xmlns:w16="http://schemas.microsoft.com/office/word/2018/wordml" xmlns:w16cex="http://schemas.microsoft.com/office/word/2018/wordml/cex" xmlns:w16cid="http://schemas.microsoft.com/office/word/2016/wordml/cid" xmlns="http://schemas.microsoft.com/office/tasks/2019/documenttasks" xmlns:cr="http://schemas.microsoft.com/office/comments/2020/reactions">
+  <w:abstractNum w:abstractNumId="1">
+    <w:lvl w:ilvl="0">
+      <w:start w:val="1"/>
+      <w:numFmt w:val="decimal"/>
+      <w:lvlText w:val="%1."/>
+      <w:lvlJc w:val="left"/>
+      <w:pPr>
+        <w:ind w:left="720" w:hanging="360"/>
+      </w:pPr>
+      <w:rPr>
+        <w:u w:val="none"/>
+      </w:rPr>
+    </w:lvl>
+    <w:lvl w:ilvl="1">
+      <w:start w:val="1"/>
+      <w:numFmt w:val="lowerLetter"/>
+      <w:lvlText w:val="%2."/>
+      <w:lvlJc w:val="left"/>
+      <w:pPr>
+        <w:ind w:left="1440" w:hanging="360"/>
+      </w:pPr>
+      <w:rPr>
+        <w:u w:val="none"/>
+      </w:rPr>
+    </w:lvl>
+    <w:lvl w:ilvl="2">
+      <w:start w:val="1"/>
+      <w:numFmt w:val="lowerRoman"/>
+      <w:lvlText w:val="%3."/>
+      <w:lvlJc w:val="right"/>
+      <w:pPr>
+        <w:ind w:left="2160" w:hanging="360"/>
+      </w:pPr>
+      <w:rPr>
+        <w:u w:val="none"/>
+      </w:rPr>
+    </w:lvl>
+    <w:lvl w:ilvl="3">
+      <w:start w:val="1"/>
+      <w:numFmt w:val="decimal"/>
+      <w:lvlText w:val="%4."/>
+      <w:lvlJc w:val="left"/>
+      <w:pPr>
+        <w:ind w:left="2880" w:hanging="360"/>
+      </w:pPr>
+      <w:rPr>
+        <w:u w:val="none"/>
+      </w:rPr>
+    </w:lvl>
+    <w:lvl w:ilvl="4">
+      <w:start w:val="1"/>
+      <w:numFmt w:val="lowerLetter"/>
+      <w:lvlText w:val="%5."/>
+      <w:lvlJc w:val="left"/>
+      <w:pPr>
+        <w:ind w:left="3600" w:hanging="360"/>
+      </w:pPr>
+      <w:rPr>
+        <w:u w:val="none"/>
+      </w:rPr>
+    </w:lvl>
+    <w:lvl w:ilvl="5">
+      <w:start w:val="1"/>
+      <w:numFmt w:val="lowerRoman"/>
+      <w:lvlText w:val="%6."/>
+      <w:lvlJc w:val="right"/>
+      <w:pPr>
+        <w:ind w:left="4320" w:hanging="360"/>
+      </w:pPr>
+      <w:rPr>
+        <w:u w:val="none"/>
+      </w:rPr>
+    </w:lvl>
+    <w:lvl w:ilvl="6">
+      <w:start w:val="1"/>
+      <w:numFmt w:val="decimal"/>
+      <w:lvlText w:val="%7."/>
+      <w:lvlJc w:val="left"/>
+      <w:pPr>
+        <w:ind w:left="5040" w:hanging="360"/>
+      </w:pPr>
+      <w:rPr>
+        <w:u w:val="none"/>
+      </w:rPr>
+    </w:lvl>
+    <w:lvl w:ilvl="7">
+      <w:start w:val="1"/>
+      <w:numFmt w:val="lowerLetter"/>
+      <w:lvlText w:val="%8."/>
+      <w:lvlJc w:val="left"/>
+      <w:pPr>
+        <w:ind w:left="5760" w:hanging="360"/>
+      </w:pPr>
+      <w:rPr>
+        <w:u w:val="none"/>
+      </w:rPr>
+    </w:lvl>
+    <w:lvl w:ilvl="8">
+      <w:start w:val="1"/>
+      <w:numFmt w:val="lowerRoman"/>
+      <w:lvlText w:val="%9."/>
+      <w:lvlJc w:val="right"/>
+      <w:pPr>
+        <w:ind w:left="6480" w:hanging="360"/>
+      </w:pPr>
+      <w:rPr>
+        <w:u w:val="none"/>
+      </w:rPr>
+    </w:lvl>
+  </w:abstractNum>
+  <w:abstractNum w:abstractNumId="2">
+    <w:lvl w:ilvl="0">
+      <w:start w:val="1"/>
+      <w:numFmt w:val="decimal"/>
+      <w:lvlText w:val="%1."/>
+      <w:lvlJc w:val="left"/>
+      <w:pPr>
+        <w:ind w:left="720" w:hanging="360"/>
+      </w:pPr>
+      <w:rPr>
+        <w:u w:val="none"/>
+      </w:rPr>
+    </w:lvl>
+    <w:lvl w:ilvl="1">
+      <w:start w:val="1"/>
+      <w:numFmt w:val="lowerLetter"/>
+      <w:lvlText w:val="%2."/>
+      <w:lvlJc w:val="left"/>
+      <w:pPr>
+        <w:ind w:left="1440" w:hanging="360"/>
+      </w:pPr>
+      <w:rPr>
+        <w:u w:val="none"/>
+      </w:rPr>
+    </w:lvl>
+    <w:lvl w:ilvl="2">
+      <w:start w:val="1"/>
+      <w:numFmt w:val="lowerRoman"/>
+      <w:lvlText w:val="%3."/>
+      <w:lvlJc w:val="left"/>
+      <w:pPr>
+        <w:ind w:left="2160" w:hanging="360"/>
+      </w:pPr>
+      <w:rPr>
+        <w:u w:val="none"/>
+      </w:rPr>
+    </w:lvl>
+    <w:lvl w:ilvl="3">
+      <w:start w:val="1"/>
+      <w:numFmt w:val="decimal"/>
+      <w:lvlText w:val="%4."/>
+      <w:lvlJc w:val="left"/>
+      <w:pPr>
+        <w:ind w:left="2880" w:hanging="360"/>
+      </w:pPr>
+      <w:rPr>
+        <w:u w:val="none"/>
+      </w:rPr>
+    </w:lvl>
+    <w:lvl w:ilvl="4">
+      <w:start w:val="1"/>
+      <w:numFmt w:val="lowerLetter"/>
+      <w:lvlText w:val="%5."/>
+      <w:lvlJc w:val="left"/>
+      <w:pPr>
+        <w:ind w:left="3600" w:hanging="360"/>
+      </w:pPr>
+      <w:rPr>
+        <w:u w:val="none"/>
+      </w:rPr>
+    </w:lvl>
+    <w:lvl w:ilvl="5">
+      <w:start w:val="1"/>
+      <w:numFmt w:val="lowerRoman"/>
+      <w:lvlText w:val="%6."/>
+      <w:lvlJc w:val="left"/>
+      <w:pPr>
+        <w:ind w:left="4320" w:hanging="360"/>
+      </w:pPr>
+      <w:rPr>
+        <w:u w:val="none"/>
+      </w:rPr>
+    </w:lvl>
+    <w:lvl w:ilvl="6">
+      <w:start w:val="1"/>
+      <w:numFmt w:val="decimal"/>
+      <w:lvlText w:val="%7."/>
+      <w:lvlJc w:val="left"/>
+      <w:pPr>
+        <w:ind w:left="5040" w:hanging="360"/>
+      </w:pPr>
+      <w:rPr>
+        <w:u w:val="none"/>
+      </w:rPr>
+    </w:lvl>
+    <w:lvl w:ilvl="7">
+      <w:start w:val="1"/>
+      <w:numFmt w:val="lowerLetter"/>
+      <w:lvlText w:val="%8."/>
+      <w:lvlJc w:val="left"/>
+      <w:pPr>
+        <w:ind w:left="5760" w:hanging="360"/>
+      </w:pPr>
+      <w:rPr>
+        <w:u w:val="none"/>
+      </w:rPr>
+    </w:lvl>
+    <w:lvl w:ilvl="8">
+      <w:start w:val="1"/>
+      <w:numFmt w:val="lowerRoman"/>
+      <w:lvlText w:val="%9."/>
+      <w:lvlJc w:val="left"/>
+      <w:pPr>
+        <w:ind w:left="6480" w:hanging="360"/>
+      </w:pPr>
+      <w:rPr>
+        <w:u w:val="none"/>
+      </w:rPr>
+    </w:lvl>
+  </w:abstractNum>
+  <w:abstractNum w:abstractNumId="3">
+    <w:lvl w:ilvl="0">
+      <w:start w:val="1"/>
+      <w:numFmt w:val="decimal"/>
+      <w:lvlText w:val="%1."/>
+      <w:lvlJc w:val="left"/>
+      <w:pPr>
+        <w:ind w:left="720" w:hanging="360"/>
+      </w:pPr>
+      <w:rPr>
+        <w:u w:val="none"/>
+      </w:rPr>
+    </w:lvl>
+    <w:lvl w:ilvl="1">
+      <w:start w:val="1"/>
+      <w:numFmt w:val="lowerLetter"/>
+      <w:lvlText w:val="%2."/>
+      <w:lvlJc w:val="left"/>
+      <w:pPr>
+        <w:ind w:left="1440" w:hanging="360"/>
+      </w:pPr>
+      <w:rPr>
+        <w:u w:val="none"/>
+      </w:rPr>
+    </w:lvl>
+    <w:lvl w:ilvl="2">
+      <w:start w:val="1"/>
+      <w:numFmt w:val="lowerRoman"/>
+      <w:lvlText w:val="%3."/>
+      <w:lvlJc w:val="left"/>
+      <w:pPr>
+        <w:ind w:left="2160" w:hanging="360"/>
+      </w:pPr>
+      <w:rPr>
+        <w:u w:val="none"/>
+      </w:rPr>
+    </w:lvl>
+    <w:lvl w:ilvl="3">
+      <w:start w:val="1"/>
+      <w:numFmt w:val="decimal"/>
+      <w:lvlText w:val="%4."/>
+      <w:lvlJc w:val="left"/>
+      <w:pPr>
+        <w:ind w:left="2880" w:hanging="360"/>
+      </w:pPr>
+      <w:rPr>
+        <w:u w:val="none"/>
+      </w:rPr>
+    </w:lvl>
+    <w:lvl w:ilvl="4">
+      <w:start w:val="1"/>
+      <w:numFmt w:val="lowerLetter"/>
+      <w:lvlText w:val="%5."/>
+      <w:lvlJc w:val="left"/>
+      <w:pPr>
+        <w:ind w:left="3600" w:hanging="360"/>
+      </w:pPr>
+      <w:rPr>
+        <w:u w:val="none"/>
+      </w:rPr>
+    </w:lvl>
+    <w:lvl w:ilvl="5">
+      <w:start w:val="1"/>
+      <w:numFmt w:val="lowerRoman"/>
+      <w:lvlText w:val="%6."/>
+      <w:lvlJc w:val="left"/>
+      <w:pPr>
+        <w:ind w:left="4320" w:hanging="360"/>
+      </w:pPr>
+      <w:rPr>
+        <w:u w:val="none"/>
+      </w:rPr>
+    </w:lvl>
+    <w:lvl w:ilvl="6">
+      <w:start w:val="1"/>
+      <w:numFmt w:val="decimal"/>
+      <w:lvlText w:val="%7."/>
+      <w:lvlJc w:val="left"/>
+      <w:pPr>
+        <w:ind w:left="5040" w:hanging="360"/>
+      </w:pPr>
+      <w:rPr>
+        <w:u w:val="none"/>
+      </w:rPr>
+    </w:lvl>
+    <w:lvl w:ilvl="7">
+      <w:start w:val="1"/>
+      <w:numFmt w:val="lowerLetter"/>
+      <w:lvlText w:val="%8."/>
+      <w:lvlJc w:val="left"/>
+      <w:pPr>
+        <w:ind w:left="5760" w:hanging="360"/>
+      </w:pPr>
+      <w:rPr>
+        <w:u w:val="none"/>
+      </w:rPr>
+    </w:lvl>
+    <w:lvl w:ilvl="8">
+      <w:start w:val="1"/>
+      <w:numFmt w:val="lowerRoman"/>
+      <w:lvlText w:val="%9."/>
+      <w:lvlJc w:val="left"/>
+      <w:pPr>
+        <w:ind w:left="6480" w:hanging="360"/>
+      </w:pPr>
+      <w:rPr>
+        <w:u w:val="none"/>
+      </w:rPr>
+    </w:lvl>
+  </w:abstractNum>
+  <w:num w:numId="1">
+    <w:abstractNumId w:val="1"/>
+  </w:num>
+  <w:num w:numId="2">
+    <w:abstractNumId w:val="2"/>
+  </w:num>
+  <w:num w:numId="3">
+    <w:abstractNumId w:val="3"/>
+  </w:num>
+</w:numbering>
 </file>
 
 <file path=word/styles.xml><?xml version="1.0" encoding="utf-8"?>

</xml_diff>

<commit_message>
final kfs changes (#47)
</commit_message>
<xml_diff>
--- a/docx-template/FACILITY KEY FACTS STATEMENT-TL.docx
+++ b/docx-template/FACILITY KEY FACTS STATEMENT-TL.docx
@@ -2508,11 +2508,8 @@
             </w:pPr>
             <w:r>
               <w:rPr>
-                <w:sz w:val="18"/>
-                <w:szCs w:val="18"/>
-                <w:rtl w:val="0"/>
-              </w:rPr>
-              <w:t xml:space="preserve">NA</w:t>
+                <w:rtl w:val="0"/>
+              </w:rPr>
             </w:r>
           </w:p>
         </w:tc>
@@ -2537,11 +2534,8 @@
             </w:pPr>
             <w:r>
               <w:rPr>
-                <w:sz w:val="18"/>
-                <w:szCs w:val="18"/>
-                <w:rtl w:val="0"/>
-              </w:rPr>
-              <w:t xml:space="preserve">NA</w:t>
+                <w:rtl w:val="0"/>
+              </w:rPr>
             </w:r>
           </w:p>
         </w:tc>
@@ -2684,11 +2678,8 @@
             </w:pPr>
             <w:r>
               <w:rPr>
-                <w:sz w:val="18"/>
-                <w:szCs w:val="18"/>
-                <w:rtl w:val="0"/>
-              </w:rPr>
-              <w:t xml:space="preserve">NA</w:t>
+                <w:rtl w:val="0"/>
+              </w:rPr>
             </w:r>
           </w:p>
         </w:tc>
@@ -2713,11 +2704,8 @@
             </w:pPr>
             <w:r>
               <w:rPr>
-                <w:sz w:val="18"/>
-                <w:szCs w:val="18"/>
-                <w:rtl w:val="0"/>
-              </w:rPr>
-              <w:t xml:space="preserve">NA</w:t>
+                <w:rtl w:val="0"/>
+              </w:rPr>
             </w:r>
           </w:p>
         </w:tc>
@@ -2807,11 +2795,8 @@
             </w:pPr>
             <w:r>
               <w:rPr>
-                <w:sz w:val="18"/>
-                <w:szCs w:val="18"/>
-                <w:rtl w:val="0"/>
-              </w:rPr>
-              <w:t xml:space="preserve">NA</w:t>
+                <w:rtl w:val="0"/>
+              </w:rPr>
             </w:r>
           </w:p>
         </w:tc>
@@ -2837,11 +2822,8 @@
             </w:pPr>
             <w:r>
               <w:rPr>
-                <w:sz w:val="18"/>
-                <w:szCs w:val="18"/>
-                <w:rtl w:val="0"/>
-              </w:rPr>
-              <w:t xml:space="preserve">NA</w:t>
+                <w:rtl w:val="0"/>
+              </w:rPr>
             </w:r>
           </w:p>
         </w:tc>
@@ -2867,11 +2849,8 @@
             </w:pPr>
             <w:r>
               <w:rPr>
-                <w:sz w:val="18"/>
-                <w:szCs w:val="18"/>
-                <w:rtl w:val="0"/>
-              </w:rPr>
-              <w:t xml:space="preserve">NA</w:t>
+                <w:rtl w:val="0"/>
+              </w:rPr>
             </w:r>
           </w:p>
         </w:tc>
@@ -2897,11 +2876,8 @@
             </w:pPr>
             <w:r>
               <w:rPr>
-                <w:sz w:val="18"/>
-                <w:szCs w:val="18"/>
-                <w:rtl w:val="0"/>
-              </w:rPr>
-              <w:t xml:space="preserve">NA</w:t>
+                <w:rtl w:val="0"/>
+              </w:rPr>
             </w:r>
           </w:p>
         </w:tc>
@@ -2991,11 +2967,8 @@
             </w:pPr>
             <w:r>
               <w:rPr>
-                <w:sz w:val="18"/>
-                <w:szCs w:val="18"/>
-                <w:rtl w:val="0"/>
-              </w:rPr>
-              <w:t xml:space="preserve">NA</w:t>
+                <w:rtl w:val="0"/>
+              </w:rPr>
             </w:r>
           </w:p>
         </w:tc>
@@ -3021,11 +2994,8 @@
             </w:pPr>
             <w:r>
               <w:rPr>
-                <w:sz w:val="18"/>
-                <w:szCs w:val="18"/>
-                <w:rtl w:val="0"/>
-              </w:rPr>
-              <w:t xml:space="preserve">NA</w:t>
+                <w:rtl w:val="0"/>
+              </w:rPr>
             </w:r>
           </w:p>
         </w:tc>
@@ -3051,11 +3021,8 @@
             </w:pPr>
             <w:r>
               <w:rPr>
-                <w:sz w:val="18"/>
-                <w:szCs w:val="18"/>
-                <w:rtl w:val="0"/>
-              </w:rPr>
-              <w:t xml:space="preserve">NA</w:t>
+                <w:rtl w:val="0"/>
+              </w:rPr>
             </w:r>
           </w:p>
         </w:tc>
@@ -3081,11 +3048,8 @@
             </w:pPr>
             <w:r>
               <w:rPr>
-                <w:sz w:val="18"/>
-                <w:szCs w:val="18"/>
-                <w:rtl w:val="0"/>
-              </w:rPr>
-              <w:t xml:space="preserve">NA</w:t>
+                <w:rtl w:val="0"/>
+              </w:rPr>
             </w:r>
           </w:p>
         </w:tc>
@@ -3175,11 +3139,8 @@
             </w:pPr>
             <w:r>
               <w:rPr>
-                <w:sz w:val="18"/>
-                <w:szCs w:val="18"/>
-                <w:rtl w:val="0"/>
-              </w:rPr>
-              <w:t xml:space="preserve">NA</w:t>
+                <w:rtl w:val="0"/>
+              </w:rPr>
             </w:r>
           </w:p>
         </w:tc>
@@ -3205,11 +3166,8 @@
             </w:pPr>
             <w:r>
               <w:rPr>
-                <w:sz w:val="18"/>
-                <w:szCs w:val="18"/>
-                <w:rtl w:val="0"/>
-              </w:rPr>
-              <w:t xml:space="preserve">NA</w:t>
+                <w:rtl w:val="0"/>
+              </w:rPr>
             </w:r>
           </w:p>
         </w:tc>
@@ -3235,11 +3193,8 @@
             </w:pPr>
             <w:r>
               <w:rPr>
-                <w:sz w:val="18"/>
-                <w:szCs w:val="18"/>
-                <w:rtl w:val="0"/>
-              </w:rPr>
-              <w:t xml:space="preserve">NA</w:t>
+                <w:rtl w:val="0"/>
+              </w:rPr>
             </w:r>
           </w:p>
         </w:tc>
@@ -3265,11 +3220,8 @@
             </w:pPr>
             <w:r>
               <w:rPr>
-                <w:sz w:val="18"/>
-                <w:szCs w:val="18"/>
-                <w:rtl w:val="0"/>
-              </w:rPr>
-              <w:t xml:space="preserve">NA</w:t>
+                <w:rtl w:val="0"/>
+              </w:rPr>
             </w:r>
           </w:p>
         </w:tc>
@@ -5779,7 +5731,7 @@
                 <w:szCs w:val="18"/>
                 <w:rtl w:val="0"/>
               </w:rPr>
-              <w:t xml:space="preserve">Address: {{kfsData.lspDetails.address}}</w:t>
+              <w:t xml:space="preserve">Address: {{kfsData.grievanceOfficer.lsp.address}}</w:t>
             </w:r>
           </w:p>
         </w:tc>

</xml_diff>

<commit_message>
added new kfs and agreement
</commit_message>
<xml_diff>
--- a/docx-template/FACILITY KEY FACTS STATEMENT-TL.docx
+++ b/docx-template/FACILITY KEY FACTS STATEMENT-TL.docx
@@ -434,7 +434,7 @@
       <w:tr>
         <w:trPr>
           <w:cantSplit w:val="0"/>
-          <w:trHeight w:val="1428.5797119140625" w:hRule="atLeast"/>
+          <w:trHeight w:val="345" w:hRule="atLeast"/>
           <w:tblHeader w:val="0"/>
         </w:trPr>
         <w:tc>
@@ -535,44 +535,6 @@
           <w:p>
             <w:pPr>
               <w:spacing w:line="259" w:lineRule="auto"/>
-              <w:ind w:left="20" w:firstLine="0"/>
-              <w:rPr>
-                <w:sz w:val="18"/>
-                <w:szCs w:val="18"/>
-              </w:rPr>
-            </w:pPr>
-            <w:r>
-              <w:rPr>
-                <w:sz w:val="18"/>
-                <w:szCs w:val="18"/>
-                <w:rtl w:val="0"/>
-              </w:rPr>
-              <w:t xml:space="preserve">Flexible disbursements.</w:t>
-              <w:br w:type="textWrapping"/>
-            </w:r>
-          </w:p>
-          <w:p>
-            <w:pPr>
-              <w:spacing w:line="259" w:lineRule="auto"/>
-              <w:ind w:left="20" w:firstLine="0"/>
-              <w:rPr>
-                <w:sz w:val="18"/>
-                <w:szCs w:val="18"/>
-              </w:rPr>
-            </w:pPr>
-            <w:r>
-              <w:rPr>
-                <w:sz w:val="18"/>
-                <w:szCs w:val="18"/>
-                <w:rtl w:val="0"/>
-              </w:rPr>
-              <w:t xml:space="preserve">Disbursements will be made based on the customer's Disbursement Request.</w:t>
-              <w:br w:type="textWrapping"/>
-            </w:r>
-          </w:p>
-          <w:p>
-            <w:pPr>
-              <w:spacing w:line="259" w:lineRule="auto"/>
               <w:rPr>
                 <w:i w:val="1"/>
                 <w:iCs w:val="1"/>
@@ -582,35 +544,16 @@
             </w:pPr>
             <w:r>
               <w:rPr>
-                <w:i w:val="1"/>
-                <w:iCs w:val="1"/>
-                <w:sz w:val="18"/>
-                <w:szCs w:val="18"/>
-                <w:rtl w:val="0"/>
-              </w:rPr>
-              <w:t xml:space="preserve">For further clarification, refer to </w:t>
-            </w:r>
-            <w:r>
-              <w:rPr>
-                <w:b w:val="1"/>
-                <w:bCs w:val="1"/>
-                <w:i w:val="1"/>
-                <w:iCs w:val="1"/>
-                <w:sz w:val="18"/>
-                <w:szCs w:val="18"/>
-                <w:rtl w:val="0"/>
-              </w:rPr>
-              <w:t xml:space="preserve">Clause 2.2 </w:t>
-            </w:r>
-            <w:r>
-              <w:rPr>
-                <w:i w:val="1"/>
-                <w:iCs w:val="1"/>
-                <w:sz w:val="18"/>
-                <w:szCs w:val="18"/>
-                <w:rtl w:val="0"/>
-              </w:rPr>
-              <w:t xml:space="preserve">from the general terms &amp; conditions of loan agreement.</w:t>
+                <w:sz w:val="18"/>
+                <w:szCs w:val="18"/>
+                <w:rtl w:val="0"/>
+              </w:rPr>
+              <w:t xml:space="preserve">100% Upfront</w:t>
+            </w:r>
+            <w:r>
+              <w:rPr>
+                <w:rtl w:val="0"/>
+              </w:rPr>
             </w:r>
           </w:p>
         </w:tc>
@@ -722,26 +665,11 @@
               <w:br w:type="textWrapping"/>
               <w:br w:type="textWrapping"/>
               <w:t xml:space="preserve">Loan maturity date: {{kfsData.terms.maturityDate}}</w:t>
-              <w:br w:type="textWrapping"/>
-            </w:r>
-            <w:r>
-              <w:rPr>
-                <w:sz w:val="18"/>
-                <w:szCs w:val="18"/>
-                <w:highlight w:val="yellow"/>
-                <w:rtl w:val="0"/>
-              </w:rPr>
-              <w:br w:type="textWrapping"/>
-            </w:r>
-            <w:r>
-              <w:rPr>
-                <w:i w:val="1"/>
-                <w:iCs w:val="1"/>
-                <w:sz w:val="18"/>
-                <w:szCs w:val="18"/>
-                <w:rtl w:val="0"/>
-              </w:rPr>
-              <w:t xml:space="preserve">Can be renewed basis lender’s review</w:t>
+            </w:r>
+            <w:r>
+              <w:rPr>
+                <w:rtl w:val="0"/>
+              </w:rPr>
             </w:r>
           </w:p>
         </w:tc>
@@ -1092,7 +1020,7 @@
                 <w:szCs w:val="18"/>
                 <w:rtl w:val="0"/>
               </w:rPr>
-              <w:t xml:space="preserve"> of the month immediately following the date of disbursement</w:t>
+              <w:t xml:space="preserve"> (As per the repayment schedule)</w:t>
             </w:r>
           </w:p>
         </w:tc>
@@ -3563,6 +3491,7 @@
         </w:trPr>
         <w:tc>
           <w:tcPr>
+            <w:vMerge w:val="restart"/>
             <w:tcBorders>
               <w:top w:color="000000" w:space="0" w:sz="4" w:val="single"/>
               <w:left w:color="000000" w:space="0" w:sz="4" w:val="single"/>
@@ -3596,6 +3525,7 @@
         <w:tc>
           <w:tcPr>
             <w:gridSpan w:val="6"/>
+            <w:vMerge w:val="restart"/>
             <w:tcBorders>
               <w:top w:color="000000" w:space="0" w:sz="4" w:val="single"/>
               <w:left w:color="000000" w:space="0" w:sz="7" w:val="single"/>
@@ -3662,6 +3592,1533 @@
                 <w:szCs w:val="18"/>
               </w:rPr>
             </w:pPr>
+            <w:r>
+              <w:rPr>
+                <w:sz w:val="18"/>
+                <w:szCs w:val="18"/>
+                <w:rtl w:val="0"/>
+              </w:rPr>
+              <w:t xml:space="preserve">Delay in interest or principal repayment incurs a daily penalty, as per the following grid</w:t>
+            </w:r>
+          </w:p>
+          <w:p>
+            <w:pPr>
+              <w:spacing w:line="259" w:lineRule="auto"/>
+              <w:rPr>
+                <w:sz w:val="18"/>
+                <w:szCs w:val="18"/>
+              </w:rPr>
+            </w:pPr>
+            <w:r>
+              <w:rPr>
+                <w:rtl w:val="0"/>
+              </w:rPr>
+            </w:r>
+          </w:p>
+        </w:tc>
+      </w:tr>
+      <w:tr>
+        <w:trPr>
+          <w:cantSplit w:val="0"/>
+          <w:trHeight w:val="508" w:hRule="atLeast"/>
+          <w:tblHeader w:val="0"/>
+        </w:trPr>
+        <w:tc>
+          <w:tcPr>
+            <w:vMerge w:val="continue"/>
+            <w:tcBorders>
+              <w:top w:color="000000" w:space="0" w:sz="4" w:val="single"/>
+              <w:left w:color="000000" w:space="0" w:sz="4" w:val="single"/>
+              <w:bottom w:color="000000" w:space="0" w:sz="4" w:val="single"/>
+              <w:right w:color="000000" w:space="0" w:sz="7" w:val="single"/>
+            </w:tcBorders>
+          </w:tcPr>
+          <w:p>
+            <w:pPr>
+              <w:spacing w:after="0" w:before="0" w:line="240" w:lineRule="auto"/>
+              <w:ind w:left="0" w:firstLine="0"/>
+              <w:rPr>
+                <w:b w:val="1"/>
+                <w:bCs w:val="1"/>
+                <w:sz w:val="18"/>
+                <w:szCs w:val="18"/>
+              </w:rPr>
+            </w:pPr>
+            <w:r>
+              <w:rPr>
+                <w:rtl w:val="0"/>
+              </w:rPr>
+            </w:r>
+          </w:p>
+        </w:tc>
+        <w:tc>
+          <w:tcPr>
+            <w:gridSpan w:val="6"/>
+            <w:vMerge w:val="continue"/>
+            <w:tcBorders>
+              <w:top w:color="000000" w:space="0" w:sz="4" w:val="single"/>
+              <w:left w:color="000000" w:space="0" w:sz="7" w:val="single"/>
+              <w:bottom w:color="000000" w:space="0" w:sz="4" w:val="single"/>
+              <w:right w:color="000000" w:space="0" w:sz="4" w:val="single"/>
+            </w:tcBorders>
+          </w:tcPr>
+          <w:p>
+            <w:pPr>
+              <w:spacing w:after="0" w:before="0" w:line="240" w:lineRule="auto"/>
+              <w:ind w:left="0" w:firstLine="0"/>
+              <w:jc w:val="both"/>
+              <w:rPr>
+                <w:b w:val="1"/>
+                <w:bCs w:val="1"/>
+                <w:sz w:val="18"/>
+                <w:szCs w:val="18"/>
+              </w:rPr>
+            </w:pPr>
+            <w:r>
+              <w:rPr>
+                <w:rtl w:val="0"/>
+              </w:rPr>
+            </w:r>
+          </w:p>
+        </w:tc>
+        <w:tc>
+          <w:tcPr>
+            <w:gridSpan w:val="6"/>
+            <w:tcBorders>
+              <w:top w:color="000000" w:space="0" w:sz="4" w:val="single"/>
+              <w:left w:color="000000" w:space="0" w:sz="4" w:val="single"/>
+              <w:bottom w:color="000000" w:space="0" w:sz="4" w:val="single"/>
+              <w:right w:color="000000" w:space="0" w:sz="4" w:val="single"/>
+            </w:tcBorders>
+          </w:tcPr>
+          <w:p>
+            <w:pPr>
+              <w:spacing w:line="259" w:lineRule="auto"/>
+              <w:jc w:val="both"/>
+              <w:rPr>
+                <w:b w:val="1"/>
+                <w:bCs w:val="1"/>
+                <w:sz w:val="18"/>
+                <w:szCs w:val="18"/>
+              </w:rPr>
+            </w:pPr>
+            <w:r>
+              <w:rPr>
+                <w:b w:val="1"/>
+                <w:bCs w:val="1"/>
+                <w:sz w:val="18"/>
+                <w:szCs w:val="18"/>
+                <w:rtl w:val="0"/>
+              </w:rPr>
+              <w:t xml:space="preserve">Amount of Outstanding Due under the Tranche Facility that continues to remain unpaid at the end of each day </w:t>
+            </w:r>
+          </w:p>
+        </w:tc>
+        <w:tc>
+          <w:tcPr>
+            <w:gridSpan w:val="5"/>
+            <w:tcBorders>
+              <w:top w:color="000000" w:space="0" w:sz="4" w:val="single"/>
+              <w:left w:color="000000" w:space="0" w:sz="4" w:val="single"/>
+              <w:bottom w:color="000000" w:space="0" w:sz="4" w:val="single"/>
+              <w:right w:color="000000" w:space="0" w:sz="4" w:val="single"/>
+            </w:tcBorders>
+          </w:tcPr>
+          <w:p>
+            <w:pPr>
+              <w:widowControl w:val="0"/>
+              <w:spacing w:line="276" w:lineRule="auto"/>
+              <w:rPr>
+                <w:b w:val="1"/>
+                <w:bCs w:val="1"/>
+                <w:sz w:val="18"/>
+                <w:szCs w:val="18"/>
+              </w:rPr>
+            </w:pPr>
+            <w:r>
+              <w:rPr>
+                <w:b w:val="1"/>
+                <w:bCs w:val="1"/>
+                <w:sz w:val="18"/>
+                <w:szCs w:val="18"/>
+                <w:rtl w:val="0"/>
+              </w:rPr>
+              <w:t xml:space="preserve">Penal Charges (to be calculated on a daily basis)</w:t>
+            </w:r>
+          </w:p>
+        </w:tc>
+      </w:tr>
+      <w:tr>
+        <w:trPr>
+          <w:cantSplit w:val="0"/>
+          <w:trHeight w:val="508" w:hRule="atLeast"/>
+          <w:tblHeader w:val="0"/>
+        </w:trPr>
+        <w:tc>
+          <w:tcPr>
+            <w:vMerge w:val="continue"/>
+            <w:tcBorders>
+              <w:top w:color="000000" w:space="0" w:sz="4" w:val="single"/>
+              <w:left w:color="000000" w:space="0" w:sz="4" w:val="single"/>
+              <w:bottom w:color="000000" w:space="0" w:sz="4" w:val="single"/>
+              <w:right w:color="000000" w:space="0" w:sz="7" w:val="single"/>
+            </w:tcBorders>
+          </w:tcPr>
+          <w:p>
+            <w:pPr>
+              <w:spacing w:after="0" w:before="0" w:line="240" w:lineRule="auto"/>
+              <w:ind w:left="0" w:firstLine="0"/>
+              <w:rPr>
+                <w:b w:val="1"/>
+                <w:bCs w:val="1"/>
+                <w:sz w:val="18"/>
+                <w:szCs w:val="18"/>
+              </w:rPr>
+            </w:pPr>
+            <w:r>
+              <w:rPr>
+                <w:rtl w:val="0"/>
+              </w:rPr>
+            </w:r>
+          </w:p>
+        </w:tc>
+        <w:tc>
+          <w:tcPr>
+            <w:gridSpan w:val="6"/>
+            <w:vMerge w:val="continue"/>
+            <w:tcBorders>
+              <w:top w:color="000000" w:space="0" w:sz="4" w:val="single"/>
+              <w:left w:color="000000" w:space="0" w:sz="7" w:val="single"/>
+              <w:bottom w:color="000000" w:space="0" w:sz="4" w:val="single"/>
+              <w:right w:color="000000" w:space="0" w:sz="4" w:val="single"/>
+            </w:tcBorders>
+          </w:tcPr>
+          <w:p>
+            <w:pPr>
+              <w:spacing w:after="0" w:before="0" w:line="240" w:lineRule="auto"/>
+              <w:ind w:left="0" w:firstLine="0"/>
+              <w:jc w:val="both"/>
+              <w:rPr>
+                <w:b w:val="1"/>
+                <w:bCs w:val="1"/>
+                <w:sz w:val="18"/>
+                <w:szCs w:val="18"/>
+              </w:rPr>
+            </w:pPr>
+            <w:r>
+              <w:rPr>
+                <w:rtl w:val="0"/>
+              </w:rPr>
+            </w:r>
+          </w:p>
+        </w:tc>
+        <w:tc>
+          <w:tcPr>
+            <w:gridSpan w:val="6"/>
+            <w:tcBorders>
+              <w:top w:color="000000" w:space="0" w:sz="4" w:val="single"/>
+              <w:left w:color="000000" w:space="0" w:sz="4" w:val="single"/>
+              <w:bottom w:color="000000" w:space="0" w:sz="4" w:val="single"/>
+              <w:right w:color="000000" w:space="0" w:sz="4" w:val="single"/>
+            </w:tcBorders>
+          </w:tcPr>
+          <w:p>
+            <w:pPr>
+              <w:spacing w:after="140" w:line="276" w:lineRule="auto"/>
+              <w:jc w:val="both"/>
+              <w:rPr>
+                <w:b w:val="1"/>
+                <w:bCs w:val="1"/>
+                <w:sz w:val="18"/>
+                <w:szCs w:val="18"/>
+              </w:rPr>
+            </w:pPr>
+            <w:r>
+              <w:rPr>
+                <w:b w:val="1"/>
+                <w:bCs w:val="1"/>
+                <w:sz w:val="18"/>
+                <w:szCs w:val="18"/>
+                <w:rtl w:val="0"/>
+              </w:rPr>
+              <w:t xml:space="preserve">Up to ₹25,000</w:t>
+            </w:r>
+          </w:p>
+        </w:tc>
+        <w:tc>
+          <w:tcPr>
+            <w:gridSpan w:val="5"/>
+            <w:tcBorders>
+              <w:top w:color="000000" w:space="0" w:sz="4" w:val="single"/>
+              <w:left w:color="000000" w:space="0" w:sz="4" w:val="single"/>
+              <w:bottom w:color="000000" w:space="0" w:sz="4" w:val="single"/>
+              <w:right w:color="000000" w:space="0" w:sz="4" w:val="single"/>
+            </w:tcBorders>
+          </w:tcPr>
+          <w:p>
+            <w:pPr>
+              <w:widowControl w:val="0"/>
+              <w:spacing w:line="276" w:lineRule="auto"/>
+              <w:rPr>
+                <w:b w:val="1"/>
+                <w:bCs w:val="1"/>
+                <w:sz w:val="18"/>
+                <w:szCs w:val="18"/>
+              </w:rPr>
+            </w:pPr>
+            <w:r>
+              <w:rPr>
+                <w:rtl w:val="0"/>
+              </w:rPr>
+            </w:r>
+          </w:p>
+        </w:tc>
+      </w:tr>
+      <w:tr>
+        <w:trPr>
+          <w:cantSplit w:val="0"/>
+          <w:trHeight w:val="508" w:hRule="atLeast"/>
+          <w:tblHeader w:val="0"/>
+        </w:trPr>
+        <w:tc>
+          <w:tcPr>
+            <w:vMerge w:val="continue"/>
+            <w:tcBorders>
+              <w:top w:color="000000" w:space="0" w:sz="4" w:val="single"/>
+              <w:left w:color="000000" w:space="0" w:sz="4" w:val="single"/>
+              <w:bottom w:color="000000" w:space="0" w:sz="4" w:val="single"/>
+              <w:right w:color="000000" w:space="0" w:sz="7" w:val="single"/>
+            </w:tcBorders>
+          </w:tcPr>
+          <w:p>
+            <w:pPr>
+              <w:spacing w:after="0" w:before="0" w:line="240" w:lineRule="auto"/>
+              <w:ind w:left="0" w:firstLine="0"/>
+              <w:rPr>
+                <w:b w:val="1"/>
+                <w:bCs w:val="1"/>
+                <w:sz w:val="18"/>
+                <w:szCs w:val="18"/>
+              </w:rPr>
+            </w:pPr>
+            <w:r>
+              <w:rPr>
+                <w:rtl w:val="0"/>
+              </w:rPr>
+            </w:r>
+          </w:p>
+        </w:tc>
+        <w:tc>
+          <w:tcPr>
+            <w:gridSpan w:val="6"/>
+            <w:vMerge w:val="continue"/>
+            <w:tcBorders>
+              <w:top w:color="000000" w:space="0" w:sz="4" w:val="single"/>
+              <w:left w:color="000000" w:space="0" w:sz="7" w:val="single"/>
+              <w:bottom w:color="000000" w:space="0" w:sz="4" w:val="single"/>
+              <w:right w:color="000000" w:space="0" w:sz="4" w:val="single"/>
+            </w:tcBorders>
+          </w:tcPr>
+          <w:p>
+            <w:pPr>
+              <w:spacing w:after="0" w:before="0" w:line="240" w:lineRule="auto"/>
+              <w:ind w:left="0" w:firstLine="0"/>
+              <w:jc w:val="both"/>
+              <w:rPr>
+                <w:b w:val="1"/>
+                <w:bCs w:val="1"/>
+                <w:sz w:val="18"/>
+                <w:szCs w:val="18"/>
+              </w:rPr>
+            </w:pPr>
+            <w:r>
+              <w:rPr>
+                <w:rtl w:val="0"/>
+              </w:rPr>
+            </w:r>
+          </w:p>
+        </w:tc>
+        <w:tc>
+          <w:tcPr>
+            <w:gridSpan w:val="6"/>
+            <w:tcBorders>
+              <w:top w:color="000000" w:space="0" w:sz="4" w:val="single"/>
+              <w:left w:color="000000" w:space="0" w:sz="4" w:val="single"/>
+              <w:bottom w:color="000000" w:space="0" w:sz="4" w:val="single"/>
+              <w:right w:color="000000" w:space="0" w:sz="4" w:val="single"/>
+            </w:tcBorders>
+          </w:tcPr>
+          <w:p>
+            <w:pPr>
+              <w:spacing w:after="140" w:line="276" w:lineRule="auto"/>
+              <w:jc w:val="both"/>
+              <w:rPr>
+                <w:b w:val="1"/>
+                <w:bCs w:val="1"/>
+                <w:sz w:val="18"/>
+                <w:szCs w:val="18"/>
+              </w:rPr>
+            </w:pPr>
+            <w:r>
+              <w:rPr>
+                <w:b w:val="1"/>
+                <w:bCs w:val="1"/>
+                <w:sz w:val="18"/>
+                <w:szCs w:val="18"/>
+                <w:rtl w:val="0"/>
+              </w:rPr>
+              <w:t xml:space="preserve">₹25,001 - ₹50,000</w:t>
+            </w:r>
+          </w:p>
+        </w:tc>
+        <w:tc>
+          <w:tcPr>
+            <w:gridSpan w:val="5"/>
+            <w:tcBorders>
+              <w:top w:color="000000" w:space="0" w:sz="4" w:val="single"/>
+              <w:left w:color="000000" w:space="0" w:sz="4" w:val="single"/>
+              <w:bottom w:color="000000" w:space="0" w:sz="4" w:val="single"/>
+              <w:right w:color="000000" w:space="0" w:sz="4" w:val="single"/>
+            </w:tcBorders>
+          </w:tcPr>
+          <w:p>
+            <w:pPr>
+              <w:widowControl w:val="0"/>
+              <w:spacing w:line="276" w:lineRule="auto"/>
+              <w:rPr>
+                <w:b w:val="1"/>
+                <w:bCs w:val="1"/>
+                <w:sz w:val="18"/>
+                <w:szCs w:val="18"/>
+              </w:rPr>
+            </w:pPr>
+            <w:r>
+              <w:rPr>
+                <w:rtl w:val="0"/>
+              </w:rPr>
+            </w:r>
+          </w:p>
+        </w:tc>
+      </w:tr>
+      <w:tr>
+        <w:trPr>
+          <w:cantSplit w:val="0"/>
+          <w:trHeight w:val="508" w:hRule="atLeast"/>
+          <w:tblHeader w:val="0"/>
+        </w:trPr>
+        <w:tc>
+          <w:tcPr>
+            <w:vMerge w:val="continue"/>
+            <w:tcBorders>
+              <w:top w:color="000000" w:space="0" w:sz="4" w:val="single"/>
+              <w:left w:color="000000" w:space="0" w:sz="4" w:val="single"/>
+              <w:bottom w:color="000000" w:space="0" w:sz="4" w:val="single"/>
+              <w:right w:color="000000" w:space="0" w:sz="7" w:val="single"/>
+            </w:tcBorders>
+          </w:tcPr>
+          <w:p>
+            <w:pPr>
+              <w:spacing w:after="0" w:before="0" w:line="240" w:lineRule="auto"/>
+              <w:ind w:left="0" w:firstLine="0"/>
+              <w:rPr>
+                <w:b w:val="1"/>
+                <w:bCs w:val="1"/>
+                <w:sz w:val="18"/>
+                <w:szCs w:val="18"/>
+              </w:rPr>
+            </w:pPr>
+            <w:r>
+              <w:rPr>
+                <w:rtl w:val="0"/>
+              </w:rPr>
+            </w:r>
+          </w:p>
+        </w:tc>
+        <w:tc>
+          <w:tcPr>
+            <w:gridSpan w:val="6"/>
+            <w:vMerge w:val="continue"/>
+            <w:tcBorders>
+              <w:top w:color="000000" w:space="0" w:sz="4" w:val="single"/>
+              <w:left w:color="000000" w:space="0" w:sz="7" w:val="single"/>
+              <w:bottom w:color="000000" w:space="0" w:sz="4" w:val="single"/>
+              <w:right w:color="000000" w:space="0" w:sz="4" w:val="single"/>
+            </w:tcBorders>
+          </w:tcPr>
+          <w:p>
+            <w:pPr>
+              <w:spacing w:after="0" w:before="0" w:line="240" w:lineRule="auto"/>
+              <w:ind w:left="0" w:firstLine="0"/>
+              <w:jc w:val="both"/>
+              <w:rPr>
+                <w:b w:val="1"/>
+                <w:bCs w:val="1"/>
+                <w:sz w:val="18"/>
+                <w:szCs w:val="18"/>
+              </w:rPr>
+            </w:pPr>
+            <w:r>
+              <w:rPr>
+                <w:rtl w:val="0"/>
+              </w:rPr>
+            </w:r>
+          </w:p>
+        </w:tc>
+        <w:tc>
+          <w:tcPr>
+            <w:gridSpan w:val="6"/>
+            <w:tcBorders>
+              <w:top w:color="000000" w:space="0" w:sz="4" w:val="single"/>
+              <w:left w:color="000000" w:space="0" w:sz="4" w:val="single"/>
+              <w:bottom w:color="000000" w:space="0" w:sz="4" w:val="single"/>
+              <w:right w:color="000000" w:space="0" w:sz="4" w:val="single"/>
+            </w:tcBorders>
+          </w:tcPr>
+          <w:p>
+            <w:pPr>
+              <w:spacing w:after="140" w:line="276" w:lineRule="auto"/>
+              <w:jc w:val="both"/>
+              <w:rPr>
+                <w:b w:val="1"/>
+                <w:bCs w:val="1"/>
+                <w:sz w:val="18"/>
+                <w:szCs w:val="18"/>
+              </w:rPr>
+            </w:pPr>
+            <w:r>
+              <w:rPr>
+                <w:b w:val="1"/>
+                <w:bCs w:val="1"/>
+                <w:sz w:val="18"/>
+                <w:szCs w:val="18"/>
+                <w:rtl w:val="0"/>
+              </w:rPr>
+              <w:t xml:space="preserve">₹50,001 - ₹1,00,000</w:t>
+            </w:r>
+          </w:p>
+        </w:tc>
+        <w:tc>
+          <w:tcPr>
+            <w:gridSpan w:val="5"/>
+            <w:tcBorders>
+              <w:top w:color="000000" w:space="0" w:sz="4" w:val="single"/>
+              <w:left w:color="000000" w:space="0" w:sz="4" w:val="single"/>
+              <w:bottom w:color="000000" w:space="0" w:sz="4" w:val="single"/>
+              <w:right w:color="000000" w:space="0" w:sz="4" w:val="single"/>
+            </w:tcBorders>
+          </w:tcPr>
+          <w:p>
+            <w:pPr>
+              <w:widowControl w:val="0"/>
+              <w:spacing w:line="276" w:lineRule="auto"/>
+              <w:rPr>
+                <w:b w:val="1"/>
+                <w:bCs w:val="1"/>
+                <w:sz w:val="18"/>
+                <w:szCs w:val="18"/>
+              </w:rPr>
+            </w:pPr>
+            <w:r>
+              <w:rPr>
+                <w:rtl w:val="0"/>
+              </w:rPr>
+            </w:r>
+          </w:p>
+        </w:tc>
+      </w:tr>
+      <w:tr>
+        <w:trPr>
+          <w:cantSplit w:val="0"/>
+          <w:trHeight w:val="508" w:hRule="atLeast"/>
+          <w:tblHeader w:val="0"/>
+        </w:trPr>
+        <w:tc>
+          <w:tcPr>
+            <w:vMerge w:val="continue"/>
+            <w:tcBorders>
+              <w:top w:color="000000" w:space="0" w:sz="4" w:val="single"/>
+              <w:left w:color="000000" w:space="0" w:sz="4" w:val="single"/>
+              <w:bottom w:color="000000" w:space="0" w:sz="4" w:val="single"/>
+              <w:right w:color="000000" w:space="0" w:sz="7" w:val="single"/>
+            </w:tcBorders>
+          </w:tcPr>
+          <w:p>
+            <w:pPr>
+              <w:spacing w:after="0" w:before="0" w:line="240" w:lineRule="auto"/>
+              <w:ind w:left="0" w:firstLine="0"/>
+              <w:rPr>
+                <w:b w:val="1"/>
+                <w:bCs w:val="1"/>
+                <w:sz w:val="18"/>
+                <w:szCs w:val="18"/>
+              </w:rPr>
+            </w:pPr>
+            <w:r>
+              <w:rPr>
+                <w:rtl w:val="0"/>
+              </w:rPr>
+            </w:r>
+          </w:p>
+        </w:tc>
+        <w:tc>
+          <w:tcPr>
+            <w:gridSpan w:val="6"/>
+            <w:vMerge w:val="continue"/>
+            <w:tcBorders>
+              <w:top w:color="000000" w:space="0" w:sz="4" w:val="single"/>
+              <w:left w:color="000000" w:space="0" w:sz="7" w:val="single"/>
+              <w:bottom w:color="000000" w:space="0" w:sz="4" w:val="single"/>
+              <w:right w:color="000000" w:space="0" w:sz="4" w:val="single"/>
+            </w:tcBorders>
+          </w:tcPr>
+          <w:p>
+            <w:pPr>
+              <w:spacing w:after="0" w:before="0" w:line="240" w:lineRule="auto"/>
+              <w:ind w:left="0" w:firstLine="0"/>
+              <w:jc w:val="both"/>
+              <w:rPr>
+                <w:b w:val="1"/>
+                <w:bCs w:val="1"/>
+                <w:sz w:val="18"/>
+                <w:szCs w:val="18"/>
+              </w:rPr>
+            </w:pPr>
+            <w:r>
+              <w:rPr>
+                <w:rtl w:val="0"/>
+              </w:rPr>
+            </w:r>
+          </w:p>
+        </w:tc>
+        <w:tc>
+          <w:tcPr>
+            <w:gridSpan w:val="6"/>
+            <w:tcBorders>
+              <w:top w:color="000000" w:space="0" w:sz="4" w:val="single"/>
+              <w:left w:color="000000" w:space="0" w:sz="4" w:val="single"/>
+              <w:bottom w:color="000000" w:space="0" w:sz="4" w:val="single"/>
+              <w:right w:color="000000" w:space="0" w:sz="4" w:val="single"/>
+            </w:tcBorders>
+          </w:tcPr>
+          <w:p>
+            <w:pPr>
+              <w:spacing w:after="140" w:line="276" w:lineRule="auto"/>
+              <w:jc w:val="both"/>
+              <w:rPr>
+                <w:b w:val="1"/>
+                <w:bCs w:val="1"/>
+                <w:sz w:val="18"/>
+                <w:szCs w:val="18"/>
+              </w:rPr>
+            </w:pPr>
+            <w:r>
+              <w:rPr>
+                <w:b w:val="1"/>
+                <w:bCs w:val="1"/>
+                <w:sz w:val="18"/>
+                <w:szCs w:val="18"/>
+                <w:rtl w:val="0"/>
+              </w:rPr>
+              <w:t xml:space="preserve">₹1,00,001 - ₹2,50,000</w:t>
+            </w:r>
+          </w:p>
+        </w:tc>
+        <w:tc>
+          <w:tcPr>
+            <w:gridSpan w:val="5"/>
+            <w:tcBorders>
+              <w:top w:color="000000" w:space="0" w:sz="4" w:val="single"/>
+              <w:left w:color="000000" w:space="0" w:sz="4" w:val="single"/>
+              <w:bottom w:color="000000" w:space="0" w:sz="4" w:val="single"/>
+              <w:right w:color="000000" w:space="0" w:sz="4" w:val="single"/>
+            </w:tcBorders>
+          </w:tcPr>
+          <w:p>
+            <w:pPr>
+              <w:widowControl w:val="0"/>
+              <w:spacing w:line="276" w:lineRule="auto"/>
+              <w:rPr>
+                <w:b w:val="1"/>
+                <w:bCs w:val="1"/>
+                <w:sz w:val="18"/>
+                <w:szCs w:val="18"/>
+              </w:rPr>
+            </w:pPr>
+            <w:r>
+              <w:rPr>
+                <w:rtl w:val="0"/>
+              </w:rPr>
+            </w:r>
+          </w:p>
+        </w:tc>
+      </w:tr>
+      <w:tr>
+        <w:trPr>
+          <w:cantSplit w:val="0"/>
+          <w:trHeight w:val="508" w:hRule="atLeast"/>
+          <w:tblHeader w:val="0"/>
+        </w:trPr>
+        <w:tc>
+          <w:tcPr>
+            <w:vMerge w:val="continue"/>
+            <w:tcBorders>
+              <w:top w:color="000000" w:space="0" w:sz="4" w:val="single"/>
+              <w:left w:color="000000" w:space="0" w:sz="4" w:val="single"/>
+              <w:bottom w:color="000000" w:space="0" w:sz="4" w:val="single"/>
+              <w:right w:color="000000" w:space="0" w:sz="7" w:val="single"/>
+            </w:tcBorders>
+          </w:tcPr>
+          <w:p>
+            <w:pPr>
+              <w:spacing w:after="0" w:before="0" w:line="240" w:lineRule="auto"/>
+              <w:ind w:left="0" w:firstLine="0"/>
+              <w:rPr>
+                <w:b w:val="1"/>
+                <w:bCs w:val="1"/>
+                <w:sz w:val="18"/>
+                <w:szCs w:val="18"/>
+              </w:rPr>
+            </w:pPr>
+            <w:r>
+              <w:rPr>
+                <w:rtl w:val="0"/>
+              </w:rPr>
+            </w:r>
+          </w:p>
+        </w:tc>
+        <w:tc>
+          <w:tcPr>
+            <w:gridSpan w:val="6"/>
+            <w:vMerge w:val="continue"/>
+            <w:tcBorders>
+              <w:top w:color="000000" w:space="0" w:sz="4" w:val="single"/>
+              <w:left w:color="000000" w:space="0" w:sz="7" w:val="single"/>
+              <w:bottom w:color="000000" w:space="0" w:sz="4" w:val="single"/>
+              <w:right w:color="000000" w:space="0" w:sz="4" w:val="single"/>
+            </w:tcBorders>
+          </w:tcPr>
+          <w:p>
+            <w:pPr>
+              <w:spacing w:after="0" w:before="0" w:line="240" w:lineRule="auto"/>
+              <w:ind w:left="0" w:firstLine="0"/>
+              <w:jc w:val="both"/>
+              <w:rPr>
+                <w:b w:val="1"/>
+                <w:bCs w:val="1"/>
+                <w:sz w:val="18"/>
+                <w:szCs w:val="18"/>
+              </w:rPr>
+            </w:pPr>
+            <w:r>
+              <w:rPr>
+                <w:rtl w:val="0"/>
+              </w:rPr>
+            </w:r>
+          </w:p>
+        </w:tc>
+        <w:tc>
+          <w:tcPr>
+            <w:gridSpan w:val="6"/>
+            <w:tcBorders>
+              <w:top w:color="000000" w:space="0" w:sz="4" w:val="single"/>
+              <w:left w:color="000000" w:space="0" w:sz="4" w:val="single"/>
+              <w:bottom w:color="000000" w:space="0" w:sz="4" w:val="single"/>
+              <w:right w:color="000000" w:space="0" w:sz="4" w:val="single"/>
+            </w:tcBorders>
+          </w:tcPr>
+          <w:p>
+            <w:pPr>
+              <w:spacing w:after="140" w:line="276" w:lineRule="auto"/>
+              <w:jc w:val="both"/>
+              <w:rPr>
+                <w:b w:val="1"/>
+                <w:bCs w:val="1"/>
+                <w:sz w:val="18"/>
+                <w:szCs w:val="18"/>
+              </w:rPr>
+            </w:pPr>
+            <w:r>
+              <w:rPr>
+                <w:b w:val="1"/>
+                <w:bCs w:val="1"/>
+                <w:sz w:val="18"/>
+                <w:szCs w:val="18"/>
+                <w:rtl w:val="0"/>
+              </w:rPr>
+              <w:t xml:space="preserve">₹2,50,001 - ₹5,00,000</w:t>
+            </w:r>
+          </w:p>
+        </w:tc>
+        <w:tc>
+          <w:tcPr>
+            <w:gridSpan w:val="5"/>
+            <w:tcBorders>
+              <w:top w:color="000000" w:space="0" w:sz="4" w:val="single"/>
+              <w:left w:color="000000" w:space="0" w:sz="4" w:val="single"/>
+              <w:bottom w:color="000000" w:space="0" w:sz="4" w:val="single"/>
+              <w:right w:color="000000" w:space="0" w:sz="4" w:val="single"/>
+            </w:tcBorders>
+          </w:tcPr>
+          <w:p>
+            <w:pPr>
+              <w:widowControl w:val="0"/>
+              <w:spacing w:line="276" w:lineRule="auto"/>
+              <w:rPr>
+                <w:b w:val="1"/>
+                <w:bCs w:val="1"/>
+                <w:sz w:val="18"/>
+                <w:szCs w:val="18"/>
+              </w:rPr>
+            </w:pPr>
+            <w:r>
+              <w:rPr>
+                <w:rtl w:val="0"/>
+              </w:rPr>
+            </w:r>
+          </w:p>
+        </w:tc>
+      </w:tr>
+      <w:tr>
+        <w:trPr>
+          <w:cantSplit w:val="0"/>
+          <w:trHeight w:val="508" w:hRule="atLeast"/>
+          <w:tblHeader w:val="0"/>
+        </w:trPr>
+        <w:tc>
+          <w:tcPr>
+            <w:vMerge w:val="continue"/>
+            <w:tcBorders>
+              <w:top w:color="000000" w:space="0" w:sz="4" w:val="single"/>
+              <w:left w:color="000000" w:space="0" w:sz="4" w:val="single"/>
+              <w:bottom w:color="000000" w:space="0" w:sz="4" w:val="single"/>
+              <w:right w:color="000000" w:space="0" w:sz="7" w:val="single"/>
+            </w:tcBorders>
+          </w:tcPr>
+          <w:p>
+            <w:pPr>
+              <w:spacing w:after="0" w:before="0" w:line="240" w:lineRule="auto"/>
+              <w:ind w:left="0" w:firstLine="0"/>
+              <w:rPr>
+                <w:b w:val="1"/>
+                <w:bCs w:val="1"/>
+                <w:sz w:val="18"/>
+                <w:szCs w:val="18"/>
+              </w:rPr>
+            </w:pPr>
+            <w:r>
+              <w:rPr>
+                <w:rtl w:val="0"/>
+              </w:rPr>
+            </w:r>
+          </w:p>
+        </w:tc>
+        <w:tc>
+          <w:tcPr>
+            <w:gridSpan w:val="6"/>
+            <w:vMerge w:val="continue"/>
+            <w:tcBorders>
+              <w:top w:color="000000" w:space="0" w:sz="4" w:val="single"/>
+              <w:left w:color="000000" w:space="0" w:sz="7" w:val="single"/>
+              <w:bottom w:color="000000" w:space="0" w:sz="4" w:val="single"/>
+              <w:right w:color="000000" w:space="0" w:sz="4" w:val="single"/>
+            </w:tcBorders>
+          </w:tcPr>
+          <w:p>
+            <w:pPr>
+              <w:spacing w:after="0" w:before="0" w:line="240" w:lineRule="auto"/>
+              <w:ind w:left="0" w:firstLine="0"/>
+              <w:jc w:val="both"/>
+              <w:rPr>
+                <w:b w:val="1"/>
+                <w:bCs w:val="1"/>
+                <w:sz w:val="18"/>
+                <w:szCs w:val="18"/>
+              </w:rPr>
+            </w:pPr>
+            <w:r>
+              <w:rPr>
+                <w:rtl w:val="0"/>
+              </w:rPr>
+            </w:r>
+          </w:p>
+        </w:tc>
+        <w:tc>
+          <w:tcPr>
+            <w:gridSpan w:val="6"/>
+            <w:tcBorders>
+              <w:top w:color="000000" w:space="0" w:sz="4" w:val="single"/>
+              <w:left w:color="000000" w:space="0" w:sz="4" w:val="single"/>
+              <w:bottom w:color="000000" w:space="0" w:sz="4" w:val="single"/>
+              <w:right w:color="000000" w:space="0" w:sz="4" w:val="single"/>
+            </w:tcBorders>
+          </w:tcPr>
+          <w:p>
+            <w:pPr>
+              <w:spacing w:after="140" w:line="276" w:lineRule="auto"/>
+              <w:jc w:val="both"/>
+              <w:rPr>
+                <w:b w:val="1"/>
+                <w:bCs w:val="1"/>
+                <w:sz w:val="18"/>
+                <w:szCs w:val="18"/>
+              </w:rPr>
+            </w:pPr>
+            <w:r>
+              <w:rPr>
+                <w:b w:val="1"/>
+                <w:bCs w:val="1"/>
+                <w:sz w:val="18"/>
+                <w:szCs w:val="18"/>
+                <w:rtl w:val="0"/>
+              </w:rPr>
+              <w:t xml:space="preserve">₹5,00,001 - ₹10,00,000</w:t>
+            </w:r>
+          </w:p>
+        </w:tc>
+        <w:tc>
+          <w:tcPr>
+            <w:gridSpan w:val="5"/>
+            <w:tcBorders>
+              <w:top w:color="000000" w:space="0" w:sz="4" w:val="single"/>
+              <w:left w:color="000000" w:space="0" w:sz="4" w:val="single"/>
+              <w:bottom w:color="000000" w:space="0" w:sz="4" w:val="single"/>
+              <w:right w:color="000000" w:space="0" w:sz="4" w:val="single"/>
+            </w:tcBorders>
+          </w:tcPr>
+          <w:p>
+            <w:pPr>
+              <w:widowControl w:val="0"/>
+              <w:spacing w:line="276" w:lineRule="auto"/>
+              <w:rPr>
+                <w:b w:val="1"/>
+                <w:bCs w:val="1"/>
+                <w:sz w:val="18"/>
+                <w:szCs w:val="18"/>
+              </w:rPr>
+            </w:pPr>
+            <w:r>
+              <w:rPr>
+                <w:rtl w:val="0"/>
+              </w:rPr>
+            </w:r>
+          </w:p>
+        </w:tc>
+      </w:tr>
+      <w:tr>
+        <w:trPr>
+          <w:cantSplit w:val="0"/>
+          <w:trHeight w:val="508" w:hRule="atLeast"/>
+          <w:tblHeader w:val="0"/>
+        </w:trPr>
+        <w:tc>
+          <w:tcPr>
+            <w:vMerge w:val="continue"/>
+            <w:tcBorders>
+              <w:top w:color="000000" w:space="0" w:sz="4" w:val="single"/>
+              <w:left w:color="000000" w:space="0" w:sz="4" w:val="single"/>
+              <w:bottom w:color="000000" w:space="0" w:sz="4" w:val="single"/>
+              <w:right w:color="000000" w:space="0" w:sz="7" w:val="single"/>
+            </w:tcBorders>
+          </w:tcPr>
+          <w:p>
+            <w:pPr>
+              <w:spacing w:after="0" w:before="0" w:line="240" w:lineRule="auto"/>
+              <w:ind w:left="0" w:firstLine="0"/>
+              <w:rPr>
+                <w:b w:val="1"/>
+                <w:bCs w:val="1"/>
+                <w:sz w:val="18"/>
+                <w:szCs w:val="18"/>
+              </w:rPr>
+            </w:pPr>
+            <w:r>
+              <w:rPr>
+                <w:rtl w:val="0"/>
+              </w:rPr>
+            </w:r>
+          </w:p>
+        </w:tc>
+        <w:tc>
+          <w:tcPr>
+            <w:gridSpan w:val="6"/>
+            <w:vMerge w:val="continue"/>
+            <w:tcBorders>
+              <w:top w:color="000000" w:space="0" w:sz="4" w:val="single"/>
+              <w:left w:color="000000" w:space="0" w:sz="7" w:val="single"/>
+              <w:bottom w:color="000000" w:space="0" w:sz="4" w:val="single"/>
+              <w:right w:color="000000" w:space="0" w:sz="4" w:val="single"/>
+            </w:tcBorders>
+          </w:tcPr>
+          <w:p>
+            <w:pPr>
+              <w:spacing w:after="0" w:before="0" w:line="240" w:lineRule="auto"/>
+              <w:ind w:left="0" w:firstLine="0"/>
+              <w:jc w:val="both"/>
+              <w:rPr>
+                <w:b w:val="1"/>
+                <w:bCs w:val="1"/>
+                <w:sz w:val="18"/>
+                <w:szCs w:val="18"/>
+              </w:rPr>
+            </w:pPr>
+            <w:r>
+              <w:rPr>
+                <w:rtl w:val="0"/>
+              </w:rPr>
+            </w:r>
+          </w:p>
+        </w:tc>
+        <w:tc>
+          <w:tcPr>
+            <w:gridSpan w:val="6"/>
+            <w:tcBorders>
+              <w:top w:color="000000" w:space="0" w:sz="4" w:val="single"/>
+              <w:left w:color="000000" w:space="0" w:sz="4" w:val="single"/>
+              <w:bottom w:color="000000" w:space="0" w:sz="4" w:val="single"/>
+              <w:right w:color="000000" w:space="0" w:sz="4" w:val="single"/>
+            </w:tcBorders>
+          </w:tcPr>
+          <w:p>
+            <w:pPr>
+              <w:spacing w:after="140" w:line="276" w:lineRule="auto"/>
+              <w:jc w:val="both"/>
+              <w:rPr>
+                <w:b w:val="1"/>
+                <w:bCs w:val="1"/>
+                <w:sz w:val="18"/>
+                <w:szCs w:val="18"/>
+              </w:rPr>
+            </w:pPr>
+            <w:r>
+              <w:rPr>
+                <w:b w:val="1"/>
+                <w:bCs w:val="1"/>
+                <w:sz w:val="18"/>
+                <w:szCs w:val="18"/>
+                <w:rtl w:val="0"/>
+              </w:rPr>
+              <w:t xml:space="preserve">₹10,00,001 - ₹25,00,000</w:t>
+            </w:r>
+          </w:p>
+        </w:tc>
+        <w:tc>
+          <w:tcPr>
+            <w:gridSpan w:val="5"/>
+            <w:tcBorders>
+              <w:top w:color="000000" w:space="0" w:sz="4" w:val="single"/>
+              <w:left w:color="000000" w:space="0" w:sz="4" w:val="single"/>
+              <w:bottom w:color="000000" w:space="0" w:sz="4" w:val="single"/>
+              <w:right w:color="000000" w:space="0" w:sz="4" w:val="single"/>
+            </w:tcBorders>
+          </w:tcPr>
+          <w:p>
+            <w:pPr>
+              <w:widowControl w:val="0"/>
+              <w:spacing w:line="276" w:lineRule="auto"/>
+              <w:rPr>
+                <w:b w:val="1"/>
+                <w:bCs w:val="1"/>
+                <w:sz w:val="18"/>
+                <w:szCs w:val="18"/>
+              </w:rPr>
+            </w:pPr>
+            <w:r>
+              <w:rPr>
+                <w:rtl w:val="0"/>
+              </w:rPr>
+            </w:r>
+          </w:p>
+        </w:tc>
+      </w:tr>
+      <w:tr>
+        <w:trPr>
+          <w:cantSplit w:val="0"/>
+          <w:trHeight w:val="508" w:hRule="atLeast"/>
+          <w:tblHeader w:val="0"/>
+        </w:trPr>
+        <w:tc>
+          <w:tcPr>
+            <w:vMerge w:val="continue"/>
+            <w:tcBorders>
+              <w:top w:color="000000" w:space="0" w:sz="4" w:val="single"/>
+              <w:left w:color="000000" w:space="0" w:sz="4" w:val="single"/>
+              <w:bottom w:color="000000" w:space="0" w:sz="4" w:val="single"/>
+              <w:right w:color="000000" w:space="0" w:sz="7" w:val="single"/>
+            </w:tcBorders>
+          </w:tcPr>
+          <w:p>
+            <w:pPr>
+              <w:spacing w:after="0" w:before="0" w:line="240" w:lineRule="auto"/>
+              <w:ind w:left="0" w:firstLine="0"/>
+              <w:rPr>
+                <w:b w:val="1"/>
+                <w:bCs w:val="1"/>
+                <w:sz w:val="18"/>
+                <w:szCs w:val="18"/>
+              </w:rPr>
+            </w:pPr>
+            <w:r>
+              <w:rPr>
+                <w:rtl w:val="0"/>
+              </w:rPr>
+            </w:r>
+          </w:p>
+        </w:tc>
+        <w:tc>
+          <w:tcPr>
+            <w:gridSpan w:val="6"/>
+            <w:vMerge w:val="continue"/>
+            <w:tcBorders>
+              <w:top w:color="000000" w:space="0" w:sz="4" w:val="single"/>
+              <w:left w:color="000000" w:space="0" w:sz="7" w:val="single"/>
+              <w:bottom w:color="000000" w:space="0" w:sz="4" w:val="single"/>
+              <w:right w:color="000000" w:space="0" w:sz="4" w:val="single"/>
+            </w:tcBorders>
+          </w:tcPr>
+          <w:p>
+            <w:pPr>
+              <w:spacing w:after="0" w:before="0" w:line="240" w:lineRule="auto"/>
+              <w:ind w:left="0" w:firstLine="0"/>
+              <w:jc w:val="both"/>
+              <w:rPr>
+                <w:b w:val="1"/>
+                <w:bCs w:val="1"/>
+                <w:sz w:val="18"/>
+                <w:szCs w:val="18"/>
+              </w:rPr>
+            </w:pPr>
+            <w:r>
+              <w:rPr>
+                <w:rtl w:val="0"/>
+              </w:rPr>
+            </w:r>
+          </w:p>
+        </w:tc>
+        <w:tc>
+          <w:tcPr>
+            <w:gridSpan w:val="6"/>
+            <w:tcBorders>
+              <w:top w:color="000000" w:space="0" w:sz="4" w:val="single"/>
+              <w:left w:color="000000" w:space="0" w:sz="4" w:val="single"/>
+              <w:bottom w:color="000000" w:space="0" w:sz="4" w:val="single"/>
+              <w:right w:color="000000" w:space="0" w:sz="4" w:val="single"/>
+            </w:tcBorders>
+          </w:tcPr>
+          <w:p>
+            <w:pPr>
+              <w:spacing w:after="140" w:line="276" w:lineRule="auto"/>
+              <w:jc w:val="both"/>
+              <w:rPr>
+                <w:b w:val="1"/>
+                <w:bCs w:val="1"/>
+                <w:sz w:val="18"/>
+                <w:szCs w:val="18"/>
+              </w:rPr>
+            </w:pPr>
+            <w:r>
+              <w:rPr>
+                <w:b w:val="1"/>
+                <w:bCs w:val="1"/>
+                <w:sz w:val="18"/>
+                <w:szCs w:val="18"/>
+                <w:rtl w:val="0"/>
+              </w:rPr>
+              <w:t xml:space="preserve">₹25,00,001 - ₹50,00,000</w:t>
+            </w:r>
+          </w:p>
+        </w:tc>
+        <w:tc>
+          <w:tcPr>
+            <w:gridSpan w:val="5"/>
+            <w:tcBorders>
+              <w:top w:color="000000" w:space="0" w:sz="4" w:val="single"/>
+              <w:left w:color="000000" w:space="0" w:sz="4" w:val="single"/>
+              <w:bottom w:color="000000" w:space="0" w:sz="4" w:val="single"/>
+              <w:right w:color="000000" w:space="0" w:sz="4" w:val="single"/>
+            </w:tcBorders>
+          </w:tcPr>
+          <w:p>
+            <w:pPr>
+              <w:widowControl w:val="0"/>
+              <w:spacing w:line="276" w:lineRule="auto"/>
+              <w:rPr>
+                <w:b w:val="1"/>
+                <w:bCs w:val="1"/>
+                <w:sz w:val="18"/>
+                <w:szCs w:val="18"/>
+              </w:rPr>
+            </w:pPr>
+            <w:r>
+              <w:rPr>
+                <w:rtl w:val="0"/>
+              </w:rPr>
+            </w:r>
+          </w:p>
+        </w:tc>
+      </w:tr>
+      <w:tr>
+        <w:trPr>
+          <w:cantSplit w:val="0"/>
+          <w:trHeight w:val="508" w:hRule="atLeast"/>
+          <w:tblHeader w:val="0"/>
+        </w:trPr>
+        <w:tc>
+          <w:tcPr>
+            <w:vMerge w:val="continue"/>
+            <w:tcBorders>
+              <w:top w:color="000000" w:space="0" w:sz="4" w:val="single"/>
+              <w:left w:color="000000" w:space="0" w:sz="4" w:val="single"/>
+              <w:bottom w:color="000000" w:space="0" w:sz="4" w:val="single"/>
+              <w:right w:color="000000" w:space="0" w:sz="7" w:val="single"/>
+            </w:tcBorders>
+          </w:tcPr>
+          <w:p>
+            <w:pPr>
+              <w:spacing w:after="0" w:before="0" w:line="240" w:lineRule="auto"/>
+              <w:ind w:left="0" w:firstLine="0"/>
+              <w:rPr>
+                <w:b w:val="1"/>
+                <w:bCs w:val="1"/>
+                <w:sz w:val="18"/>
+                <w:szCs w:val="18"/>
+              </w:rPr>
+            </w:pPr>
+            <w:r>
+              <w:rPr>
+                <w:rtl w:val="0"/>
+              </w:rPr>
+            </w:r>
+          </w:p>
+        </w:tc>
+        <w:tc>
+          <w:tcPr>
+            <w:gridSpan w:val="6"/>
+            <w:vMerge w:val="continue"/>
+            <w:tcBorders>
+              <w:top w:color="000000" w:space="0" w:sz="4" w:val="single"/>
+              <w:left w:color="000000" w:space="0" w:sz="7" w:val="single"/>
+              <w:bottom w:color="000000" w:space="0" w:sz="4" w:val="single"/>
+              <w:right w:color="000000" w:space="0" w:sz="4" w:val="single"/>
+            </w:tcBorders>
+          </w:tcPr>
+          <w:p>
+            <w:pPr>
+              <w:spacing w:after="0" w:before="0" w:line="240" w:lineRule="auto"/>
+              <w:ind w:left="0" w:firstLine="0"/>
+              <w:jc w:val="both"/>
+              <w:rPr>
+                <w:b w:val="1"/>
+                <w:bCs w:val="1"/>
+                <w:sz w:val="18"/>
+                <w:szCs w:val="18"/>
+              </w:rPr>
+            </w:pPr>
+            <w:r>
+              <w:rPr>
+                <w:rtl w:val="0"/>
+              </w:rPr>
+            </w:r>
+          </w:p>
+        </w:tc>
+        <w:tc>
+          <w:tcPr>
+            <w:gridSpan w:val="6"/>
+            <w:tcBorders>
+              <w:top w:color="000000" w:space="0" w:sz="4" w:val="single"/>
+              <w:left w:color="000000" w:space="0" w:sz="4" w:val="single"/>
+              <w:bottom w:color="000000" w:space="0" w:sz="4" w:val="single"/>
+              <w:right w:color="000000" w:space="0" w:sz="4" w:val="single"/>
+            </w:tcBorders>
+          </w:tcPr>
+          <w:p>
+            <w:pPr>
+              <w:spacing w:after="140" w:line="276" w:lineRule="auto"/>
+              <w:jc w:val="both"/>
+              <w:rPr>
+                <w:b w:val="1"/>
+                <w:bCs w:val="1"/>
+                <w:sz w:val="18"/>
+                <w:szCs w:val="18"/>
+              </w:rPr>
+            </w:pPr>
+            <w:r>
+              <w:rPr>
+                <w:b w:val="1"/>
+                <w:bCs w:val="1"/>
+                <w:sz w:val="18"/>
+                <w:szCs w:val="18"/>
+                <w:rtl w:val="0"/>
+              </w:rPr>
+              <w:t xml:space="preserve">₹50,00,001 - ₹1,00,00,000</w:t>
+            </w:r>
+          </w:p>
+        </w:tc>
+        <w:tc>
+          <w:tcPr>
+            <w:gridSpan w:val="5"/>
+            <w:tcBorders>
+              <w:top w:color="000000" w:space="0" w:sz="4" w:val="single"/>
+              <w:left w:color="000000" w:space="0" w:sz="4" w:val="single"/>
+              <w:bottom w:color="000000" w:space="0" w:sz="4" w:val="single"/>
+              <w:right w:color="000000" w:space="0" w:sz="4" w:val="single"/>
+            </w:tcBorders>
+          </w:tcPr>
+          <w:p>
+            <w:pPr>
+              <w:widowControl w:val="0"/>
+              <w:spacing w:line="276" w:lineRule="auto"/>
+              <w:rPr>
+                <w:b w:val="1"/>
+                <w:bCs w:val="1"/>
+                <w:sz w:val="18"/>
+                <w:szCs w:val="18"/>
+              </w:rPr>
+            </w:pPr>
+            <w:r>
+              <w:rPr>
+                <w:rtl w:val="0"/>
+              </w:rPr>
+            </w:r>
+          </w:p>
+        </w:tc>
+      </w:tr>
+      <w:tr>
+        <w:trPr>
+          <w:cantSplit w:val="0"/>
+          <w:trHeight w:val="508" w:hRule="atLeast"/>
+          <w:tblHeader w:val="0"/>
+        </w:trPr>
+        <w:tc>
+          <w:tcPr>
+            <w:vMerge w:val="continue"/>
+            <w:tcBorders>
+              <w:top w:color="000000" w:space="0" w:sz="4" w:val="single"/>
+              <w:left w:color="000000" w:space="0" w:sz="4" w:val="single"/>
+              <w:bottom w:color="000000" w:space="0" w:sz="4" w:val="single"/>
+              <w:right w:color="000000" w:space="0" w:sz="7" w:val="single"/>
+            </w:tcBorders>
+          </w:tcPr>
+          <w:p>
+            <w:pPr>
+              <w:spacing w:after="0" w:before="0" w:line="240" w:lineRule="auto"/>
+              <w:ind w:left="0" w:firstLine="0"/>
+              <w:rPr>
+                <w:b w:val="1"/>
+                <w:bCs w:val="1"/>
+                <w:sz w:val="18"/>
+                <w:szCs w:val="18"/>
+              </w:rPr>
+            </w:pPr>
+            <w:r>
+              <w:rPr>
+                <w:rtl w:val="0"/>
+              </w:rPr>
+            </w:r>
+          </w:p>
+        </w:tc>
+        <w:tc>
+          <w:tcPr>
+            <w:gridSpan w:val="6"/>
+            <w:vMerge w:val="continue"/>
+            <w:tcBorders>
+              <w:top w:color="000000" w:space="0" w:sz="4" w:val="single"/>
+              <w:left w:color="000000" w:space="0" w:sz="7" w:val="single"/>
+              <w:bottom w:color="000000" w:space="0" w:sz="4" w:val="single"/>
+              <w:right w:color="000000" w:space="0" w:sz="4" w:val="single"/>
+            </w:tcBorders>
+          </w:tcPr>
+          <w:p>
+            <w:pPr>
+              <w:spacing w:after="0" w:before="0" w:line="240" w:lineRule="auto"/>
+              <w:ind w:left="0" w:firstLine="0"/>
+              <w:jc w:val="both"/>
+              <w:rPr>
+                <w:b w:val="1"/>
+                <w:bCs w:val="1"/>
+                <w:sz w:val="18"/>
+                <w:szCs w:val="18"/>
+              </w:rPr>
+            </w:pPr>
+            <w:r>
+              <w:rPr>
+                <w:rtl w:val="0"/>
+              </w:rPr>
+            </w:r>
+          </w:p>
+        </w:tc>
+        <w:tc>
+          <w:tcPr>
+            <w:gridSpan w:val="6"/>
+            <w:tcBorders>
+              <w:top w:color="000000" w:space="0" w:sz="4" w:val="single"/>
+              <w:left w:color="000000" w:space="0" w:sz="4" w:val="single"/>
+              <w:bottom w:color="000000" w:space="0" w:sz="4" w:val="single"/>
+              <w:right w:color="000000" w:space="0" w:sz="4" w:val="single"/>
+            </w:tcBorders>
+          </w:tcPr>
+          <w:p>
+            <w:pPr>
+              <w:spacing w:after="140" w:line="276" w:lineRule="auto"/>
+              <w:jc w:val="both"/>
+              <w:rPr>
+                <w:b w:val="1"/>
+                <w:bCs w:val="1"/>
+                <w:sz w:val="18"/>
+                <w:szCs w:val="18"/>
+              </w:rPr>
+            </w:pPr>
+            <w:r>
+              <w:rPr>
+                <w:b w:val="1"/>
+                <w:bCs w:val="1"/>
+                <w:sz w:val="18"/>
+                <w:szCs w:val="18"/>
+                <w:rtl w:val="0"/>
+              </w:rPr>
+              <w:t xml:space="preserve">More than ₹1,00,00,000</w:t>
+            </w:r>
+          </w:p>
+        </w:tc>
+        <w:tc>
+          <w:tcPr>
+            <w:gridSpan w:val="5"/>
+            <w:tcBorders>
+              <w:top w:color="000000" w:space="0" w:sz="4" w:val="single"/>
+              <w:left w:color="000000" w:space="0" w:sz="4" w:val="single"/>
+              <w:bottom w:color="000000" w:space="0" w:sz="4" w:val="single"/>
+              <w:right w:color="000000" w:space="0" w:sz="4" w:val="single"/>
+            </w:tcBorders>
+          </w:tcPr>
+          <w:p>
+            <w:pPr>
+              <w:widowControl w:val="0"/>
+              <w:spacing w:line="276" w:lineRule="auto"/>
+              <w:rPr>
+                <w:b w:val="1"/>
+                <w:bCs w:val="1"/>
+                <w:sz w:val="18"/>
+                <w:szCs w:val="18"/>
+              </w:rPr>
+            </w:pPr>
+            <w:r>
+              <w:rPr>
+                <w:rtl w:val="0"/>
+              </w:rPr>
+            </w:r>
+          </w:p>
+        </w:tc>
+      </w:tr>
+      <w:tr>
+        <w:trPr>
+          <w:cantSplit w:val="0"/>
+          <w:trHeight w:val="508" w:hRule="atLeast"/>
+          <w:tblHeader w:val="0"/>
+        </w:trPr>
+        <w:tc>
+          <w:tcPr>
+            <w:vMerge w:val="continue"/>
+            <w:tcBorders>
+              <w:top w:color="000000" w:space="0" w:sz="4" w:val="single"/>
+              <w:left w:color="000000" w:space="0" w:sz="4" w:val="single"/>
+              <w:bottom w:color="000000" w:space="0" w:sz="4" w:val="single"/>
+              <w:right w:color="000000" w:space="0" w:sz="7" w:val="single"/>
+            </w:tcBorders>
+          </w:tcPr>
+          <w:p>
+            <w:pPr>
+              <w:spacing w:after="0" w:before="0" w:line="240" w:lineRule="auto"/>
+              <w:ind w:left="0" w:firstLine="0"/>
+              <w:rPr>
+                <w:b w:val="1"/>
+                <w:bCs w:val="1"/>
+                <w:sz w:val="18"/>
+                <w:szCs w:val="18"/>
+              </w:rPr>
+            </w:pPr>
+            <w:r>
+              <w:rPr>
+                <w:rtl w:val="0"/>
+              </w:rPr>
+            </w:r>
+          </w:p>
+        </w:tc>
+        <w:tc>
+          <w:tcPr>
+            <w:gridSpan w:val="6"/>
+            <w:vMerge w:val="continue"/>
+            <w:tcBorders>
+              <w:top w:color="000000" w:space="0" w:sz="4" w:val="single"/>
+              <w:left w:color="000000" w:space="0" w:sz="7" w:val="single"/>
+              <w:bottom w:color="000000" w:space="0" w:sz="4" w:val="single"/>
+              <w:right w:color="000000" w:space="0" w:sz="4" w:val="single"/>
+            </w:tcBorders>
+          </w:tcPr>
+          <w:p>
+            <w:pPr>
+              <w:spacing w:after="0" w:before="0" w:line="240" w:lineRule="auto"/>
+              <w:ind w:left="0" w:firstLine="0"/>
+              <w:jc w:val="both"/>
+              <w:rPr>
+                <w:b w:val="1"/>
+                <w:bCs w:val="1"/>
+                <w:sz w:val="18"/>
+                <w:szCs w:val="18"/>
+              </w:rPr>
+            </w:pPr>
+            <w:r>
+              <w:rPr>
+                <w:rtl w:val="0"/>
+              </w:rPr>
+            </w:r>
+          </w:p>
+        </w:tc>
+        <w:tc>
+          <w:tcPr>
+            <w:gridSpan w:val="11"/>
+            <w:tcBorders>
+              <w:top w:color="000000" w:space="0" w:sz="4" w:val="single"/>
+              <w:left w:color="000000" w:space="0" w:sz="4" w:val="single"/>
+              <w:bottom w:color="000000" w:space="0" w:sz="4" w:val="single"/>
+              <w:right w:color="000000" w:space="0" w:sz="4" w:val="single"/>
+            </w:tcBorders>
+          </w:tcPr>
+          <w:p>
+            <w:pPr>
+              <w:spacing w:after="140" w:line="276" w:lineRule="auto"/>
+              <w:jc w:val="both"/>
+              <w:rPr>
+                <w:sz w:val="18"/>
+                <w:szCs w:val="18"/>
+              </w:rPr>
+            </w:pPr>
+            <w:r>
+              <w:rPr>
+                <w:sz w:val="18"/>
+                <w:szCs w:val="18"/>
+                <w:rtl w:val="0"/>
+              </w:rPr>
+              <w:t xml:space="preserve">Notwithstanding anything contained herein, the Lender shall, subject to Applicable Law, have the right to revise the Penal Charges specified in the Facility Documents.</w:t>
+            </w:r>
+          </w:p>
+          <w:p>
+            <w:pPr>
+              <w:spacing w:after="140" w:line="276" w:lineRule="auto"/>
+              <w:jc w:val="both"/>
+              <w:rPr>
+                <w:b w:val="1"/>
+                <w:bCs w:val="1"/>
+                <w:sz w:val="18"/>
+                <w:szCs w:val="18"/>
+              </w:rPr>
+            </w:pPr>
+            <w:r>
+              <w:rPr>
+                <w:sz w:val="18"/>
+                <w:szCs w:val="18"/>
+                <w:rtl w:val="0"/>
+              </w:rPr>
+              <w:t xml:space="preserve">The Lender shall give the Borrower(s) prior written notice of such revision, and the revised Penal Charges shall apply only to delays in the payment of any Outstanding Due occurring on or after the date of such notice</w:t>
+            </w:r>
             <w:r>
               <w:rPr>
                 <w:rtl w:val="0"/>
@@ -4755,7 +6212,7 @@
                 <w:szCs w:val="18"/>
                 <w:rtl w:val="0"/>
               </w:rPr>
-              <w:t xml:space="preserve">Clause 32 from the general terms &amp; conditions of loan agreement</w:t>
+              <w:t xml:space="preserve">Clause 31 from the general terms &amp; conditions of loan agreement</w:t>
             </w:r>
           </w:p>
         </w:tc>
@@ -4845,7 +6302,7 @@
                 <w:szCs w:val="18"/>
                 <w:rtl w:val="0"/>
               </w:rPr>
-              <w:t xml:space="preserve">Clause 31 from the general terms &amp; conditions of loan agreement</w:t>
+              <w:t xml:space="preserve">Clause 30 from the general terms &amp; conditions of loan agreement</w:t>
             </w:r>
           </w:p>
         </w:tc>
@@ -5041,15 +6498,36 @@
               <w:br w:type="textWrapping"/>
               <w:t xml:space="preserve">Address: {{kfsData.grievanceOfficer.lsp.address}}</w:t>
               <w:br w:type="textWrapping"/>
-              <w:t xml:space="preserve">Email ID: {{kfsData.grievanceOfficer.lsp.emailID}}</w:t>
-            </w:r>
-          </w:p>
-          <w:p>
-            <w:pPr>
-              <w:spacing w:line="259" w:lineRule="auto"/>
-              <w:rPr>
-                <w:sz w:val="18"/>
-                <w:szCs w:val="18"/>
+            </w:r>
+            <w:r>
+              <w:rPr>
+                <w:sz w:val="18"/>
+                <w:szCs w:val="18"/>
+                <w:rtl w:val="0"/>
+              </w:rPr>
+              <w:t xml:space="preserve">Email ID: </w:t>
+            </w:r>
+            <w:r>
+              <w:rPr>
+                <w:sz w:val="18"/>
+                <w:szCs w:val="18"/>
+                <w:rtl w:val="0"/>
+              </w:rPr>
+              <w:t xml:space="preserve">grievanceofficer@cred.club</w:t>
+            </w:r>
+            <w:r>
+              <w:rPr>
+                <w:rtl w:val="0"/>
+              </w:rPr>
+            </w:r>
+          </w:p>
+          <w:p>
+            <w:pPr>
+              <w:spacing w:line="259" w:lineRule="auto"/>
+              <w:rPr>
+                <w:sz w:val="18"/>
+                <w:szCs w:val="18"/>
+                <w:u w:val="single"/>
               </w:rPr>
             </w:pPr>
             <w:r>
@@ -5081,9 +6559,9 @@
             </w:r>
             <w:r>
               <w:rPr>
-                <w:color w:val="7030a0"/>
-                <w:sz w:val="21"/>
-                <w:szCs w:val="21"/>
+                <w:sz w:val="18"/>
+                <w:szCs w:val="18"/>
+                <w:u w:val="single"/>
                 <w:rtl w:val="0"/>
               </w:rPr>
               <w:t xml:space="preserve">https://app.cred.club/k63y/8lqxt1uy</w:t>
@@ -5981,7 +7459,23 @@
           <w:szCs w:val="18"/>
           <w:rtl w:val="0"/>
         </w:rPr>
-        <w:t xml:space="preserve">Email Lender at (DSP Email ID)  in for any complaints/ grievances</w:t>
+        <w:t xml:space="preserve">Email Lender at </w:t>
+      </w:r>
+      <w:r>
+        <w:rPr>
+          <w:sz w:val="18"/>
+          <w:szCs w:val="18"/>
+          <w:rtl w:val="0"/>
+        </w:rPr>
+        <w:t xml:space="preserve">grievance.officer@dspfin.com</w:t>
+      </w:r>
+      <w:r>
+        <w:rPr>
+          <w:sz w:val="18"/>
+          <w:szCs w:val="18"/>
+          <w:rtl w:val="0"/>
+        </w:rPr>
+        <w:t xml:space="preserve">  in for any complaints/ grievances</w:t>
       </w:r>
     </w:p>
     <w:p>
@@ -5999,7 +7493,32 @@
           <w:szCs w:val="18"/>
           <w:rtl w:val="0"/>
         </w:rPr>
-        <w:t xml:space="preserve">In case the complaint is not resolved within the given time or if he/she is not satisfied with the solution provided by the Lenders or Lending Service Provider within 30 days of their receiving the complaint, the Borrower can approach the Nodal Grievance Redressal Officer of any Party. The name and contact of such officer for each Party is as provided below. The details are also provided in the respective Party’s websites: </w:t>
+        <w:t xml:space="preserve">In case the complaint is not resolved within the given time or if he/she is not satisfied with the solution provided by the Lenders or Lending Service Provider within 30 days of their receiving the complaint, the Borrower can approach the Nodal Grievance Redressal Officer of any Party </w:t>
+      </w:r>
+      <w:r>
+        <w:rPr>
+          <w:sz w:val="18"/>
+          <w:szCs w:val="18"/>
+          <w:rtl w:val="0"/>
+        </w:rPr>
+        <w:t xml:space="preserve">or RBI CMS portal </w:t>
+      </w:r>
+      <w:r>
+        <w:rPr>
+          <w:sz w:val="18"/>
+          <w:szCs w:val="18"/>
+          <w:u w:val="single"/>
+          <w:rtl w:val="0"/>
+        </w:rPr>
+        <w:t xml:space="preserve">https://cms.rbi.org.in</w:t>
+      </w:r>
+      <w:r>
+        <w:rPr>
+          <w:sz w:val="18"/>
+          <w:szCs w:val="18"/>
+          <w:rtl w:val="0"/>
+        </w:rPr>
+        <w:t xml:space="preserve">. The name and contact of such officer for each Party is as provided below. The details are also provided in the respective Party’s websites: </w:t>
       </w:r>
       <w:r>
         <w:rPr>
@@ -9413,8 +10932,6 @@
         <w:ind w:left="1440" w:hanging="360"/>
         <w:jc w:val="both"/>
         <w:rPr>
-          <w:b w:val="1"/>
-          <w:bCs w:val="1"/>
           <w:sz w:val="18"/>
           <w:szCs w:val="18"/>
         </w:rPr>

</xml_diff>

<commit_message>
added new kfs and agreement (#49)
</commit_message>
<xml_diff>
--- a/docx-template/FACILITY KEY FACTS STATEMENT-TL.docx
+++ b/docx-template/FACILITY KEY FACTS STATEMENT-TL.docx
@@ -434,7 +434,7 @@
       <w:tr>
         <w:trPr>
           <w:cantSplit w:val="0"/>
-          <w:trHeight w:val="1428.5797119140625" w:hRule="atLeast"/>
+          <w:trHeight w:val="345" w:hRule="atLeast"/>
           <w:tblHeader w:val="0"/>
         </w:trPr>
         <w:tc>
@@ -535,44 +535,6 @@
           <w:p>
             <w:pPr>
               <w:spacing w:line="259" w:lineRule="auto"/>
-              <w:ind w:left="20" w:firstLine="0"/>
-              <w:rPr>
-                <w:sz w:val="18"/>
-                <w:szCs w:val="18"/>
-              </w:rPr>
-            </w:pPr>
-            <w:r>
-              <w:rPr>
-                <w:sz w:val="18"/>
-                <w:szCs w:val="18"/>
-                <w:rtl w:val="0"/>
-              </w:rPr>
-              <w:t xml:space="preserve">Flexible disbursements.</w:t>
-              <w:br w:type="textWrapping"/>
-            </w:r>
-          </w:p>
-          <w:p>
-            <w:pPr>
-              <w:spacing w:line="259" w:lineRule="auto"/>
-              <w:ind w:left="20" w:firstLine="0"/>
-              <w:rPr>
-                <w:sz w:val="18"/>
-                <w:szCs w:val="18"/>
-              </w:rPr>
-            </w:pPr>
-            <w:r>
-              <w:rPr>
-                <w:sz w:val="18"/>
-                <w:szCs w:val="18"/>
-                <w:rtl w:val="0"/>
-              </w:rPr>
-              <w:t xml:space="preserve">Disbursements will be made based on the customer's Disbursement Request.</w:t>
-              <w:br w:type="textWrapping"/>
-            </w:r>
-          </w:p>
-          <w:p>
-            <w:pPr>
-              <w:spacing w:line="259" w:lineRule="auto"/>
               <w:rPr>
                 <w:i w:val="1"/>
                 <w:iCs w:val="1"/>
@@ -582,35 +544,16 @@
             </w:pPr>
             <w:r>
               <w:rPr>
-                <w:i w:val="1"/>
-                <w:iCs w:val="1"/>
-                <w:sz w:val="18"/>
-                <w:szCs w:val="18"/>
-                <w:rtl w:val="0"/>
-              </w:rPr>
-              <w:t xml:space="preserve">For further clarification, refer to </w:t>
-            </w:r>
-            <w:r>
-              <w:rPr>
-                <w:b w:val="1"/>
-                <w:bCs w:val="1"/>
-                <w:i w:val="1"/>
-                <w:iCs w:val="1"/>
-                <w:sz w:val="18"/>
-                <w:szCs w:val="18"/>
-                <w:rtl w:val="0"/>
-              </w:rPr>
-              <w:t xml:space="preserve">Clause 2.2 </w:t>
-            </w:r>
-            <w:r>
-              <w:rPr>
-                <w:i w:val="1"/>
-                <w:iCs w:val="1"/>
-                <w:sz w:val="18"/>
-                <w:szCs w:val="18"/>
-                <w:rtl w:val="0"/>
-              </w:rPr>
-              <w:t xml:space="preserve">from the general terms &amp; conditions of loan agreement.</w:t>
+                <w:sz w:val="18"/>
+                <w:szCs w:val="18"/>
+                <w:rtl w:val="0"/>
+              </w:rPr>
+              <w:t xml:space="preserve">100% Upfront</w:t>
+            </w:r>
+            <w:r>
+              <w:rPr>
+                <w:rtl w:val="0"/>
+              </w:rPr>
             </w:r>
           </w:p>
         </w:tc>
@@ -722,26 +665,11 @@
               <w:br w:type="textWrapping"/>
               <w:br w:type="textWrapping"/>
               <w:t xml:space="preserve">Loan maturity date: {{kfsData.terms.maturityDate}}</w:t>
-              <w:br w:type="textWrapping"/>
-            </w:r>
-            <w:r>
-              <w:rPr>
-                <w:sz w:val="18"/>
-                <w:szCs w:val="18"/>
-                <w:highlight w:val="yellow"/>
-                <w:rtl w:val="0"/>
-              </w:rPr>
-              <w:br w:type="textWrapping"/>
-            </w:r>
-            <w:r>
-              <w:rPr>
-                <w:i w:val="1"/>
-                <w:iCs w:val="1"/>
-                <w:sz w:val="18"/>
-                <w:szCs w:val="18"/>
-                <w:rtl w:val="0"/>
-              </w:rPr>
-              <w:t xml:space="preserve">Can be renewed basis lender’s review</w:t>
+            </w:r>
+            <w:r>
+              <w:rPr>
+                <w:rtl w:val="0"/>
+              </w:rPr>
             </w:r>
           </w:p>
         </w:tc>
@@ -1092,7 +1020,7 @@
                 <w:szCs w:val="18"/>
                 <w:rtl w:val="0"/>
               </w:rPr>
-              <w:t xml:space="preserve"> of the month immediately following the date of disbursement</w:t>
+              <w:t xml:space="preserve"> (As per the repayment schedule)</w:t>
             </w:r>
           </w:p>
         </w:tc>
@@ -3563,6 +3491,7 @@
         </w:trPr>
         <w:tc>
           <w:tcPr>
+            <w:vMerge w:val="restart"/>
             <w:tcBorders>
               <w:top w:color="000000" w:space="0" w:sz="4" w:val="single"/>
               <w:left w:color="000000" w:space="0" w:sz="4" w:val="single"/>
@@ -3596,6 +3525,7 @@
         <w:tc>
           <w:tcPr>
             <w:gridSpan w:val="6"/>
+            <w:vMerge w:val="restart"/>
             <w:tcBorders>
               <w:top w:color="000000" w:space="0" w:sz="4" w:val="single"/>
               <w:left w:color="000000" w:space="0" w:sz="7" w:val="single"/>
@@ -3662,6 +3592,1533 @@
                 <w:szCs w:val="18"/>
               </w:rPr>
             </w:pPr>
+            <w:r>
+              <w:rPr>
+                <w:sz w:val="18"/>
+                <w:szCs w:val="18"/>
+                <w:rtl w:val="0"/>
+              </w:rPr>
+              <w:t xml:space="preserve">Delay in interest or principal repayment incurs a daily penalty, as per the following grid</w:t>
+            </w:r>
+          </w:p>
+          <w:p>
+            <w:pPr>
+              <w:spacing w:line="259" w:lineRule="auto"/>
+              <w:rPr>
+                <w:sz w:val="18"/>
+                <w:szCs w:val="18"/>
+              </w:rPr>
+            </w:pPr>
+            <w:r>
+              <w:rPr>
+                <w:rtl w:val="0"/>
+              </w:rPr>
+            </w:r>
+          </w:p>
+        </w:tc>
+      </w:tr>
+      <w:tr>
+        <w:trPr>
+          <w:cantSplit w:val="0"/>
+          <w:trHeight w:val="508" w:hRule="atLeast"/>
+          <w:tblHeader w:val="0"/>
+        </w:trPr>
+        <w:tc>
+          <w:tcPr>
+            <w:vMerge w:val="continue"/>
+            <w:tcBorders>
+              <w:top w:color="000000" w:space="0" w:sz="4" w:val="single"/>
+              <w:left w:color="000000" w:space="0" w:sz="4" w:val="single"/>
+              <w:bottom w:color="000000" w:space="0" w:sz="4" w:val="single"/>
+              <w:right w:color="000000" w:space="0" w:sz="7" w:val="single"/>
+            </w:tcBorders>
+          </w:tcPr>
+          <w:p>
+            <w:pPr>
+              <w:spacing w:after="0" w:before="0" w:line="240" w:lineRule="auto"/>
+              <w:ind w:left="0" w:firstLine="0"/>
+              <w:rPr>
+                <w:b w:val="1"/>
+                <w:bCs w:val="1"/>
+                <w:sz w:val="18"/>
+                <w:szCs w:val="18"/>
+              </w:rPr>
+            </w:pPr>
+            <w:r>
+              <w:rPr>
+                <w:rtl w:val="0"/>
+              </w:rPr>
+            </w:r>
+          </w:p>
+        </w:tc>
+        <w:tc>
+          <w:tcPr>
+            <w:gridSpan w:val="6"/>
+            <w:vMerge w:val="continue"/>
+            <w:tcBorders>
+              <w:top w:color="000000" w:space="0" w:sz="4" w:val="single"/>
+              <w:left w:color="000000" w:space="0" w:sz="7" w:val="single"/>
+              <w:bottom w:color="000000" w:space="0" w:sz="4" w:val="single"/>
+              <w:right w:color="000000" w:space="0" w:sz="4" w:val="single"/>
+            </w:tcBorders>
+          </w:tcPr>
+          <w:p>
+            <w:pPr>
+              <w:spacing w:after="0" w:before="0" w:line="240" w:lineRule="auto"/>
+              <w:ind w:left="0" w:firstLine="0"/>
+              <w:jc w:val="both"/>
+              <w:rPr>
+                <w:b w:val="1"/>
+                <w:bCs w:val="1"/>
+                <w:sz w:val="18"/>
+                <w:szCs w:val="18"/>
+              </w:rPr>
+            </w:pPr>
+            <w:r>
+              <w:rPr>
+                <w:rtl w:val="0"/>
+              </w:rPr>
+            </w:r>
+          </w:p>
+        </w:tc>
+        <w:tc>
+          <w:tcPr>
+            <w:gridSpan w:val="6"/>
+            <w:tcBorders>
+              <w:top w:color="000000" w:space="0" w:sz="4" w:val="single"/>
+              <w:left w:color="000000" w:space="0" w:sz="4" w:val="single"/>
+              <w:bottom w:color="000000" w:space="0" w:sz="4" w:val="single"/>
+              <w:right w:color="000000" w:space="0" w:sz="4" w:val="single"/>
+            </w:tcBorders>
+          </w:tcPr>
+          <w:p>
+            <w:pPr>
+              <w:spacing w:line="259" w:lineRule="auto"/>
+              <w:jc w:val="both"/>
+              <w:rPr>
+                <w:b w:val="1"/>
+                <w:bCs w:val="1"/>
+                <w:sz w:val="18"/>
+                <w:szCs w:val="18"/>
+              </w:rPr>
+            </w:pPr>
+            <w:r>
+              <w:rPr>
+                <w:b w:val="1"/>
+                <w:bCs w:val="1"/>
+                <w:sz w:val="18"/>
+                <w:szCs w:val="18"/>
+                <w:rtl w:val="0"/>
+              </w:rPr>
+              <w:t xml:space="preserve">Amount of Outstanding Due under the Tranche Facility that continues to remain unpaid at the end of each day </w:t>
+            </w:r>
+          </w:p>
+        </w:tc>
+        <w:tc>
+          <w:tcPr>
+            <w:gridSpan w:val="5"/>
+            <w:tcBorders>
+              <w:top w:color="000000" w:space="0" w:sz="4" w:val="single"/>
+              <w:left w:color="000000" w:space="0" w:sz="4" w:val="single"/>
+              <w:bottom w:color="000000" w:space="0" w:sz="4" w:val="single"/>
+              <w:right w:color="000000" w:space="0" w:sz="4" w:val="single"/>
+            </w:tcBorders>
+          </w:tcPr>
+          <w:p>
+            <w:pPr>
+              <w:widowControl w:val="0"/>
+              <w:spacing w:line="276" w:lineRule="auto"/>
+              <w:rPr>
+                <w:b w:val="1"/>
+                <w:bCs w:val="1"/>
+                <w:sz w:val="18"/>
+                <w:szCs w:val="18"/>
+              </w:rPr>
+            </w:pPr>
+            <w:r>
+              <w:rPr>
+                <w:b w:val="1"/>
+                <w:bCs w:val="1"/>
+                <w:sz w:val="18"/>
+                <w:szCs w:val="18"/>
+                <w:rtl w:val="0"/>
+              </w:rPr>
+              <w:t xml:space="preserve">Penal Charges (to be calculated on a daily basis)</w:t>
+            </w:r>
+          </w:p>
+        </w:tc>
+      </w:tr>
+      <w:tr>
+        <w:trPr>
+          <w:cantSplit w:val="0"/>
+          <w:trHeight w:val="508" w:hRule="atLeast"/>
+          <w:tblHeader w:val="0"/>
+        </w:trPr>
+        <w:tc>
+          <w:tcPr>
+            <w:vMerge w:val="continue"/>
+            <w:tcBorders>
+              <w:top w:color="000000" w:space="0" w:sz="4" w:val="single"/>
+              <w:left w:color="000000" w:space="0" w:sz="4" w:val="single"/>
+              <w:bottom w:color="000000" w:space="0" w:sz="4" w:val="single"/>
+              <w:right w:color="000000" w:space="0" w:sz="7" w:val="single"/>
+            </w:tcBorders>
+          </w:tcPr>
+          <w:p>
+            <w:pPr>
+              <w:spacing w:after="0" w:before="0" w:line="240" w:lineRule="auto"/>
+              <w:ind w:left="0" w:firstLine="0"/>
+              <w:rPr>
+                <w:b w:val="1"/>
+                <w:bCs w:val="1"/>
+                <w:sz w:val="18"/>
+                <w:szCs w:val="18"/>
+              </w:rPr>
+            </w:pPr>
+            <w:r>
+              <w:rPr>
+                <w:rtl w:val="0"/>
+              </w:rPr>
+            </w:r>
+          </w:p>
+        </w:tc>
+        <w:tc>
+          <w:tcPr>
+            <w:gridSpan w:val="6"/>
+            <w:vMerge w:val="continue"/>
+            <w:tcBorders>
+              <w:top w:color="000000" w:space="0" w:sz="4" w:val="single"/>
+              <w:left w:color="000000" w:space="0" w:sz="7" w:val="single"/>
+              <w:bottom w:color="000000" w:space="0" w:sz="4" w:val="single"/>
+              <w:right w:color="000000" w:space="0" w:sz="4" w:val="single"/>
+            </w:tcBorders>
+          </w:tcPr>
+          <w:p>
+            <w:pPr>
+              <w:spacing w:after="0" w:before="0" w:line="240" w:lineRule="auto"/>
+              <w:ind w:left="0" w:firstLine="0"/>
+              <w:jc w:val="both"/>
+              <w:rPr>
+                <w:b w:val="1"/>
+                <w:bCs w:val="1"/>
+                <w:sz w:val="18"/>
+                <w:szCs w:val="18"/>
+              </w:rPr>
+            </w:pPr>
+            <w:r>
+              <w:rPr>
+                <w:rtl w:val="0"/>
+              </w:rPr>
+            </w:r>
+          </w:p>
+        </w:tc>
+        <w:tc>
+          <w:tcPr>
+            <w:gridSpan w:val="6"/>
+            <w:tcBorders>
+              <w:top w:color="000000" w:space="0" w:sz="4" w:val="single"/>
+              <w:left w:color="000000" w:space="0" w:sz="4" w:val="single"/>
+              <w:bottom w:color="000000" w:space="0" w:sz="4" w:val="single"/>
+              <w:right w:color="000000" w:space="0" w:sz="4" w:val="single"/>
+            </w:tcBorders>
+          </w:tcPr>
+          <w:p>
+            <w:pPr>
+              <w:spacing w:after="140" w:line="276" w:lineRule="auto"/>
+              <w:jc w:val="both"/>
+              <w:rPr>
+                <w:b w:val="1"/>
+                <w:bCs w:val="1"/>
+                <w:sz w:val="18"/>
+                <w:szCs w:val="18"/>
+              </w:rPr>
+            </w:pPr>
+            <w:r>
+              <w:rPr>
+                <w:b w:val="1"/>
+                <w:bCs w:val="1"/>
+                <w:sz w:val="18"/>
+                <w:szCs w:val="18"/>
+                <w:rtl w:val="0"/>
+              </w:rPr>
+              <w:t xml:space="preserve">Up to ₹25,000</w:t>
+            </w:r>
+          </w:p>
+        </w:tc>
+        <w:tc>
+          <w:tcPr>
+            <w:gridSpan w:val="5"/>
+            <w:tcBorders>
+              <w:top w:color="000000" w:space="0" w:sz="4" w:val="single"/>
+              <w:left w:color="000000" w:space="0" w:sz="4" w:val="single"/>
+              <w:bottom w:color="000000" w:space="0" w:sz="4" w:val="single"/>
+              <w:right w:color="000000" w:space="0" w:sz="4" w:val="single"/>
+            </w:tcBorders>
+          </w:tcPr>
+          <w:p>
+            <w:pPr>
+              <w:widowControl w:val="0"/>
+              <w:spacing w:line="276" w:lineRule="auto"/>
+              <w:rPr>
+                <w:b w:val="1"/>
+                <w:bCs w:val="1"/>
+                <w:sz w:val="18"/>
+                <w:szCs w:val="18"/>
+              </w:rPr>
+            </w:pPr>
+            <w:r>
+              <w:rPr>
+                <w:rtl w:val="0"/>
+              </w:rPr>
+            </w:r>
+          </w:p>
+        </w:tc>
+      </w:tr>
+      <w:tr>
+        <w:trPr>
+          <w:cantSplit w:val="0"/>
+          <w:trHeight w:val="508" w:hRule="atLeast"/>
+          <w:tblHeader w:val="0"/>
+        </w:trPr>
+        <w:tc>
+          <w:tcPr>
+            <w:vMerge w:val="continue"/>
+            <w:tcBorders>
+              <w:top w:color="000000" w:space="0" w:sz="4" w:val="single"/>
+              <w:left w:color="000000" w:space="0" w:sz="4" w:val="single"/>
+              <w:bottom w:color="000000" w:space="0" w:sz="4" w:val="single"/>
+              <w:right w:color="000000" w:space="0" w:sz="7" w:val="single"/>
+            </w:tcBorders>
+          </w:tcPr>
+          <w:p>
+            <w:pPr>
+              <w:spacing w:after="0" w:before="0" w:line="240" w:lineRule="auto"/>
+              <w:ind w:left="0" w:firstLine="0"/>
+              <w:rPr>
+                <w:b w:val="1"/>
+                <w:bCs w:val="1"/>
+                <w:sz w:val="18"/>
+                <w:szCs w:val="18"/>
+              </w:rPr>
+            </w:pPr>
+            <w:r>
+              <w:rPr>
+                <w:rtl w:val="0"/>
+              </w:rPr>
+            </w:r>
+          </w:p>
+        </w:tc>
+        <w:tc>
+          <w:tcPr>
+            <w:gridSpan w:val="6"/>
+            <w:vMerge w:val="continue"/>
+            <w:tcBorders>
+              <w:top w:color="000000" w:space="0" w:sz="4" w:val="single"/>
+              <w:left w:color="000000" w:space="0" w:sz="7" w:val="single"/>
+              <w:bottom w:color="000000" w:space="0" w:sz="4" w:val="single"/>
+              <w:right w:color="000000" w:space="0" w:sz="4" w:val="single"/>
+            </w:tcBorders>
+          </w:tcPr>
+          <w:p>
+            <w:pPr>
+              <w:spacing w:after="0" w:before="0" w:line="240" w:lineRule="auto"/>
+              <w:ind w:left="0" w:firstLine="0"/>
+              <w:jc w:val="both"/>
+              <w:rPr>
+                <w:b w:val="1"/>
+                <w:bCs w:val="1"/>
+                <w:sz w:val="18"/>
+                <w:szCs w:val="18"/>
+              </w:rPr>
+            </w:pPr>
+            <w:r>
+              <w:rPr>
+                <w:rtl w:val="0"/>
+              </w:rPr>
+            </w:r>
+          </w:p>
+        </w:tc>
+        <w:tc>
+          <w:tcPr>
+            <w:gridSpan w:val="6"/>
+            <w:tcBorders>
+              <w:top w:color="000000" w:space="0" w:sz="4" w:val="single"/>
+              <w:left w:color="000000" w:space="0" w:sz="4" w:val="single"/>
+              <w:bottom w:color="000000" w:space="0" w:sz="4" w:val="single"/>
+              <w:right w:color="000000" w:space="0" w:sz="4" w:val="single"/>
+            </w:tcBorders>
+          </w:tcPr>
+          <w:p>
+            <w:pPr>
+              <w:spacing w:after="140" w:line="276" w:lineRule="auto"/>
+              <w:jc w:val="both"/>
+              <w:rPr>
+                <w:b w:val="1"/>
+                <w:bCs w:val="1"/>
+                <w:sz w:val="18"/>
+                <w:szCs w:val="18"/>
+              </w:rPr>
+            </w:pPr>
+            <w:r>
+              <w:rPr>
+                <w:b w:val="1"/>
+                <w:bCs w:val="1"/>
+                <w:sz w:val="18"/>
+                <w:szCs w:val="18"/>
+                <w:rtl w:val="0"/>
+              </w:rPr>
+              <w:t xml:space="preserve">₹25,001 - ₹50,000</w:t>
+            </w:r>
+          </w:p>
+        </w:tc>
+        <w:tc>
+          <w:tcPr>
+            <w:gridSpan w:val="5"/>
+            <w:tcBorders>
+              <w:top w:color="000000" w:space="0" w:sz="4" w:val="single"/>
+              <w:left w:color="000000" w:space="0" w:sz="4" w:val="single"/>
+              <w:bottom w:color="000000" w:space="0" w:sz="4" w:val="single"/>
+              <w:right w:color="000000" w:space="0" w:sz="4" w:val="single"/>
+            </w:tcBorders>
+          </w:tcPr>
+          <w:p>
+            <w:pPr>
+              <w:widowControl w:val="0"/>
+              <w:spacing w:line="276" w:lineRule="auto"/>
+              <w:rPr>
+                <w:b w:val="1"/>
+                <w:bCs w:val="1"/>
+                <w:sz w:val="18"/>
+                <w:szCs w:val="18"/>
+              </w:rPr>
+            </w:pPr>
+            <w:r>
+              <w:rPr>
+                <w:rtl w:val="0"/>
+              </w:rPr>
+            </w:r>
+          </w:p>
+        </w:tc>
+      </w:tr>
+      <w:tr>
+        <w:trPr>
+          <w:cantSplit w:val="0"/>
+          <w:trHeight w:val="508" w:hRule="atLeast"/>
+          <w:tblHeader w:val="0"/>
+        </w:trPr>
+        <w:tc>
+          <w:tcPr>
+            <w:vMerge w:val="continue"/>
+            <w:tcBorders>
+              <w:top w:color="000000" w:space="0" w:sz="4" w:val="single"/>
+              <w:left w:color="000000" w:space="0" w:sz="4" w:val="single"/>
+              <w:bottom w:color="000000" w:space="0" w:sz="4" w:val="single"/>
+              <w:right w:color="000000" w:space="0" w:sz="7" w:val="single"/>
+            </w:tcBorders>
+          </w:tcPr>
+          <w:p>
+            <w:pPr>
+              <w:spacing w:after="0" w:before="0" w:line="240" w:lineRule="auto"/>
+              <w:ind w:left="0" w:firstLine="0"/>
+              <w:rPr>
+                <w:b w:val="1"/>
+                <w:bCs w:val="1"/>
+                <w:sz w:val="18"/>
+                <w:szCs w:val="18"/>
+              </w:rPr>
+            </w:pPr>
+            <w:r>
+              <w:rPr>
+                <w:rtl w:val="0"/>
+              </w:rPr>
+            </w:r>
+          </w:p>
+        </w:tc>
+        <w:tc>
+          <w:tcPr>
+            <w:gridSpan w:val="6"/>
+            <w:vMerge w:val="continue"/>
+            <w:tcBorders>
+              <w:top w:color="000000" w:space="0" w:sz="4" w:val="single"/>
+              <w:left w:color="000000" w:space="0" w:sz="7" w:val="single"/>
+              <w:bottom w:color="000000" w:space="0" w:sz="4" w:val="single"/>
+              <w:right w:color="000000" w:space="0" w:sz="4" w:val="single"/>
+            </w:tcBorders>
+          </w:tcPr>
+          <w:p>
+            <w:pPr>
+              <w:spacing w:after="0" w:before="0" w:line="240" w:lineRule="auto"/>
+              <w:ind w:left="0" w:firstLine="0"/>
+              <w:jc w:val="both"/>
+              <w:rPr>
+                <w:b w:val="1"/>
+                <w:bCs w:val="1"/>
+                <w:sz w:val="18"/>
+                <w:szCs w:val="18"/>
+              </w:rPr>
+            </w:pPr>
+            <w:r>
+              <w:rPr>
+                <w:rtl w:val="0"/>
+              </w:rPr>
+            </w:r>
+          </w:p>
+        </w:tc>
+        <w:tc>
+          <w:tcPr>
+            <w:gridSpan w:val="6"/>
+            <w:tcBorders>
+              <w:top w:color="000000" w:space="0" w:sz="4" w:val="single"/>
+              <w:left w:color="000000" w:space="0" w:sz="4" w:val="single"/>
+              <w:bottom w:color="000000" w:space="0" w:sz="4" w:val="single"/>
+              <w:right w:color="000000" w:space="0" w:sz="4" w:val="single"/>
+            </w:tcBorders>
+          </w:tcPr>
+          <w:p>
+            <w:pPr>
+              <w:spacing w:after="140" w:line="276" w:lineRule="auto"/>
+              <w:jc w:val="both"/>
+              <w:rPr>
+                <w:b w:val="1"/>
+                <w:bCs w:val="1"/>
+                <w:sz w:val="18"/>
+                <w:szCs w:val="18"/>
+              </w:rPr>
+            </w:pPr>
+            <w:r>
+              <w:rPr>
+                <w:b w:val="1"/>
+                <w:bCs w:val="1"/>
+                <w:sz w:val="18"/>
+                <w:szCs w:val="18"/>
+                <w:rtl w:val="0"/>
+              </w:rPr>
+              <w:t xml:space="preserve">₹50,001 - ₹1,00,000</w:t>
+            </w:r>
+          </w:p>
+        </w:tc>
+        <w:tc>
+          <w:tcPr>
+            <w:gridSpan w:val="5"/>
+            <w:tcBorders>
+              <w:top w:color="000000" w:space="0" w:sz="4" w:val="single"/>
+              <w:left w:color="000000" w:space="0" w:sz="4" w:val="single"/>
+              <w:bottom w:color="000000" w:space="0" w:sz="4" w:val="single"/>
+              <w:right w:color="000000" w:space="0" w:sz="4" w:val="single"/>
+            </w:tcBorders>
+          </w:tcPr>
+          <w:p>
+            <w:pPr>
+              <w:widowControl w:val="0"/>
+              <w:spacing w:line="276" w:lineRule="auto"/>
+              <w:rPr>
+                <w:b w:val="1"/>
+                <w:bCs w:val="1"/>
+                <w:sz w:val="18"/>
+                <w:szCs w:val="18"/>
+              </w:rPr>
+            </w:pPr>
+            <w:r>
+              <w:rPr>
+                <w:rtl w:val="0"/>
+              </w:rPr>
+            </w:r>
+          </w:p>
+        </w:tc>
+      </w:tr>
+      <w:tr>
+        <w:trPr>
+          <w:cantSplit w:val="0"/>
+          <w:trHeight w:val="508" w:hRule="atLeast"/>
+          <w:tblHeader w:val="0"/>
+        </w:trPr>
+        <w:tc>
+          <w:tcPr>
+            <w:vMerge w:val="continue"/>
+            <w:tcBorders>
+              <w:top w:color="000000" w:space="0" w:sz="4" w:val="single"/>
+              <w:left w:color="000000" w:space="0" w:sz="4" w:val="single"/>
+              <w:bottom w:color="000000" w:space="0" w:sz="4" w:val="single"/>
+              <w:right w:color="000000" w:space="0" w:sz="7" w:val="single"/>
+            </w:tcBorders>
+          </w:tcPr>
+          <w:p>
+            <w:pPr>
+              <w:spacing w:after="0" w:before="0" w:line="240" w:lineRule="auto"/>
+              <w:ind w:left="0" w:firstLine="0"/>
+              <w:rPr>
+                <w:b w:val="1"/>
+                <w:bCs w:val="1"/>
+                <w:sz w:val="18"/>
+                <w:szCs w:val="18"/>
+              </w:rPr>
+            </w:pPr>
+            <w:r>
+              <w:rPr>
+                <w:rtl w:val="0"/>
+              </w:rPr>
+            </w:r>
+          </w:p>
+        </w:tc>
+        <w:tc>
+          <w:tcPr>
+            <w:gridSpan w:val="6"/>
+            <w:vMerge w:val="continue"/>
+            <w:tcBorders>
+              <w:top w:color="000000" w:space="0" w:sz="4" w:val="single"/>
+              <w:left w:color="000000" w:space="0" w:sz="7" w:val="single"/>
+              <w:bottom w:color="000000" w:space="0" w:sz="4" w:val="single"/>
+              <w:right w:color="000000" w:space="0" w:sz="4" w:val="single"/>
+            </w:tcBorders>
+          </w:tcPr>
+          <w:p>
+            <w:pPr>
+              <w:spacing w:after="0" w:before="0" w:line="240" w:lineRule="auto"/>
+              <w:ind w:left="0" w:firstLine="0"/>
+              <w:jc w:val="both"/>
+              <w:rPr>
+                <w:b w:val="1"/>
+                <w:bCs w:val="1"/>
+                <w:sz w:val="18"/>
+                <w:szCs w:val="18"/>
+              </w:rPr>
+            </w:pPr>
+            <w:r>
+              <w:rPr>
+                <w:rtl w:val="0"/>
+              </w:rPr>
+            </w:r>
+          </w:p>
+        </w:tc>
+        <w:tc>
+          <w:tcPr>
+            <w:gridSpan w:val="6"/>
+            <w:tcBorders>
+              <w:top w:color="000000" w:space="0" w:sz="4" w:val="single"/>
+              <w:left w:color="000000" w:space="0" w:sz="4" w:val="single"/>
+              <w:bottom w:color="000000" w:space="0" w:sz="4" w:val="single"/>
+              <w:right w:color="000000" w:space="0" w:sz="4" w:val="single"/>
+            </w:tcBorders>
+          </w:tcPr>
+          <w:p>
+            <w:pPr>
+              <w:spacing w:after="140" w:line="276" w:lineRule="auto"/>
+              <w:jc w:val="both"/>
+              <w:rPr>
+                <w:b w:val="1"/>
+                <w:bCs w:val="1"/>
+                <w:sz w:val="18"/>
+                <w:szCs w:val="18"/>
+              </w:rPr>
+            </w:pPr>
+            <w:r>
+              <w:rPr>
+                <w:b w:val="1"/>
+                <w:bCs w:val="1"/>
+                <w:sz w:val="18"/>
+                <w:szCs w:val="18"/>
+                <w:rtl w:val="0"/>
+              </w:rPr>
+              <w:t xml:space="preserve">₹1,00,001 - ₹2,50,000</w:t>
+            </w:r>
+          </w:p>
+        </w:tc>
+        <w:tc>
+          <w:tcPr>
+            <w:gridSpan w:val="5"/>
+            <w:tcBorders>
+              <w:top w:color="000000" w:space="0" w:sz="4" w:val="single"/>
+              <w:left w:color="000000" w:space="0" w:sz="4" w:val="single"/>
+              <w:bottom w:color="000000" w:space="0" w:sz="4" w:val="single"/>
+              <w:right w:color="000000" w:space="0" w:sz="4" w:val="single"/>
+            </w:tcBorders>
+          </w:tcPr>
+          <w:p>
+            <w:pPr>
+              <w:widowControl w:val="0"/>
+              <w:spacing w:line="276" w:lineRule="auto"/>
+              <w:rPr>
+                <w:b w:val="1"/>
+                <w:bCs w:val="1"/>
+                <w:sz w:val="18"/>
+                <w:szCs w:val="18"/>
+              </w:rPr>
+            </w:pPr>
+            <w:r>
+              <w:rPr>
+                <w:rtl w:val="0"/>
+              </w:rPr>
+            </w:r>
+          </w:p>
+        </w:tc>
+      </w:tr>
+      <w:tr>
+        <w:trPr>
+          <w:cantSplit w:val="0"/>
+          <w:trHeight w:val="508" w:hRule="atLeast"/>
+          <w:tblHeader w:val="0"/>
+        </w:trPr>
+        <w:tc>
+          <w:tcPr>
+            <w:vMerge w:val="continue"/>
+            <w:tcBorders>
+              <w:top w:color="000000" w:space="0" w:sz="4" w:val="single"/>
+              <w:left w:color="000000" w:space="0" w:sz="4" w:val="single"/>
+              <w:bottom w:color="000000" w:space="0" w:sz="4" w:val="single"/>
+              <w:right w:color="000000" w:space="0" w:sz="7" w:val="single"/>
+            </w:tcBorders>
+          </w:tcPr>
+          <w:p>
+            <w:pPr>
+              <w:spacing w:after="0" w:before="0" w:line="240" w:lineRule="auto"/>
+              <w:ind w:left="0" w:firstLine="0"/>
+              <w:rPr>
+                <w:b w:val="1"/>
+                <w:bCs w:val="1"/>
+                <w:sz w:val="18"/>
+                <w:szCs w:val="18"/>
+              </w:rPr>
+            </w:pPr>
+            <w:r>
+              <w:rPr>
+                <w:rtl w:val="0"/>
+              </w:rPr>
+            </w:r>
+          </w:p>
+        </w:tc>
+        <w:tc>
+          <w:tcPr>
+            <w:gridSpan w:val="6"/>
+            <w:vMerge w:val="continue"/>
+            <w:tcBorders>
+              <w:top w:color="000000" w:space="0" w:sz="4" w:val="single"/>
+              <w:left w:color="000000" w:space="0" w:sz="7" w:val="single"/>
+              <w:bottom w:color="000000" w:space="0" w:sz="4" w:val="single"/>
+              <w:right w:color="000000" w:space="0" w:sz="4" w:val="single"/>
+            </w:tcBorders>
+          </w:tcPr>
+          <w:p>
+            <w:pPr>
+              <w:spacing w:after="0" w:before="0" w:line="240" w:lineRule="auto"/>
+              <w:ind w:left="0" w:firstLine="0"/>
+              <w:jc w:val="both"/>
+              <w:rPr>
+                <w:b w:val="1"/>
+                <w:bCs w:val="1"/>
+                <w:sz w:val="18"/>
+                <w:szCs w:val="18"/>
+              </w:rPr>
+            </w:pPr>
+            <w:r>
+              <w:rPr>
+                <w:rtl w:val="0"/>
+              </w:rPr>
+            </w:r>
+          </w:p>
+        </w:tc>
+        <w:tc>
+          <w:tcPr>
+            <w:gridSpan w:val="6"/>
+            <w:tcBorders>
+              <w:top w:color="000000" w:space="0" w:sz="4" w:val="single"/>
+              <w:left w:color="000000" w:space="0" w:sz="4" w:val="single"/>
+              <w:bottom w:color="000000" w:space="0" w:sz="4" w:val="single"/>
+              <w:right w:color="000000" w:space="0" w:sz="4" w:val="single"/>
+            </w:tcBorders>
+          </w:tcPr>
+          <w:p>
+            <w:pPr>
+              <w:spacing w:after="140" w:line="276" w:lineRule="auto"/>
+              <w:jc w:val="both"/>
+              <w:rPr>
+                <w:b w:val="1"/>
+                <w:bCs w:val="1"/>
+                <w:sz w:val="18"/>
+                <w:szCs w:val="18"/>
+              </w:rPr>
+            </w:pPr>
+            <w:r>
+              <w:rPr>
+                <w:b w:val="1"/>
+                <w:bCs w:val="1"/>
+                <w:sz w:val="18"/>
+                <w:szCs w:val="18"/>
+                <w:rtl w:val="0"/>
+              </w:rPr>
+              <w:t xml:space="preserve">₹2,50,001 - ₹5,00,000</w:t>
+            </w:r>
+          </w:p>
+        </w:tc>
+        <w:tc>
+          <w:tcPr>
+            <w:gridSpan w:val="5"/>
+            <w:tcBorders>
+              <w:top w:color="000000" w:space="0" w:sz="4" w:val="single"/>
+              <w:left w:color="000000" w:space="0" w:sz="4" w:val="single"/>
+              <w:bottom w:color="000000" w:space="0" w:sz="4" w:val="single"/>
+              <w:right w:color="000000" w:space="0" w:sz="4" w:val="single"/>
+            </w:tcBorders>
+          </w:tcPr>
+          <w:p>
+            <w:pPr>
+              <w:widowControl w:val="0"/>
+              <w:spacing w:line="276" w:lineRule="auto"/>
+              <w:rPr>
+                <w:b w:val="1"/>
+                <w:bCs w:val="1"/>
+                <w:sz w:val="18"/>
+                <w:szCs w:val="18"/>
+              </w:rPr>
+            </w:pPr>
+            <w:r>
+              <w:rPr>
+                <w:rtl w:val="0"/>
+              </w:rPr>
+            </w:r>
+          </w:p>
+        </w:tc>
+      </w:tr>
+      <w:tr>
+        <w:trPr>
+          <w:cantSplit w:val="0"/>
+          <w:trHeight w:val="508" w:hRule="atLeast"/>
+          <w:tblHeader w:val="0"/>
+        </w:trPr>
+        <w:tc>
+          <w:tcPr>
+            <w:vMerge w:val="continue"/>
+            <w:tcBorders>
+              <w:top w:color="000000" w:space="0" w:sz="4" w:val="single"/>
+              <w:left w:color="000000" w:space="0" w:sz="4" w:val="single"/>
+              <w:bottom w:color="000000" w:space="0" w:sz="4" w:val="single"/>
+              <w:right w:color="000000" w:space="0" w:sz="7" w:val="single"/>
+            </w:tcBorders>
+          </w:tcPr>
+          <w:p>
+            <w:pPr>
+              <w:spacing w:after="0" w:before="0" w:line="240" w:lineRule="auto"/>
+              <w:ind w:left="0" w:firstLine="0"/>
+              <w:rPr>
+                <w:b w:val="1"/>
+                <w:bCs w:val="1"/>
+                <w:sz w:val="18"/>
+                <w:szCs w:val="18"/>
+              </w:rPr>
+            </w:pPr>
+            <w:r>
+              <w:rPr>
+                <w:rtl w:val="0"/>
+              </w:rPr>
+            </w:r>
+          </w:p>
+        </w:tc>
+        <w:tc>
+          <w:tcPr>
+            <w:gridSpan w:val="6"/>
+            <w:vMerge w:val="continue"/>
+            <w:tcBorders>
+              <w:top w:color="000000" w:space="0" w:sz="4" w:val="single"/>
+              <w:left w:color="000000" w:space="0" w:sz="7" w:val="single"/>
+              <w:bottom w:color="000000" w:space="0" w:sz="4" w:val="single"/>
+              <w:right w:color="000000" w:space="0" w:sz="4" w:val="single"/>
+            </w:tcBorders>
+          </w:tcPr>
+          <w:p>
+            <w:pPr>
+              <w:spacing w:after="0" w:before="0" w:line="240" w:lineRule="auto"/>
+              <w:ind w:left="0" w:firstLine="0"/>
+              <w:jc w:val="both"/>
+              <w:rPr>
+                <w:b w:val="1"/>
+                <w:bCs w:val="1"/>
+                <w:sz w:val="18"/>
+                <w:szCs w:val="18"/>
+              </w:rPr>
+            </w:pPr>
+            <w:r>
+              <w:rPr>
+                <w:rtl w:val="0"/>
+              </w:rPr>
+            </w:r>
+          </w:p>
+        </w:tc>
+        <w:tc>
+          <w:tcPr>
+            <w:gridSpan w:val="6"/>
+            <w:tcBorders>
+              <w:top w:color="000000" w:space="0" w:sz="4" w:val="single"/>
+              <w:left w:color="000000" w:space="0" w:sz="4" w:val="single"/>
+              <w:bottom w:color="000000" w:space="0" w:sz="4" w:val="single"/>
+              <w:right w:color="000000" w:space="0" w:sz="4" w:val="single"/>
+            </w:tcBorders>
+          </w:tcPr>
+          <w:p>
+            <w:pPr>
+              <w:spacing w:after="140" w:line="276" w:lineRule="auto"/>
+              <w:jc w:val="both"/>
+              <w:rPr>
+                <w:b w:val="1"/>
+                <w:bCs w:val="1"/>
+                <w:sz w:val="18"/>
+                <w:szCs w:val="18"/>
+              </w:rPr>
+            </w:pPr>
+            <w:r>
+              <w:rPr>
+                <w:b w:val="1"/>
+                <w:bCs w:val="1"/>
+                <w:sz w:val="18"/>
+                <w:szCs w:val="18"/>
+                <w:rtl w:val="0"/>
+              </w:rPr>
+              <w:t xml:space="preserve">₹5,00,001 - ₹10,00,000</w:t>
+            </w:r>
+          </w:p>
+        </w:tc>
+        <w:tc>
+          <w:tcPr>
+            <w:gridSpan w:val="5"/>
+            <w:tcBorders>
+              <w:top w:color="000000" w:space="0" w:sz="4" w:val="single"/>
+              <w:left w:color="000000" w:space="0" w:sz="4" w:val="single"/>
+              <w:bottom w:color="000000" w:space="0" w:sz="4" w:val="single"/>
+              <w:right w:color="000000" w:space="0" w:sz="4" w:val="single"/>
+            </w:tcBorders>
+          </w:tcPr>
+          <w:p>
+            <w:pPr>
+              <w:widowControl w:val="0"/>
+              <w:spacing w:line="276" w:lineRule="auto"/>
+              <w:rPr>
+                <w:b w:val="1"/>
+                <w:bCs w:val="1"/>
+                <w:sz w:val="18"/>
+                <w:szCs w:val="18"/>
+              </w:rPr>
+            </w:pPr>
+            <w:r>
+              <w:rPr>
+                <w:rtl w:val="0"/>
+              </w:rPr>
+            </w:r>
+          </w:p>
+        </w:tc>
+      </w:tr>
+      <w:tr>
+        <w:trPr>
+          <w:cantSplit w:val="0"/>
+          <w:trHeight w:val="508" w:hRule="atLeast"/>
+          <w:tblHeader w:val="0"/>
+        </w:trPr>
+        <w:tc>
+          <w:tcPr>
+            <w:vMerge w:val="continue"/>
+            <w:tcBorders>
+              <w:top w:color="000000" w:space="0" w:sz="4" w:val="single"/>
+              <w:left w:color="000000" w:space="0" w:sz="4" w:val="single"/>
+              <w:bottom w:color="000000" w:space="0" w:sz="4" w:val="single"/>
+              <w:right w:color="000000" w:space="0" w:sz="7" w:val="single"/>
+            </w:tcBorders>
+          </w:tcPr>
+          <w:p>
+            <w:pPr>
+              <w:spacing w:after="0" w:before="0" w:line="240" w:lineRule="auto"/>
+              <w:ind w:left="0" w:firstLine="0"/>
+              <w:rPr>
+                <w:b w:val="1"/>
+                <w:bCs w:val="1"/>
+                <w:sz w:val="18"/>
+                <w:szCs w:val="18"/>
+              </w:rPr>
+            </w:pPr>
+            <w:r>
+              <w:rPr>
+                <w:rtl w:val="0"/>
+              </w:rPr>
+            </w:r>
+          </w:p>
+        </w:tc>
+        <w:tc>
+          <w:tcPr>
+            <w:gridSpan w:val="6"/>
+            <w:vMerge w:val="continue"/>
+            <w:tcBorders>
+              <w:top w:color="000000" w:space="0" w:sz="4" w:val="single"/>
+              <w:left w:color="000000" w:space="0" w:sz="7" w:val="single"/>
+              <w:bottom w:color="000000" w:space="0" w:sz="4" w:val="single"/>
+              <w:right w:color="000000" w:space="0" w:sz="4" w:val="single"/>
+            </w:tcBorders>
+          </w:tcPr>
+          <w:p>
+            <w:pPr>
+              <w:spacing w:after="0" w:before="0" w:line="240" w:lineRule="auto"/>
+              <w:ind w:left="0" w:firstLine="0"/>
+              <w:jc w:val="both"/>
+              <w:rPr>
+                <w:b w:val="1"/>
+                <w:bCs w:val="1"/>
+                <w:sz w:val="18"/>
+                <w:szCs w:val="18"/>
+              </w:rPr>
+            </w:pPr>
+            <w:r>
+              <w:rPr>
+                <w:rtl w:val="0"/>
+              </w:rPr>
+            </w:r>
+          </w:p>
+        </w:tc>
+        <w:tc>
+          <w:tcPr>
+            <w:gridSpan w:val="6"/>
+            <w:tcBorders>
+              <w:top w:color="000000" w:space="0" w:sz="4" w:val="single"/>
+              <w:left w:color="000000" w:space="0" w:sz="4" w:val="single"/>
+              <w:bottom w:color="000000" w:space="0" w:sz="4" w:val="single"/>
+              <w:right w:color="000000" w:space="0" w:sz="4" w:val="single"/>
+            </w:tcBorders>
+          </w:tcPr>
+          <w:p>
+            <w:pPr>
+              <w:spacing w:after="140" w:line="276" w:lineRule="auto"/>
+              <w:jc w:val="both"/>
+              <w:rPr>
+                <w:b w:val="1"/>
+                <w:bCs w:val="1"/>
+                <w:sz w:val="18"/>
+                <w:szCs w:val="18"/>
+              </w:rPr>
+            </w:pPr>
+            <w:r>
+              <w:rPr>
+                <w:b w:val="1"/>
+                <w:bCs w:val="1"/>
+                <w:sz w:val="18"/>
+                <w:szCs w:val="18"/>
+                <w:rtl w:val="0"/>
+              </w:rPr>
+              <w:t xml:space="preserve">₹10,00,001 - ₹25,00,000</w:t>
+            </w:r>
+          </w:p>
+        </w:tc>
+        <w:tc>
+          <w:tcPr>
+            <w:gridSpan w:val="5"/>
+            <w:tcBorders>
+              <w:top w:color="000000" w:space="0" w:sz="4" w:val="single"/>
+              <w:left w:color="000000" w:space="0" w:sz="4" w:val="single"/>
+              <w:bottom w:color="000000" w:space="0" w:sz="4" w:val="single"/>
+              <w:right w:color="000000" w:space="0" w:sz="4" w:val="single"/>
+            </w:tcBorders>
+          </w:tcPr>
+          <w:p>
+            <w:pPr>
+              <w:widowControl w:val="0"/>
+              <w:spacing w:line="276" w:lineRule="auto"/>
+              <w:rPr>
+                <w:b w:val="1"/>
+                <w:bCs w:val="1"/>
+                <w:sz w:val="18"/>
+                <w:szCs w:val="18"/>
+              </w:rPr>
+            </w:pPr>
+            <w:r>
+              <w:rPr>
+                <w:rtl w:val="0"/>
+              </w:rPr>
+            </w:r>
+          </w:p>
+        </w:tc>
+      </w:tr>
+      <w:tr>
+        <w:trPr>
+          <w:cantSplit w:val="0"/>
+          <w:trHeight w:val="508" w:hRule="atLeast"/>
+          <w:tblHeader w:val="0"/>
+        </w:trPr>
+        <w:tc>
+          <w:tcPr>
+            <w:vMerge w:val="continue"/>
+            <w:tcBorders>
+              <w:top w:color="000000" w:space="0" w:sz="4" w:val="single"/>
+              <w:left w:color="000000" w:space="0" w:sz="4" w:val="single"/>
+              <w:bottom w:color="000000" w:space="0" w:sz="4" w:val="single"/>
+              <w:right w:color="000000" w:space="0" w:sz="7" w:val="single"/>
+            </w:tcBorders>
+          </w:tcPr>
+          <w:p>
+            <w:pPr>
+              <w:spacing w:after="0" w:before="0" w:line="240" w:lineRule="auto"/>
+              <w:ind w:left="0" w:firstLine="0"/>
+              <w:rPr>
+                <w:b w:val="1"/>
+                <w:bCs w:val="1"/>
+                <w:sz w:val="18"/>
+                <w:szCs w:val="18"/>
+              </w:rPr>
+            </w:pPr>
+            <w:r>
+              <w:rPr>
+                <w:rtl w:val="0"/>
+              </w:rPr>
+            </w:r>
+          </w:p>
+        </w:tc>
+        <w:tc>
+          <w:tcPr>
+            <w:gridSpan w:val="6"/>
+            <w:vMerge w:val="continue"/>
+            <w:tcBorders>
+              <w:top w:color="000000" w:space="0" w:sz="4" w:val="single"/>
+              <w:left w:color="000000" w:space="0" w:sz="7" w:val="single"/>
+              <w:bottom w:color="000000" w:space="0" w:sz="4" w:val="single"/>
+              <w:right w:color="000000" w:space="0" w:sz="4" w:val="single"/>
+            </w:tcBorders>
+          </w:tcPr>
+          <w:p>
+            <w:pPr>
+              <w:spacing w:after="0" w:before="0" w:line="240" w:lineRule="auto"/>
+              <w:ind w:left="0" w:firstLine="0"/>
+              <w:jc w:val="both"/>
+              <w:rPr>
+                <w:b w:val="1"/>
+                <w:bCs w:val="1"/>
+                <w:sz w:val="18"/>
+                <w:szCs w:val="18"/>
+              </w:rPr>
+            </w:pPr>
+            <w:r>
+              <w:rPr>
+                <w:rtl w:val="0"/>
+              </w:rPr>
+            </w:r>
+          </w:p>
+        </w:tc>
+        <w:tc>
+          <w:tcPr>
+            <w:gridSpan w:val="6"/>
+            <w:tcBorders>
+              <w:top w:color="000000" w:space="0" w:sz="4" w:val="single"/>
+              <w:left w:color="000000" w:space="0" w:sz="4" w:val="single"/>
+              <w:bottom w:color="000000" w:space="0" w:sz="4" w:val="single"/>
+              <w:right w:color="000000" w:space="0" w:sz="4" w:val="single"/>
+            </w:tcBorders>
+          </w:tcPr>
+          <w:p>
+            <w:pPr>
+              <w:spacing w:after="140" w:line="276" w:lineRule="auto"/>
+              <w:jc w:val="both"/>
+              <w:rPr>
+                <w:b w:val="1"/>
+                <w:bCs w:val="1"/>
+                <w:sz w:val="18"/>
+                <w:szCs w:val="18"/>
+              </w:rPr>
+            </w:pPr>
+            <w:r>
+              <w:rPr>
+                <w:b w:val="1"/>
+                <w:bCs w:val="1"/>
+                <w:sz w:val="18"/>
+                <w:szCs w:val="18"/>
+                <w:rtl w:val="0"/>
+              </w:rPr>
+              <w:t xml:space="preserve">₹25,00,001 - ₹50,00,000</w:t>
+            </w:r>
+          </w:p>
+        </w:tc>
+        <w:tc>
+          <w:tcPr>
+            <w:gridSpan w:val="5"/>
+            <w:tcBorders>
+              <w:top w:color="000000" w:space="0" w:sz="4" w:val="single"/>
+              <w:left w:color="000000" w:space="0" w:sz="4" w:val="single"/>
+              <w:bottom w:color="000000" w:space="0" w:sz="4" w:val="single"/>
+              <w:right w:color="000000" w:space="0" w:sz="4" w:val="single"/>
+            </w:tcBorders>
+          </w:tcPr>
+          <w:p>
+            <w:pPr>
+              <w:widowControl w:val="0"/>
+              <w:spacing w:line="276" w:lineRule="auto"/>
+              <w:rPr>
+                <w:b w:val="1"/>
+                <w:bCs w:val="1"/>
+                <w:sz w:val="18"/>
+                <w:szCs w:val="18"/>
+              </w:rPr>
+            </w:pPr>
+            <w:r>
+              <w:rPr>
+                <w:rtl w:val="0"/>
+              </w:rPr>
+            </w:r>
+          </w:p>
+        </w:tc>
+      </w:tr>
+      <w:tr>
+        <w:trPr>
+          <w:cantSplit w:val="0"/>
+          <w:trHeight w:val="508" w:hRule="atLeast"/>
+          <w:tblHeader w:val="0"/>
+        </w:trPr>
+        <w:tc>
+          <w:tcPr>
+            <w:vMerge w:val="continue"/>
+            <w:tcBorders>
+              <w:top w:color="000000" w:space="0" w:sz="4" w:val="single"/>
+              <w:left w:color="000000" w:space="0" w:sz="4" w:val="single"/>
+              <w:bottom w:color="000000" w:space="0" w:sz="4" w:val="single"/>
+              <w:right w:color="000000" w:space="0" w:sz="7" w:val="single"/>
+            </w:tcBorders>
+          </w:tcPr>
+          <w:p>
+            <w:pPr>
+              <w:spacing w:after="0" w:before="0" w:line="240" w:lineRule="auto"/>
+              <w:ind w:left="0" w:firstLine="0"/>
+              <w:rPr>
+                <w:b w:val="1"/>
+                <w:bCs w:val="1"/>
+                <w:sz w:val="18"/>
+                <w:szCs w:val="18"/>
+              </w:rPr>
+            </w:pPr>
+            <w:r>
+              <w:rPr>
+                <w:rtl w:val="0"/>
+              </w:rPr>
+            </w:r>
+          </w:p>
+        </w:tc>
+        <w:tc>
+          <w:tcPr>
+            <w:gridSpan w:val="6"/>
+            <w:vMerge w:val="continue"/>
+            <w:tcBorders>
+              <w:top w:color="000000" w:space="0" w:sz="4" w:val="single"/>
+              <w:left w:color="000000" w:space="0" w:sz="7" w:val="single"/>
+              <w:bottom w:color="000000" w:space="0" w:sz="4" w:val="single"/>
+              <w:right w:color="000000" w:space="0" w:sz="4" w:val="single"/>
+            </w:tcBorders>
+          </w:tcPr>
+          <w:p>
+            <w:pPr>
+              <w:spacing w:after="0" w:before="0" w:line="240" w:lineRule="auto"/>
+              <w:ind w:left="0" w:firstLine="0"/>
+              <w:jc w:val="both"/>
+              <w:rPr>
+                <w:b w:val="1"/>
+                <w:bCs w:val="1"/>
+                <w:sz w:val="18"/>
+                <w:szCs w:val="18"/>
+              </w:rPr>
+            </w:pPr>
+            <w:r>
+              <w:rPr>
+                <w:rtl w:val="0"/>
+              </w:rPr>
+            </w:r>
+          </w:p>
+        </w:tc>
+        <w:tc>
+          <w:tcPr>
+            <w:gridSpan w:val="6"/>
+            <w:tcBorders>
+              <w:top w:color="000000" w:space="0" w:sz="4" w:val="single"/>
+              <w:left w:color="000000" w:space="0" w:sz="4" w:val="single"/>
+              <w:bottom w:color="000000" w:space="0" w:sz="4" w:val="single"/>
+              <w:right w:color="000000" w:space="0" w:sz="4" w:val="single"/>
+            </w:tcBorders>
+          </w:tcPr>
+          <w:p>
+            <w:pPr>
+              <w:spacing w:after="140" w:line="276" w:lineRule="auto"/>
+              <w:jc w:val="both"/>
+              <w:rPr>
+                <w:b w:val="1"/>
+                <w:bCs w:val="1"/>
+                <w:sz w:val="18"/>
+                <w:szCs w:val="18"/>
+              </w:rPr>
+            </w:pPr>
+            <w:r>
+              <w:rPr>
+                <w:b w:val="1"/>
+                <w:bCs w:val="1"/>
+                <w:sz w:val="18"/>
+                <w:szCs w:val="18"/>
+                <w:rtl w:val="0"/>
+              </w:rPr>
+              <w:t xml:space="preserve">₹50,00,001 - ₹1,00,00,000</w:t>
+            </w:r>
+          </w:p>
+        </w:tc>
+        <w:tc>
+          <w:tcPr>
+            <w:gridSpan w:val="5"/>
+            <w:tcBorders>
+              <w:top w:color="000000" w:space="0" w:sz="4" w:val="single"/>
+              <w:left w:color="000000" w:space="0" w:sz="4" w:val="single"/>
+              <w:bottom w:color="000000" w:space="0" w:sz="4" w:val="single"/>
+              <w:right w:color="000000" w:space="0" w:sz="4" w:val="single"/>
+            </w:tcBorders>
+          </w:tcPr>
+          <w:p>
+            <w:pPr>
+              <w:widowControl w:val="0"/>
+              <w:spacing w:line="276" w:lineRule="auto"/>
+              <w:rPr>
+                <w:b w:val="1"/>
+                <w:bCs w:val="1"/>
+                <w:sz w:val="18"/>
+                <w:szCs w:val="18"/>
+              </w:rPr>
+            </w:pPr>
+            <w:r>
+              <w:rPr>
+                <w:rtl w:val="0"/>
+              </w:rPr>
+            </w:r>
+          </w:p>
+        </w:tc>
+      </w:tr>
+      <w:tr>
+        <w:trPr>
+          <w:cantSplit w:val="0"/>
+          <w:trHeight w:val="508" w:hRule="atLeast"/>
+          <w:tblHeader w:val="0"/>
+        </w:trPr>
+        <w:tc>
+          <w:tcPr>
+            <w:vMerge w:val="continue"/>
+            <w:tcBorders>
+              <w:top w:color="000000" w:space="0" w:sz="4" w:val="single"/>
+              <w:left w:color="000000" w:space="0" w:sz="4" w:val="single"/>
+              <w:bottom w:color="000000" w:space="0" w:sz="4" w:val="single"/>
+              <w:right w:color="000000" w:space="0" w:sz="7" w:val="single"/>
+            </w:tcBorders>
+          </w:tcPr>
+          <w:p>
+            <w:pPr>
+              <w:spacing w:after="0" w:before="0" w:line="240" w:lineRule="auto"/>
+              <w:ind w:left="0" w:firstLine="0"/>
+              <w:rPr>
+                <w:b w:val="1"/>
+                <w:bCs w:val="1"/>
+                <w:sz w:val="18"/>
+                <w:szCs w:val="18"/>
+              </w:rPr>
+            </w:pPr>
+            <w:r>
+              <w:rPr>
+                <w:rtl w:val="0"/>
+              </w:rPr>
+            </w:r>
+          </w:p>
+        </w:tc>
+        <w:tc>
+          <w:tcPr>
+            <w:gridSpan w:val="6"/>
+            <w:vMerge w:val="continue"/>
+            <w:tcBorders>
+              <w:top w:color="000000" w:space="0" w:sz="4" w:val="single"/>
+              <w:left w:color="000000" w:space="0" w:sz="7" w:val="single"/>
+              <w:bottom w:color="000000" w:space="0" w:sz="4" w:val="single"/>
+              <w:right w:color="000000" w:space="0" w:sz="4" w:val="single"/>
+            </w:tcBorders>
+          </w:tcPr>
+          <w:p>
+            <w:pPr>
+              <w:spacing w:after="0" w:before="0" w:line="240" w:lineRule="auto"/>
+              <w:ind w:left="0" w:firstLine="0"/>
+              <w:jc w:val="both"/>
+              <w:rPr>
+                <w:b w:val="1"/>
+                <w:bCs w:val="1"/>
+                <w:sz w:val="18"/>
+                <w:szCs w:val="18"/>
+              </w:rPr>
+            </w:pPr>
+            <w:r>
+              <w:rPr>
+                <w:rtl w:val="0"/>
+              </w:rPr>
+            </w:r>
+          </w:p>
+        </w:tc>
+        <w:tc>
+          <w:tcPr>
+            <w:gridSpan w:val="6"/>
+            <w:tcBorders>
+              <w:top w:color="000000" w:space="0" w:sz="4" w:val="single"/>
+              <w:left w:color="000000" w:space="0" w:sz="4" w:val="single"/>
+              <w:bottom w:color="000000" w:space="0" w:sz="4" w:val="single"/>
+              <w:right w:color="000000" w:space="0" w:sz="4" w:val="single"/>
+            </w:tcBorders>
+          </w:tcPr>
+          <w:p>
+            <w:pPr>
+              <w:spacing w:after="140" w:line="276" w:lineRule="auto"/>
+              <w:jc w:val="both"/>
+              <w:rPr>
+                <w:b w:val="1"/>
+                <w:bCs w:val="1"/>
+                <w:sz w:val="18"/>
+                <w:szCs w:val="18"/>
+              </w:rPr>
+            </w:pPr>
+            <w:r>
+              <w:rPr>
+                <w:b w:val="1"/>
+                <w:bCs w:val="1"/>
+                <w:sz w:val="18"/>
+                <w:szCs w:val="18"/>
+                <w:rtl w:val="0"/>
+              </w:rPr>
+              <w:t xml:space="preserve">More than ₹1,00,00,000</w:t>
+            </w:r>
+          </w:p>
+        </w:tc>
+        <w:tc>
+          <w:tcPr>
+            <w:gridSpan w:val="5"/>
+            <w:tcBorders>
+              <w:top w:color="000000" w:space="0" w:sz="4" w:val="single"/>
+              <w:left w:color="000000" w:space="0" w:sz="4" w:val="single"/>
+              <w:bottom w:color="000000" w:space="0" w:sz="4" w:val="single"/>
+              <w:right w:color="000000" w:space="0" w:sz="4" w:val="single"/>
+            </w:tcBorders>
+          </w:tcPr>
+          <w:p>
+            <w:pPr>
+              <w:widowControl w:val="0"/>
+              <w:spacing w:line="276" w:lineRule="auto"/>
+              <w:rPr>
+                <w:b w:val="1"/>
+                <w:bCs w:val="1"/>
+                <w:sz w:val="18"/>
+                <w:szCs w:val="18"/>
+              </w:rPr>
+            </w:pPr>
+            <w:r>
+              <w:rPr>
+                <w:rtl w:val="0"/>
+              </w:rPr>
+            </w:r>
+          </w:p>
+        </w:tc>
+      </w:tr>
+      <w:tr>
+        <w:trPr>
+          <w:cantSplit w:val="0"/>
+          <w:trHeight w:val="508" w:hRule="atLeast"/>
+          <w:tblHeader w:val="0"/>
+        </w:trPr>
+        <w:tc>
+          <w:tcPr>
+            <w:vMerge w:val="continue"/>
+            <w:tcBorders>
+              <w:top w:color="000000" w:space="0" w:sz="4" w:val="single"/>
+              <w:left w:color="000000" w:space="0" w:sz="4" w:val="single"/>
+              <w:bottom w:color="000000" w:space="0" w:sz="4" w:val="single"/>
+              <w:right w:color="000000" w:space="0" w:sz="7" w:val="single"/>
+            </w:tcBorders>
+          </w:tcPr>
+          <w:p>
+            <w:pPr>
+              <w:spacing w:after="0" w:before="0" w:line="240" w:lineRule="auto"/>
+              <w:ind w:left="0" w:firstLine="0"/>
+              <w:rPr>
+                <w:b w:val="1"/>
+                <w:bCs w:val="1"/>
+                <w:sz w:val="18"/>
+                <w:szCs w:val="18"/>
+              </w:rPr>
+            </w:pPr>
+            <w:r>
+              <w:rPr>
+                <w:rtl w:val="0"/>
+              </w:rPr>
+            </w:r>
+          </w:p>
+        </w:tc>
+        <w:tc>
+          <w:tcPr>
+            <w:gridSpan w:val="6"/>
+            <w:vMerge w:val="continue"/>
+            <w:tcBorders>
+              <w:top w:color="000000" w:space="0" w:sz="4" w:val="single"/>
+              <w:left w:color="000000" w:space="0" w:sz="7" w:val="single"/>
+              <w:bottom w:color="000000" w:space="0" w:sz="4" w:val="single"/>
+              <w:right w:color="000000" w:space="0" w:sz="4" w:val="single"/>
+            </w:tcBorders>
+          </w:tcPr>
+          <w:p>
+            <w:pPr>
+              <w:spacing w:after="0" w:before="0" w:line="240" w:lineRule="auto"/>
+              <w:ind w:left="0" w:firstLine="0"/>
+              <w:jc w:val="both"/>
+              <w:rPr>
+                <w:b w:val="1"/>
+                <w:bCs w:val="1"/>
+                <w:sz w:val="18"/>
+                <w:szCs w:val="18"/>
+              </w:rPr>
+            </w:pPr>
+            <w:r>
+              <w:rPr>
+                <w:rtl w:val="0"/>
+              </w:rPr>
+            </w:r>
+          </w:p>
+        </w:tc>
+        <w:tc>
+          <w:tcPr>
+            <w:gridSpan w:val="11"/>
+            <w:tcBorders>
+              <w:top w:color="000000" w:space="0" w:sz="4" w:val="single"/>
+              <w:left w:color="000000" w:space="0" w:sz="4" w:val="single"/>
+              <w:bottom w:color="000000" w:space="0" w:sz="4" w:val="single"/>
+              <w:right w:color="000000" w:space="0" w:sz="4" w:val="single"/>
+            </w:tcBorders>
+          </w:tcPr>
+          <w:p>
+            <w:pPr>
+              <w:spacing w:after="140" w:line="276" w:lineRule="auto"/>
+              <w:jc w:val="both"/>
+              <w:rPr>
+                <w:sz w:val="18"/>
+                <w:szCs w:val="18"/>
+              </w:rPr>
+            </w:pPr>
+            <w:r>
+              <w:rPr>
+                <w:sz w:val="18"/>
+                <w:szCs w:val="18"/>
+                <w:rtl w:val="0"/>
+              </w:rPr>
+              <w:t xml:space="preserve">Notwithstanding anything contained herein, the Lender shall, subject to Applicable Law, have the right to revise the Penal Charges specified in the Facility Documents.</w:t>
+            </w:r>
+          </w:p>
+          <w:p>
+            <w:pPr>
+              <w:spacing w:after="140" w:line="276" w:lineRule="auto"/>
+              <w:jc w:val="both"/>
+              <w:rPr>
+                <w:b w:val="1"/>
+                <w:bCs w:val="1"/>
+                <w:sz w:val="18"/>
+                <w:szCs w:val="18"/>
+              </w:rPr>
+            </w:pPr>
+            <w:r>
+              <w:rPr>
+                <w:sz w:val="18"/>
+                <w:szCs w:val="18"/>
+                <w:rtl w:val="0"/>
+              </w:rPr>
+              <w:t xml:space="preserve">The Lender shall give the Borrower(s) prior written notice of such revision, and the revised Penal Charges shall apply only to delays in the payment of any Outstanding Due occurring on or after the date of such notice</w:t>
+            </w:r>
             <w:r>
               <w:rPr>
                 <w:rtl w:val="0"/>
@@ -4755,7 +6212,7 @@
                 <w:szCs w:val="18"/>
                 <w:rtl w:val="0"/>
               </w:rPr>
-              <w:t xml:space="preserve">Clause 32 from the general terms &amp; conditions of loan agreement</w:t>
+              <w:t xml:space="preserve">Clause 31 from the general terms &amp; conditions of loan agreement</w:t>
             </w:r>
           </w:p>
         </w:tc>
@@ -4845,7 +6302,7 @@
                 <w:szCs w:val="18"/>
                 <w:rtl w:val="0"/>
               </w:rPr>
-              <w:t xml:space="preserve">Clause 31 from the general terms &amp; conditions of loan agreement</w:t>
+              <w:t xml:space="preserve">Clause 30 from the general terms &amp; conditions of loan agreement</w:t>
             </w:r>
           </w:p>
         </w:tc>
@@ -5041,15 +6498,36 @@
               <w:br w:type="textWrapping"/>
               <w:t xml:space="preserve">Address: {{kfsData.grievanceOfficer.lsp.address}}</w:t>
               <w:br w:type="textWrapping"/>
-              <w:t xml:space="preserve">Email ID: {{kfsData.grievanceOfficer.lsp.emailID}}</w:t>
-            </w:r>
-          </w:p>
-          <w:p>
-            <w:pPr>
-              <w:spacing w:line="259" w:lineRule="auto"/>
-              <w:rPr>
-                <w:sz w:val="18"/>
-                <w:szCs w:val="18"/>
+            </w:r>
+            <w:r>
+              <w:rPr>
+                <w:sz w:val="18"/>
+                <w:szCs w:val="18"/>
+                <w:rtl w:val="0"/>
+              </w:rPr>
+              <w:t xml:space="preserve">Email ID: </w:t>
+            </w:r>
+            <w:r>
+              <w:rPr>
+                <w:sz w:val="18"/>
+                <w:szCs w:val="18"/>
+                <w:rtl w:val="0"/>
+              </w:rPr>
+              <w:t xml:space="preserve">grievanceofficer@cred.club</w:t>
+            </w:r>
+            <w:r>
+              <w:rPr>
+                <w:rtl w:val="0"/>
+              </w:rPr>
+            </w:r>
+          </w:p>
+          <w:p>
+            <w:pPr>
+              <w:spacing w:line="259" w:lineRule="auto"/>
+              <w:rPr>
+                <w:sz w:val="18"/>
+                <w:szCs w:val="18"/>
+                <w:u w:val="single"/>
               </w:rPr>
             </w:pPr>
             <w:r>
@@ -5081,9 +6559,9 @@
             </w:r>
             <w:r>
               <w:rPr>
-                <w:color w:val="7030a0"/>
-                <w:sz w:val="21"/>
-                <w:szCs w:val="21"/>
+                <w:sz w:val="18"/>
+                <w:szCs w:val="18"/>
+                <w:u w:val="single"/>
                 <w:rtl w:val="0"/>
               </w:rPr>
               <w:t xml:space="preserve">https://app.cred.club/k63y/8lqxt1uy</w:t>
@@ -5981,7 +7459,23 @@
           <w:szCs w:val="18"/>
           <w:rtl w:val="0"/>
         </w:rPr>
-        <w:t xml:space="preserve">Email Lender at (DSP Email ID)  in for any complaints/ grievances</w:t>
+        <w:t xml:space="preserve">Email Lender at </w:t>
+      </w:r>
+      <w:r>
+        <w:rPr>
+          <w:sz w:val="18"/>
+          <w:szCs w:val="18"/>
+          <w:rtl w:val="0"/>
+        </w:rPr>
+        <w:t xml:space="preserve">grievance.officer@dspfin.com</w:t>
+      </w:r>
+      <w:r>
+        <w:rPr>
+          <w:sz w:val="18"/>
+          <w:szCs w:val="18"/>
+          <w:rtl w:val="0"/>
+        </w:rPr>
+        <w:t xml:space="preserve">  in for any complaints/ grievances</w:t>
       </w:r>
     </w:p>
     <w:p>
@@ -5999,7 +7493,32 @@
           <w:szCs w:val="18"/>
           <w:rtl w:val="0"/>
         </w:rPr>
-        <w:t xml:space="preserve">In case the complaint is not resolved within the given time or if he/she is not satisfied with the solution provided by the Lenders or Lending Service Provider within 30 days of their receiving the complaint, the Borrower can approach the Nodal Grievance Redressal Officer of any Party. The name and contact of such officer for each Party is as provided below. The details are also provided in the respective Party’s websites: </w:t>
+        <w:t xml:space="preserve">In case the complaint is not resolved within the given time or if he/she is not satisfied with the solution provided by the Lenders or Lending Service Provider within 30 days of their receiving the complaint, the Borrower can approach the Nodal Grievance Redressal Officer of any Party </w:t>
+      </w:r>
+      <w:r>
+        <w:rPr>
+          <w:sz w:val="18"/>
+          <w:szCs w:val="18"/>
+          <w:rtl w:val="0"/>
+        </w:rPr>
+        <w:t xml:space="preserve">or RBI CMS portal </w:t>
+      </w:r>
+      <w:r>
+        <w:rPr>
+          <w:sz w:val="18"/>
+          <w:szCs w:val="18"/>
+          <w:u w:val="single"/>
+          <w:rtl w:val="0"/>
+        </w:rPr>
+        <w:t xml:space="preserve">https://cms.rbi.org.in</w:t>
+      </w:r>
+      <w:r>
+        <w:rPr>
+          <w:sz w:val="18"/>
+          <w:szCs w:val="18"/>
+          <w:rtl w:val="0"/>
+        </w:rPr>
+        <w:t xml:space="preserve">. The name and contact of such officer for each Party is as provided below. The details are also provided in the respective Party’s websites: </w:t>
       </w:r>
       <w:r>
         <w:rPr>
@@ -9413,8 +10932,6 @@
         <w:ind w:left="1440" w:hanging="360"/>
         <w:jc w:val="both"/>
         <w:rPr>
-          <w:b w:val="1"/>
-          <w:bCs w:val="1"/>
           <w:sz w:val="18"/>
           <w:szCs w:val="18"/>
         </w:rPr>

</xml_diff>